<commit_message>
wrote introduction and data set section
</commit_message>
<xml_diff>
--- a/doc/doc.docx
+++ b/doc/doc.docx
@@ -57,54 +57,357 @@
         <w:rPr>
           <w:lang w:val="en-US"/>
         </w:rPr>
-        <w:t>Initial problem</w:t>
-      </w:r>
-    </w:p>
-    <w:p>
-      <w:pPr>
-        <w:rPr>
-          <w:lang w:val="en-US"/>
-        </w:rPr>
-      </w:pPr>
-      <w:r>
-        <w:rPr>
-          <w:lang w:val="en-US"/>
-        </w:rPr>
-        <w:t>Philosophy wiki game</w:t>
-      </w:r>
-    </w:p>
-    <w:p>
-      <w:pPr>
-        <w:rPr>
-          <w:lang w:val="en-US"/>
-        </w:rPr>
-      </w:pPr>
-      <w:r>
-        <w:rPr>
-          <w:lang w:val="en-US"/>
-        </w:rPr>
-        <w:t>Highly focused on relations between entities which form a graph</w:t>
-      </w:r>
-    </w:p>
-    <w:p>
-      <w:pPr>
-        <w:rPr>
-          <w:lang w:val="en-US"/>
-        </w:rPr>
-      </w:pPr>
-      <w:r>
-        <w:rPr>
-          <w:lang w:val="en-US"/>
-        </w:rPr>
-        <w:t>Efficient graph traversal and related graph algorithms are essential</w:t>
-      </w:r>
-    </w:p>
-    <w:p>
-      <w:pPr>
-        <w:rPr>
-          <w:lang w:val="en-US"/>
-        </w:rPr>
-      </w:pPr>
+        <w:t>Introduction</w:t>
+      </w:r>
+    </w:p>
+    <w:p>
+      <w:pPr>
+        <w:rPr>
+          <w:lang w:val="en-US"/>
+        </w:rPr>
+      </w:pPr>
+      <w:r>
+        <w:rPr>
+          <w:lang w:val="en-US"/>
+        </w:rPr>
+        <w:t>A great deal of today’s software app</w:t>
+      </w:r>
+      <w:r>
+        <w:rPr>
+          <w:lang w:val="en-US"/>
+        </w:rPr>
+        <w:t>lications are built around data</w:t>
+      </w:r>
+      <w:r>
+        <w:rPr>
+          <w:lang w:val="en-US"/>
+        </w:rPr>
+        <w:t>bases and perform v</w:t>
+      </w:r>
+      <w:r>
+        <w:rPr>
+          <w:lang w:val="en-US"/>
+        </w:rPr>
+        <w:t>arious tasks on large data sets</w:t>
+      </w:r>
+      <w:r>
+        <w:rPr>
+          <w:lang w:val="en-US"/>
+        </w:rPr>
+        <w:t xml:space="preserve"> to</w:t>
+      </w:r>
+      <w:r>
+        <w:rPr>
+          <w:lang w:val="en-US"/>
+        </w:rPr>
+        <w:t xml:space="preserve"> serv</w:t>
+      </w:r>
+      <w:r>
+        <w:rPr>
+          <w:lang w:val="en-US"/>
+        </w:rPr>
+        <w:t>e</w:t>
+      </w:r>
+      <w:r>
+        <w:rPr>
+          <w:lang w:val="en-US"/>
+        </w:rPr>
+        <w:t xml:space="preserve"> </w:t>
+      </w:r>
+      <w:r>
+        <w:rPr>
+          <w:lang w:val="en-US"/>
+        </w:rPr>
+        <w:t xml:space="preserve">certain </w:t>
+      </w:r>
+      <w:r>
+        <w:rPr>
+          <w:lang w:val="en-US"/>
+        </w:rPr>
+        <w:t>business interests.</w:t>
+      </w:r>
+      <w:r>
+        <w:rPr>
+          <w:lang w:val="en-US"/>
+        </w:rPr>
+        <w:t xml:space="preserve"> </w:t>
+      </w:r>
+      <w:r>
+        <w:rPr>
+          <w:lang w:val="en-US"/>
+        </w:rPr>
+        <w:t xml:space="preserve">Relational databases </w:t>
+      </w:r>
+      <w:r>
+        <w:rPr>
+          <w:lang w:val="en-US"/>
+        </w:rPr>
+        <w:t xml:space="preserve">have been around for decades and have been optimized to serve this purpose best. </w:t>
+      </w:r>
+      <w:r>
+        <w:rPr>
+          <w:lang w:val="en-US"/>
+        </w:rPr>
+        <w:t xml:space="preserve">However, with the growing of the internet and the vastly increasing amount of data (big data), new </w:t>
+      </w:r>
+      <w:r>
+        <w:rPr>
+          <w:lang w:val="en-US"/>
+        </w:rPr>
+        <w:t>types of data</w:t>
+      </w:r>
+      <w:r>
+        <w:rPr>
+          <w:lang w:val="en-US"/>
+        </w:rPr>
+        <w:t xml:space="preserve">bases have emerged under the </w:t>
+      </w:r>
+      <w:r>
+        <w:rPr>
+          <w:lang w:val="en-US"/>
+        </w:rPr>
+        <w:t>designation</w:t>
+      </w:r>
+      <w:r>
+        <w:rPr>
+          <w:lang w:val="en-US"/>
+        </w:rPr>
+        <w:t xml:space="preserve"> NoSQL. </w:t>
+      </w:r>
+      <w:r>
+        <w:rPr>
+          <w:lang w:val="en-US"/>
+        </w:rPr>
+        <w:t>Common representatives of this kin are key-value stores and document-oriented stores</w:t>
+      </w:r>
+      <w:r>
+        <w:rPr>
+          <w:lang w:val="en-US"/>
+        </w:rPr>
+        <w:t xml:space="preserve">, but also the less </w:t>
+      </w:r>
+      <w:r>
+        <w:rPr>
+          <w:lang w:val="en-US"/>
+        </w:rPr>
+        <w:t>established</w:t>
+      </w:r>
+      <w:r>
+        <w:rPr>
+          <w:lang w:val="en-US"/>
+        </w:rPr>
+        <w:t xml:space="preserve"> </w:t>
+      </w:r>
+      <w:r>
+        <w:rPr>
+          <w:lang w:val="en-US"/>
+        </w:rPr>
+        <w:t>graph data</w:t>
+      </w:r>
+      <w:r>
+        <w:rPr>
+          <w:lang w:val="en-US"/>
+        </w:rPr>
+        <w:t>bases.</w:t>
+      </w:r>
+      <w:r>
+        <w:rPr>
+          <w:lang w:val="en-US"/>
+        </w:rPr>
+        <w:t xml:space="preserve"> In contrast to its relatives, the latter focuses strongly on relations and the topology between entities instead of </w:t>
+      </w:r>
+      <w:r>
+        <w:rPr>
+          <w:lang w:val="en-US"/>
+        </w:rPr>
+        <w:t>the entities itself. Graph data</w:t>
+      </w:r>
+      <w:r>
+        <w:rPr>
+          <w:lang w:val="en-US"/>
+        </w:rPr>
+        <w:t>bases therefore provide customized query languages with rich expressiveness regarding relations and also feature algorithms from graph theory.</w:t>
+      </w:r>
+      <w:r>
+        <w:rPr>
+          <w:lang w:val="en-US"/>
+        </w:rPr>
+        <w:t xml:space="preserve"> They are therefore suitable for problems where e</w:t>
+      </w:r>
+      <w:r>
+        <w:rPr>
+          <w:lang w:val="en-US"/>
+        </w:rPr>
+        <w:t>fficient graph traversal and related graph algorithms are essential</w:t>
+      </w:r>
+      <w:r>
+        <w:rPr>
+          <w:lang w:val="en-US"/>
+        </w:rPr>
+        <w:t>.</w:t>
+      </w:r>
+    </w:p>
+    <w:p>
+      <w:pPr>
+        <w:rPr>
+          <w:lang w:val="en-US"/>
+        </w:rPr>
+      </w:pPr>
+      <w:r>
+        <w:rPr>
+          <w:lang w:val="en-US"/>
+        </w:rPr>
+        <w:t xml:space="preserve">The subject of this document is to examine </w:t>
+      </w:r>
+      <w:r>
+        <w:rPr>
+          <w:lang w:val="en-US"/>
+        </w:rPr>
+        <w:t xml:space="preserve">the </w:t>
+      </w:r>
+      <w:r>
+        <w:rPr>
+          <w:lang w:val="en-US"/>
+        </w:rPr>
+        <w:t>usability, performance</w:t>
+      </w:r>
+      <w:r>
+        <w:rPr>
+          <w:lang w:val="en-US"/>
+        </w:rPr>
+        <w:t xml:space="preserve"> and possible application scenarios of graph</w:t>
+      </w:r>
+      <w:r>
+        <w:rPr>
+          <w:lang w:val="en-US"/>
+        </w:rPr>
+        <w:t xml:space="preserve"> data</w:t>
+      </w:r>
+      <w:r>
+        <w:rPr>
+          <w:lang w:val="en-US"/>
+        </w:rPr>
+        <w:t>bases</w:t>
+      </w:r>
+      <w:r>
+        <w:rPr>
+          <w:lang w:val="en-US"/>
+        </w:rPr>
+        <w:t>.</w:t>
+      </w:r>
+      <w:r>
+        <w:rPr>
+          <w:lang w:val="en-US"/>
+        </w:rPr>
+        <w:t xml:space="preserve"> </w:t>
+      </w:r>
+      <w:r>
+        <w:rPr>
+          <w:lang w:val="en-US"/>
+        </w:rPr>
+        <w:t>As an example for a graph-related problem, two games based on the</w:t>
+      </w:r>
+      <w:r>
+        <w:rPr>
+          <w:lang w:val="en-US"/>
+        </w:rPr>
+        <w:t xml:space="preserve"> Wikipedia will be demonstrated:</w:t>
+      </w:r>
+    </w:p>
+    <w:p>
+      <w:pPr>
+        <w:pStyle w:val="ListParagraph"/>
+        <w:numPr>
+          <w:ilvl w:val="0"/>
+          <w:numId w:val="2"/>
+        </w:numPr>
+        <w:rPr>
+          <w:lang w:val="en-US"/>
+        </w:rPr>
+      </w:pPr>
+      <w:r>
+        <w:rPr>
+          <w:lang w:val="en-US"/>
+        </w:rPr>
+        <w:t>Wikipedia Philosophy game</w:t>
+      </w:r>
+      <w:r>
+        <w:rPr>
+          <w:lang w:val="en-US"/>
+        </w:rPr>
+        <w:br/>
+        <w:t>Select a random article. Follow the first non-italic, non-parenthesis-enclosed link of the main text and repeat this step until a cycle is detected or the article Philosophy is reached.</w:t>
+      </w:r>
+      <w:r>
+        <w:rPr>
+          <w:lang w:val="en-US"/>
+        </w:rPr>
+        <w:br/>
+        <w:t xml:space="preserve">Several persons </w:t>
+      </w:r>
+      <w:r>
+        <w:rPr>
+          <w:lang w:val="en-US"/>
+        </w:rPr>
+        <w:t>analyzed</w:t>
+      </w:r>
+      <w:r>
+        <w:rPr>
+          <w:lang w:val="en-US"/>
+        </w:rPr>
+        <w:t xml:space="preserve"> this </w:t>
+      </w:r>
+      <w:r>
+        <w:rPr>
+          <w:lang w:val="en-US"/>
+        </w:rPr>
+        <w:t>issue und came to the conclusion that roughly 95% of all articles link to Philosophy this way</w:t>
+      </w:r>
+      <w:r>
+        <w:rPr>
+          <w:rStyle w:val="FootnoteReference"/>
+          <w:lang w:val="en-US"/>
+        </w:rPr>
+        <w:footnoteReference w:id="1"/>
+      </w:r>
+      <w:r>
+        <w:rPr>
+          <w:lang w:val="en-US"/>
+        </w:rPr>
+        <w:t>.</w:t>
+      </w:r>
+    </w:p>
+    <w:p>
+      <w:pPr>
+        <w:pStyle w:val="ListParagraph"/>
+        <w:numPr>
+          <w:ilvl w:val="0"/>
+          <w:numId w:val="2"/>
+        </w:numPr>
+        <w:rPr>
+          <w:lang w:val="en-US"/>
+        </w:rPr>
+      </w:pPr>
+      <w:r>
+        <w:rPr>
+          <w:lang w:val="en-US"/>
+        </w:rPr>
+        <w:t>5 clicks to Jesus</w:t>
+      </w:r>
+    </w:p>
+    <w:p>
+      <w:pPr>
+        <w:pStyle w:val="ListParagraph"/>
+        <w:rPr>
+          <w:lang w:val="en-US"/>
+        </w:rPr>
+      </w:pPr>
+      <w:r>
+        <w:rPr>
+          <w:lang w:val="en-US"/>
+        </w:rPr>
+        <w:t>Select a random article. Using all links of the main text, try to reach the article Jesus in 5 clicks (links) or less.</w:t>
+      </w:r>
     </w:p>
     <w:p>
       <w:pPr>
@@ -130,28 +433,651 @@
         <w:rPr>
           <w:lang w:val="en-US"/>
         </w:rPr>
-        <w:t>English Wikipedia</w:t>
-      </w:r>
-    </w:p>
-    <w:p>
-      <w:pPr>
-        <w:rPr>
-          <w:lang w:val="en-US"/>
-        </w:rPr>
-      </w:pPr>
-      <w:r>
-        <w:rPr>
-          <w:lang w:val="en-US"/>
-        </w:rPr>
-        <w:t>Plattdütsch Wikipedia</w:t>
-      </w:r>
-    </w:p>
-    <w:p>
-      <w:pPr>
-        <w:rPr>
-          <w:lang w:val="en-US"/>
-        </w:rPr>
-      </w:pPr>
+        <w:t>Three</w:t>
+      </w:r>
+      <w:r>
+        <w:rPr>
+          <w:lang w:val="en-US"/>
+        </w:rPr>
+        <w:t xml:space="preserve"> dumps of the Wikipedia</w:t>
+      </w:r>
+      <w:r>
+        <w:rPr>
+          <w:lang w:val="en-US"/>
+        </w:rPr>
+        <w:t xml:space="preserve"> articles</w:t>
+      </w:r>
+      <w:r>
+        <w:rPr>
+          <w:lang w:val="en-US"/>
+        </w:rPr>
+        <w:t xml:space="preserve"> have been used throughout the tests:</w:t>
+      </w:r>
+    </w:p>
+    <w:tbl>
+      <w:tblPr>
+        <w:tblStyle w:val="GridTable4-Accent1"/>
+        <w:tblW w:w="0" w:type="auto"/>
+        <w:tblLook w:val="04A0" w:firstRow="1" w:lastRow="0" w:firstColumn="1" w:lastColumn="0" w:noHBand="0" w:noVBand="1"/>
+      </w:tblPr>
+      <w:tblGrid>
+        <w:gridCol w:w="2254"/>
+        <w:gridCol w:w="2254"/>
+        <w:gridCol w:w="2254"/>
+        <w:gridCol w:w="2254"/>
+      </w:tblGrid>
+      <w:tr>
+        <w:trPr>
+          <w:cnfStyle w:val="100000000000" w:firstRow="1" w:lastRow="0" w:firstColumn="0" w:lastColumn="0" w:oddVBand="0" w:evenVBand="0" w:oddHBand="0" w:evenHBand="0" w:firstRowFirstColumn="0" w:firstRowLastColumn="0" w:lastRowFirstColumn="0" w:lastRowLastColumn="0"/>
+        </w:trPr>
+        <w:tc>
+          <w:tcPr>
+            <w:cnfStyle w:val="001000000000" w:firstRow="0" w:lastRow="0" w:firstColumn="1" w:lastColumn="0" w:oddVBand="0" w:evenVBand="0" w:oddHBand="0" w:evenHBand="0" w:firstRowFirstColumn="0" w:firstRowLastColumn="0" w:lastRowFirstColumn="0" w:lastRowLastColumn="0"/>
+            <w:tcW w:w="2254" w:type="dxa"/>
+          </w:tcPr>
+          <w:p>
+            <w:pPr>
+              <w:jc w:val="right"/>
+              <w:rPr>
+                <w:lang w:val="en-US"/>
+              </w:rPr>
+            </w:pPr>
+            <w:r>
+              <w:rPr>
+                <w:lang w:val="en-US"/>
+              </w:rPr>
+              <w:t>Language</w:t>
+            </w:r>
+          </w:p>
+        </w:tc>
+        <w:tc>
+          <w:tcPr>
+            <w:tcW w:w="2254" w:type="dxa"/>
+          </w:tcPr>
+          <w:p>
+            <w:pPr>
+              <w:jc w:val="right"/>
+              <w:cnfStyle w:val="100000000000" w:firstRow="1" w:lastRow="0" w:firstColumn="0" w:lastColumn="0" w:oddVBand="0" w:evenVBand="0" w:oddHBand="0" w:evenHBand="0" w:firstRowFirstColumn="0" w:firstRowLastColumn="0" w:lastRowFirstColumn="0" w:lastRowLastColumn="0"/>
+              <w:rPr>
+                <w:lang w:val="en-US"/>
+              </w:rPr>
+            </w:pPr>
+            <w:r>
+              <w:rPr>
+                <w:lang w:val="en-US"/>
+              </w:rPr>
+              <w:t>Date of dump</w:t>
+            </w:r>
+          </w:p>
+        </w:tc>
+        <w:tc>
+          <w:tcPr>
+            <w:tcW w:w="2254" w:type="dxa"/>
+          </w:tcPr>
+          <w:p>
+            <w:pPr>
+              <w:jc w:val="right"/>
+              <w:cnfStyle w:val="100000000000" w:firstRow="1" w:lastRow="0" w:firstColumn="0" w:lastColumn="0" w:oddVBand="0" w:evenVBand="0" w:oddHBand="0" w:evenHBand="0" w:firstRowFirstColumn="0" w:firstRowLastColumn="0" w:lastRowFirstColumn="0" w:lastRowLastColumn="0"/>
+              <w:rPr>
+                <w:lang w:val="en-US"/>
+              </w:rPr>
+            </w:pPr>
+            <w:r>
+              <w:rPr>
+                <w:lang w:val="en-US"/>
+              </w:rPr>
+              <w:t># Articles</w:t>
+            </w:r>
+          </w:p>
+        </w:tc>
+        <w:tc>
+          <w:tcPr>
+            <w:tcW w:w="2254" w:type="dxa"/>
+          </w:tcPr>
+          <w:p>
+            <w:pPr>
+              <w:jc w:val="right"/>
+              <w:cnfStyle w:val="100000000000" w:firstRow="1" w:lastRow="0" w:firstColumn="0" w:lastColumn="0" w:oddVBand="0" w:evenVBand="0" w:oddHBand="0" w:evenHBand="0" w:firstRowFirstColumn="0" w:firstRowLastColumn="0" w:lastRowFirstColumn="0" w:lastRowLastColumn="0"/>
+              <w:rPr>
+                <w:lang w:val="en-US"/>
+              </w:rPr>
+            </w:pPr>
+            <w:r>
+              <w:rPr>
+                <w:lang w:val="en-US"/>
+              </w:rPr>
+              <w:t># Links</w:t>
+            </w:r>
+          </w:p>
+        </w:tc>
+      </w:tr>
+      <w:tr>
+        <w:trPr>
+          <w:cnfStyle w:val="000000100000" w:firstRow="0" w:lastRow="0" w:firstColumn="0" w:lastColumn="0" w:oddVBand="0" w:evenVBand="0" w:oddHBand="1" w:evenHBand="0" w:firstRowFirstColumn="0" w:firstRowLastColumn="0" w:lastRowFirstColumn="0" w:lastRowLastColumn="0"/>
+        </w:trPr>
+        <w:tc>
+          <w:tcPr>
+            <w:cnfStyle w:val="001000000000" w:firstRow="0" w:lastRow="0" w:firstColumn="1" w:lastColumn="0" w:oddVBand="0" w:evenVBand="0" w:oddHBand="0" w:evenHBand="0" w:firstRowFirstColumn="0" w:firstRowLastColumn="0" w:lastRowFirstColumn="0" w:lastRowLastColumn="0"/>
+            <w:tcW w:w="2254" w:type="dxa"/>
+          </w:tcPr>
+          <w:p>
+            <w:pPr>
+              <w:jc w:val="right"/>
+              <w:rPr>
+                <w:lang w:val="en-US"/>
+              </w:rPr>
+            </w:pPr>
+            <w:r>
+              <w:rPr>
+                <w:lang w:val="en-US"/>
+              </w:rPr>
+              <w:t>English</w:t>
+            </w:r>
+          </w:p>
+        </w:tc>
+        <w:tc>
+          <w:tcPr>
+            <w:tcW w:w="2254" w:type="dxa"/>
+          </w:tcPr>
+          <w:p>
+            <w:pPr>
+              <w:jc w:val="right"/>
+              <w:cnfStyle w:val="000000100000" w:firstRow="0" w:lastRow="0" w:firstColumn="0" w:lastColumn="0" w:oddVBand="0" w:evenVBand="0" w:oddHBand="1" w:evenHBand="0" w:firstRowFirstColumn="0" w:firstRowLastColumn="0" w:lastRowFirstColumn="0" w:lastRowLastColumn="0"/>
+              <w:rPr>
+                <w:lang w:val="en-US"/>
+              </w:rPr>
+            </w:pPr>
+            <w:r>
+              <w:rPr>
+                <w:lang w:val="en-US"/>
+              </w:rPr>
+              <w:t>2014-12-08</w:t>
+            </w:r>
+          </w:p>
+        </w:tc>
+        <w:tc>
+          <w:tcPr>
+            <w:tcW w:w="2254" w:type="dxa"/>
+          </w:tcPr>
+          <w:p>
+            <w:pPr>
+              <w:jc w:val="right"/>
+              <w:cnfStyle w:val="000000100000" w:firstRow="0" w:lastRow="0" w:firstColumn="0" w:lastColumn="0" w:oddVBand="0" w:evenVBand="0" w:oddHBand="1" w:evenHBand="0" w:firstRowFirstColumn="0" w:firstRowLastColumn="0" w:lastRowFirstColumn="0" w:lastRowLastColumn="0"/>
+              <w:rPr>
+                <w:lang w:val="en-US"/>
+              </w:rPr>
+            </w:pPr>
+            <w:r>
+              <w:rPr>
+                <w:lang w:val="en-US"/>
+              </w:rPr>
+              <w:t>15113788</w:t>
+            </w:r>
+          </w:p>
+        </w:tc>
+        <w:tc>
+          <w:tcPr>
+            <w:tcW w:w="2254" w:type="dxa"/>
+          </w:tcPr>
+          <w:p>
+            <w:pPr>
+              <w:jc w:val="right"/>
+              <w:cnfStyle w:val="000000100000" w:firstRow="0" w:lastRow="0" w:firstColumn="0" w:lastColumn="0" w:oddVBand="0" w:evenVBand="0" w:oddHBand="1" w:evenHBand="0" w:firstRowFirstColumn="0" w:firstRowLastColumn="0" w:lastRowFirstColumn="0" w:lastRowLastColumn="0"/>
+              <w:rPr>
+                <w:lang w:val="en-US"/>
+              </w:rPr>
+            </w:pPr>
+            <w:r>
+              <w:rPr>
+                <w:lang w:val="en-US"/>
+              </w:rPr>
+              <w:t>1</w:t>
+            </w:r>
+            <w:r>
+              <w:rPr>
+                <w:lang w:val="en-US"/>
+              </w:rPr>
+              <w:t>64379808</w:t>
+            </w:r>
+          </w:p>
+        </w:tc>
+      </w:tr>
+      <w:tr>
+        <w:tc>
+          <w:tcPr>
+            <w:cnfStyle w:val="001000000000" w:firstRow="0" w:lastRow="0" w:firstColumn="1" w:lastColumn="0" w:oddVBand="0" w:evenVBand="0" w:oddHBand="0" w:evenHBand="0" w:firstRowFirstColumn="0" w:firstRowLastColumn="0" w:lastRowFirstColumn="0" w:lastRowLastColumn="0"/>
+            <w:tcW w:w="2254" w:type="dxa"/>
+          </w:tcPr>
+          <w:p>
+            <w:pPr>
+              <w:jc w:val="right"/>
+              <w:rPr>
+                <w:lang w:val="en-US"/>
+              </w:rPr>
+            </w:pPr>
+            <w:r>
+              <w:rPr>
+                <w:lang w:val="en-US"/>
+              </w:rPr>
+              <w:t>Russian</w:t>
+            </w:r>
+          </w:p>
+        </w:tc>
+        <w:tc>
+          <w:tcPr>
+            <w:tcW w:w="2254" w:type="dxa"/>
+          </w:tcPr>
+          <w:p>
+            <w:pPr>
+              <w:jc w:val="right"/>
+              <w:cnfStyle w:val="000000000000" w:firstRow="0" w:lastRow="0" w:firstColumn="0" w:lastColumn="0" w:oddVBand="0" w:evenVBand="0" w:oddHBand="0" w:evenHBand="0" w:firstRowFirstColumn="0" w:firstRowLastColumn="0" w:lastRowFirstColumn="0" w:lastRowLastColumn="0"/>
+              <w:rPr>
+                <w:lang w:val="en-US"/>
+              </w:rPr>
+            </w:pPr>
+            <w:r>
+              <w:rPr>
+                <w:lang w:val="en-US"/>
+              </w:rPr>
+              <w:t>2015-01-10</w:t>
+            </w:r>
+          </w:p>
+        </w:tc>
+        <w:tc>
+          <w:tcPr>
+            <w:tcW w:w="2254" w:type="dxa"/>
+          </w:tcPr>
+          <w:p>
+            <w:pPr>
+              <w:jc w:val="right"/>
+              <w:cnfStyle w:val="000000000000" w:firstRow="0" w:lastRow="0" w:firstColumn="0" w:lastColumn="0" w:oddVBand="0" w:evenVBand="0" w:oddHBand="0" w:evenHBand="0" w:firstRowFirstColumn="0" w:firstRowLastColumn="0" w:lastRowFirstColumn="0" w:lastRowLastColumn="0"/>
+              <w:rPr>
+                <w:lang w:val="en-US"/>
+              </w:rPr>
+            </w:pPr>
+            <w:r>
+              <w:rPr>
+                <w:lang w:val="en-US"/>
+              </w:rPr>
+              <w:t>3039356</w:t>
+            </w:r>
+          </w:p>
+        </w:tc>
+        <w:tc>
+          <w:tcPr>
+            <w:tcW w:w="2254" w:type="dxa"/>
+          </w:tcPr>
+          <w:p>
+            <w:pPr>
+              <w:jc w:val="right"/>
+              <w:cnfStyle w:val="000000000000" w:firstRow="0" w:lastRow="0" w:firstColumn="0" w:lastColumn="0" w:oddVBand="0" w:evenVBand="0" w:oddHBand="0" w:evenHBand="0" w:firstRowFirstColumn="0" w:firstRowLastColumn="0" w:lastRowFirstColumn="0" w:lastRowLastColumn="0"/>
+              <w:rPr>
+                <w:lang w:val="en-US"/>
+              </w:rPr>
+            </w:pPr>
+            <w:r>
+              <w:rPr>
+                <w:lang w:val="en-US"/>
+              </w:rPr>
+              <w:t>36903313</w:t>
+            </w:r>
+          </w:p>
+        </w:tc>
+      </w:tr>
+      <w:tr>
+        <w:trPr>
+          <w:cnfStyle w:val="000000100000" w:firstRow="0" w:lastRow="0" w:firstColumn="0" w:lastColumn="0" w:oddVBand="0" w:evenVBand="0" w:oddHBand="1" w:evenHBand="0" w:firstRowFirstColumn="0" w:firstRowLastColumn="0" w:lastRowFirstColumn="0" w:lastRowLastColumn="0"/>
+        </w:trPr>
+        <w:tc>
+          <w:tcPr>
+            <w:cnfStyle w:val="001000000000" w:firstRow="0" w:lastRow="0" w:firstColumn="1" w:lastColumn="0" w:oddVBand="0" w:evenVBand="0" w:oddHBand="0" w:evenHBand="0" w:firstRowFirstColumn="0" w:firstRowLastColumn="0" w:lastRowFirstColumn="0" w:lastRowLastColumn="0"/>
+            <w:tcW w:w="2254" w:type="dxa"/>
+          </w:tcPr>
+          <w:p>
+            <w:pPr>
+              <w:jc w:val="right"/>
+              <w:rPr>
+                <w:lang w:val="en-US"/>
+              </w:rPr>
+            </w:pPr>
+            <w:proofErr w:type="spellStart"/>
+            <w:r>
+              <w:rPr>
+                <w:lang w:val="en-US"/>
+              </w:rPr>
+              <w:t>Plattdütsch</w:t>
+            </w:r>
+            <w:proofErr w:type="spellEnd"/>
+          </w:p>
+        </w:tc>
+        <w:tc>
+          <w:tcPr>
+            <w:tcW w:w="2254" w:type="dxa"/>
+          </w:tcPr>
+          <w:p>
+            <w:pPr>
+              <w:jc w:val="right"/>
+              <w:cnfStyle w:val="000000100000" w:firstRow="0" w:lastRow="0" w:firstColumn="0" w:lastColumn="0" w:oddVBand="0" w:evenVBand="0" w:oddHBand="1" w:evenHBand="0" w:firstRowFirstColumn="0" w:firstRowLastColumn="0" w:lastRowFirstColumn="0" w:lastRowLastColumn="0"/>
+              <w:rPr>
+                <w:lang w:val="en-US"/>
+              </w:rPr>
+            </w:pPr>
+            <w:r>
+              <w:rPr>
+                <w:lang w:val="en-US"/>
+              </w:rPr>
+              <w:t>2015-01-08</w:t>
+            </w:r>
+          </w:p>
+        </w:tc>
+        <w:tc>
+          <w:tcPr>
+            <w:tcW w:w="2254" w:type="dxa"/>
+          </w:tcPr>
+          <w:p>
+            <w:pPr>
+              <w:jc w:val="right"/>
+              <w:cnfStyle w:val="000000100000" w:firstRow="0" w:lastRow="0" w:firstColumn="0" w:lastColumn="0" w:oddVBand="0" w:evenVBand="0" w:oddHBand="1" w:evenHBand="0" w:firstRowFirstColumn="0" w:firstRowLastColumn="0" w:lastRowFirstColumn="0" w:lastRowLastColumn="0"/>
+              <w:rPr>
+                <w:lang w:val="en-US"/>
+              </w:rPr>
+            </w:pPr>
+            <w:r>
+              <w:rPr>
+                <w:lang w:val="en-US"/>
+              </w:rPr>
+              <w:t>607331</w:t>
+            </w:r>
+          </w:p>
+        </w:tc>
+        <w:tc>
+          <w:tcPr>
+            <w:tcW w:w="2254" w:type="dxa"/>
+          </w:tcPr>
+          <w:p>
+            <w:pPr>
+              <w:jc w:val="right"/>
+              <w:cnfStyle w:val="000000100000" w:firstRow="0" w:lastRow="0" w:firstColumn="0" w:lastColumn="0" w:oddVBand="0" w:evenVBand="0" w:oddHBand="1" w:evenHBand="0" w:firstRowFirstColumn="0" w:firstRowLastColumn="0" w:lastRowFirstColumn="0" w:lastRowLastColumn="0"/>
+              <w:rPr>
+                <w:lang w:val="en-US"/>
+              </w:rPr>
+            </w:pPr>
+            <w:r>
+              <w:rPr>
+                <w:lang w:val="en-US"/>
+              </w:rPr>
+              <w:t>31814</w:t>
+            </w:r>
+          </w:p>
+        </w:tc>
+      </w:tr>
+    </w:tbl>
+    <w:p>
+      <w:pPr>
+        <w:rPr>
+          <w:lang w:val="en-US"/>
+        </w:rPr>
+      </w:pPr>
+    </w:p>
+    <w:p>
+      <w:pPr>
+        <w:rPr>
+          <w:lang w:val="en-US"/>
+        </w:rPr>
+      </w:pPr>
+      <w:r>
+        <w:rPr>
+          <w:lang w:val="en-US"/>
+        </w:rPr>
+        <w:t xml:space="preserve">The English Wikipedia was used initially </w:t>
+      </w:r>
+      <w:r>
+        <w:rPr>
+          <w:lang w:val="en-US"/>
+        </w:rPr>
+        <w:t>with the goal to solve the original philosophy game. However, during preprocessing we came to the conclusion that the data set was far too large to build a fair database for benchmarks and tests. The r</w:t>
+      </w:r>
+      <w:r>
+        <w:rPr>
+          <w:lang w:val="en-US"/>
+        </w:rPr>
+        <w:t>eason for this is</w:t>
+      </w:r>
+      <w:r>
+        <w:rPr>
+          <w:lang w:val="en-US"/>
+        </w:rPr>
+        <w:t xml:space="preserve"> that</w:t>
+      </w:r>
+      <w:r>
+        <w:rPr>
+          <w:lang w:val="en-US"/>
+        </w:rPr>
+        <w:t>, although all articles have ids,</w:t>
+      </w:r>
+      <w:r>
+        <w:rPr>
+          <w:lang w:val="en-US"/>
+        </w:rPr>
+        <w:t xml:space="preserve"> </w:t>
+      </w:r>
+      <w:r>
+        <w:rPr>
+          <w:lang w:val="en-US"/>
+        </w:rPr>
+        <w:t>Wikipedia stores its links using the textual name</w:t>
+      </w:r>
+      <w:r>
+        <w:rPr>
+          <w:lang w:val="en-US"/>
+        </w:rPr>
+        <w:t xml:space="preserve"> of the linked page, and not its id. </w:t>
+      </w:r>
+      <w:r>
+        <w:rPr>
+          <w:lang w:val="en-US"/>
+        </w:rPr>
+        <w:t>Still, w</w:t>
+      </w:r>
+      <w:r>
+        <w:rPr>
+          <w:lang w:val="en-US"/>
+        </w:rPr>
+        <w:t>ell</w:t>
+      </w:r>
+      <w:r>
+        <w:rPr>
+          <w:lang w:val="en-US"/>
+        </w:rPr>
+        <w:t>-</w:t>
+      </w:r>
+      <w:r>
+        <w:rPr>
+          <w:lang w:val="en-US"/>
+        </w:rPr>
+        <w:t xml:space="preserve">designed </w:t>
+      </w:r>
+      <w:r>
+        <w:rPr>
+          <w:lang w:val="en-US"/>
+        </w:rPr>
+        <w:t>relational databases use integral ids to refer to foreign entities.</w:t>
+      </w:r>
+      <w:r>
+        <w:rPr>
+          <w:lang w:val="en-US"/>
+        </w:rPr>
+        <w:t xml:space="preserve"> Considering a fair comparison, we tried to resolve all textual links (several million) to their page ids. However, with &lt;10 resolved ids per second due to the large dataset, we aborted this process as it would </w:t>
+      </w:r>
+      <w:r>
+        <w:rPr>
+          <w:lang w:val="en-US"/>
+        </w:rPr>
+        <w:t xml:space="preserve">have </w:t>
+      </w:r>
+      <w:r>
+        <w:rPr>
+          <w:lang w:val="en-US"/>
+        </w:rPr>
+        <w:t>probably take</w:t>
+      </w:r>
+      <w:r>
+        <w:rPr>
+          <w:lang w:val="en-US"/>
+        </w:rPr>
+        <w:t>n</w:t>
+      </w:r>
+      <w:r>
+        <w:rPr>
+          <w:lang w:val="en-US"/>
+        </w:rPr>
+        <w:t xml:space="preserve"> months to complete.</w:t>
+      </w:r>
+      <w:r>
+        <w:rPr>
+          <w:lang w:val="en-US"/>
+        </w:rPr>
+        <w:t xml:space="preserve"> It would be possible to resolve the ids without a database using e.g. a custom coded program and a hash map with enough size to store 10GiB strings as keys with associated values</w:t>
+      </w:r>
+      <w:r>
+        <w:rPr>
+          <w:lang w:val="en-US"/>
+        </w:rPr>
+        <w:t>.</w:t>
+      </w:r>
+      <w:r>
+        <w:rPr>
+          <w:lang w:val="en-US"/>
+        </w:rPr>
+        <w:t xml:space="preserve"> </w:t>
+      </w:r>
+      <w:r>
+        <w:rPr>
+          <w:lang w:val="en-US"/>
+        </w:rPr>
+        <w:t>Nevertheless, t</w:t>
+      </w:r>
+      <w:r>
+        <w:rPr>
+          <w:lang w:val="en-US"/>
+        </w:rPr>
+        <w:t xml:space="preserve">his would not </w:t>
+      </w:r>
+      <w:r>
+        <w:rPr>
+          <w:lang w:val="en-US"/>
+        </w:rPr>
+        <w:t xml:space="preserve">solve </w:t>
+      </w:r>
+      <w:r>
+        <w:rPr>
+          <w:lang w:val="en-US"/>
+        </w:rPr>
+        <w:t xml:space="preserve">the </w:t>
+      </w:r>
+      <w:r>
+        <w:rPr>
+          <w:lang w:val="en-US"/>
+        </w:rPr>
+        <w:t xml:space="preserve">equivalent </w:t>
+      </w:r>
+      <w:r>
+        <w:rPr>
+          <w:lang w:val="en-US"/>
+        </w:rPr>
+        <w:t xml:space="preserve">problem when inserting into a </w:t>
+      </w:r>
+      <w:r>
+        <w:rPr>
+          <w:lang w:val="en-US"/>
+        </w:rPr>
+        <w:lastRenderedPageBreak/>
+        <w:t>graph data base where relationships can only be created after still matching the destination page</w:t>
+      </w:r>
+      <w:r>
+        <w:rPr>
+          <w:lang w:val="en-US"/>
+        </w:rPr>
+        <w:t xml:space="preserve"> by either string or integer.</w:t>
+      </w:r>
+      <w:r>
+        <w:rPr>
+          <w:lang w:val="en-US"/>
+        </w:rPr>
+        <w:t xml:space="preserve"> The ultimate choice was to drop the large data set and try a smaller one. First experiments with the Russian Wikipedia showed that despite all indexes resolving all pages would still require approximately 11 days.</w:t>
+      </w:r>
+      <w:r>
+        <w:rPr>
+          <w:lang w:val="en-US"/>
+        </w:rPr>
+        <w:t xml:space="preserve"> Furthermore, due to the language’s nature, Unicode support became an essential requirement, doubling the storage size of the database. </w:t>
+      </w:r>
+      <w:r>
+        <w:rPr>
+          <w:lang w:val="en-US"/>
+        </w:rPr>
+        <w:t>While inserting all links, we discovered that our SQL database (</w:t>
+      </w:r>
+      <w:proofErr w:type="spellStart"/>
+      <w:r>
+        <w:rPr>
+          <w:lang w:val="en-US"/>
+        </w:rPr>
+        <w:t>LocalDb</w:t>
+      </w:r>
+      <w:proofErr w:type="spellEnd"/>
+      <w:r>
+        <w:rPr>
+          <w:lang w:val="en-US"/>
+        </w:rPr>
+        <w:t xml:space="preserve">) has a limit of 10 </w:t>
+      </w:r>
+      <w:proofErr w:type="spellStart"/>
+      <w:r>
+        <w:rPr>
+          <w:lang w:val="en-US"/>
+        </w:rPr>
+        <w:t>GiB</w:t>
+      </w:r>
+      <w:proofErr w:type="spellEnd"/>
+      <w:r>
+        <w:rPr>
+          <w:lang w:val="en-US"/>
+        </w:rPr>
+        <w:t xml:space="preserve"> per table. Thus also the Russian Wikipedia was too large for our experiment.</w:t>
+      </w:r>
+      <w:r>
+        <w:rPr>
+          <w:lang w:val="en-US"/>
+        </w:rPr>
+        <w:t xml:space="preserve"> Finally, we have chosen a quite small Wikipedia which can still somehow be understood, the </w:t>
+      </w:r>
+      <w:proofErr w:type="spellStart"/>
+      <w:r>
+        <w:rPr>
+          <w:lang w:val="en-US"/>
+        </w:rPr>
+        <w:t>Plattdüütsch</w:t>
+      </w:r>
+      <w:proofErr w:type="spellEnd"/>
+      <w:r>
+        <w:rPr>
+          <w:lang w:val="en-US"/>
+        </w:rPr>
+        <w:t xml:space="preserve"> </w:t>
+      </w:r>
+      <w:r>
+        <w:rPr>
+          <w:lang w:val="en-US"/>
+        </w:rPr>
+        <w:t>Wikipedia</w:t>
+      </w:r>
+      <w:r>
+        <w:rPr>
+          <w:lang w:val="en-US"/>
+        </w:rPr>
+        <w:t>.</w:t>
+      </w:r>
     </w:p>
     <w:p>
       <w:pPr>
@@ -180,178 +1106,236 @@
           <w:lang w:val="en-US"/>
         </w:rPr>
       </w:pPr>
-    </w:p>
-    <w:p>
-      <w:pPr>
-        <w:pStyle w:val="Heading1"/>
-        <w:rPr>
-          <w:lang w:val="en-US"/>
-        </w:rPr>
-      </w:pPr>
-      <w:r>
-        <w:rPr>
-          <w:lang w:val="en-US"/>
-        </w:rPr>
-        <w:t>Input preprocessing</w:t>
-      </w:r>
-    </w:p>
-    <w:p>
-      <w:pPr>
-        <w:rPr>
-          <w:lang w:val="en-US"/>
-        </w:rPr>
-      </w:pPr>
-    </w:p>
-    <w:p>
-      <w:pPr>
-        <w:rPr>
-          <w:lang w:val="en-US"/>
-        </w:rPr>
-      </w:pPr>
-    </w:p>
-    <w:p>
-      <w:pPr>
-        <w:pStyle w:val="Heading1"/>
-        <w:rPr>
-          <w:lang w:val="en-US"/>
-        </w:rPr>
-      </w:pPr>
-      <w:r>
-        <w:rPr>
-          <w:lang w:val="en-US"/>
-        </w:rPr>
-        <w:t>MS SQL Database (LocalDb)</w:t>
-      </w:r>
-    </w:p>
-    <w:p>
-      <w:pPr>
-        <w:rPr>
-          <w:lang w:val="en-US"/>
-        </w:rPr>
-      </w:pPr>
-    </w:p>
-    <w:p>
-      <w:pPr>
-        <w:rPr>
-          <w:lang w:val="en-US"/>
-        </w:rPr>
-      </w:pPr>
-    </w:p>
-    <w:p>
-      <w:pPr>
-        <w:pStyle w:val="Heading1"/>
-        <w:rPr>
-          <w:lang w:val="en-US"/>
-        </w:rPr>
-      </w:pPr>
-      <w:r>
-        <w:rPr>
-          <w:lang w:val="en-US"/>
-        </w:rPr>
-        <w:t>Neo4j Database</w:t>
-      </w:r>
-    </w:p>
-    <w:p>
-      <w:pPr>
-        <w:rPr>
-          <w:lang w:val="en-US"/>
-        </w:rPr>
-      </w:pPr>
-    </w:p>
-    <w:p>
-      <w:pPr>
-        <w:rPr>
-          <w:lang w:val="en-US"/>
-        </w:rPr>
-      </w:pPr>
-    </w:p>
-    <w:p>
-      <w:pPr>
-        <w:pStyle w:val="Heading1"/>
-        <w:rPr>
-          <w:lang w:val="en-US"/>
-        </w:rPr>
-      </w:pPr>
-      <w:r>
-        <w:rPr>
-          <w:lang w:val="en-US"/>
-        </w:rPr>
-        <w:t>Benchmarked queries</w:t>
-      </w:r>
-    </w:p>
-    <w:p>
-      <w:pPr>
-        <w:rPr>
-          <w:lang w:val="en-US"/>
-        </w:rPr>
-      </w:pPr>
-      <w:r>
-        <w:rPr>
-          <w:lang w:val="en-US"/>
-        </w:rPr>
-        <w:t xml:space="preserve">Insert script took </w:t>
-      </w:r>
-      <w:r>
-        <w:rPr>
-          <w:lang w:val="en-US"/>
-        </w:rPr>
-        <w:t xml:space="preserve"> (eng)</w:t>
-      </w:r>
-    </w:p>
-    <w:p>
-      <w:pPr>
-        <w:rPr>
-          <w:lang w:val="en-US"/>
-        </w:rPr>
-      </w:pPr>
-      <w:r>
-        <w:rPr>
-          <w:lang w:val="en-US"/>
-        </w:rPr>
-        <w:t>00:46:00.1983008</w:t>
-      </w:r>
-      <w:r>
-        <w:rPr>
-          <w:lang w:val="en-US"/>
-        </w:rPr>
-        <w:t xml:space="preserve"> (b)</w:t>
-      </w:r>
-    </w:p>
-    <w:p>
-      <w:pPr>
-        <w:rPr>
-          <w:lang w:val="en-US"/>
-        </w:rPr>
-      </w:pPr>
-      <w:r>
-        <w:rPr>
-          <w:lang w:val="en-US"/>
-        </w:rPr>
-        <w:t>00:41:19.1609778 (p)</w:t>
-      </w:r>
-    </w:p>
-    <w:p>
-      <w:pPr>
-        <w:rPr>
-          <w:lang w:val="en-US"/>
-        </w:rPr>
-      </w:pPr>
-    </w:p>
-    <w:p>
-      <w:pPr>
-        <w:pStyle w:val="Heading1"/>
-        <w:rPr>
-          <w:lang w:val="en-US"/>
-        </w:rPr>
-      </w:pPr>
-      <w:r>
-        <w:rPr>
-          <w:lang w:val="en-US"/>
-        </w:rPr>
-        <w:t>Conclusion</w:t>
-      </w:r>
       <w:bookmarkStart w:id="0" w:name="_GoBack"/>
       <w:bookmarkEnd w:id="0"/>
+    </w:p>
+    <w:p>
+      <w:pPr>
+        <w:pStyle w:val="Heading1"/>
+        <w:rPr>
+          <w:lang w:val="en-US"/>
+        </w:rPr>
+      </w:pPr>
+      <w:r>
+        <w:rPr>
+          <w:lang w:val="en-US"/>
+        </w:rPr>
+        <w:t>Method</w:t>
+      </w:r>
+    </w:p>
+    <w:p>
+      <w:pPr>
+        <w:rPr>
+          <w:lang w:val="en-US"/>
+        </w:rPr>
+      </w:pPr>
+    </w:p>
+    <w:p>
+      <w:pPr>
+        <w:rPr>
+          <w:lang w:val="en-US"/>
+        </w:rPr>
+      </w:pPr>
+    </w:p>
+    <w:p>
+      <w:pPr>
+        <w:pStyle w:val="Heading1"/>
+        <w:rPr>
+          <w:lang w:val="en-US"/>
+        </w:rPr>
+      </w:pPr>
+      <w:r>
+        <w:rPr>
+          <w:lang w:val="en-US"/>
+        </w:rPr>
+        <w:t>Input preprocessing</w:t>
+      </w:r>
+    </w:p>
+    <w:p>
+      <w:pPr>
+        <w:rPr>
+          <w:lang w:val="en-US"/>
+        </w:rPr>
+      </w:pPr>
+    </w:p>
+    <w:p>
+      <w:pPr>
+        <w:rPr>
+          <w:lang w:val="en-US"/>
+        </w:rPr>
+      </w:pPr>
+    </w:p>
+    <w:p>
+      <w:pPr>
+        <w:pStyle w:val="Heading1"/>
+        <w:rPr>
+          <w:lang w:val="en-US"/>
+        </w:rPr>
+      </w:pPr>
+      <w:r>
+        <w:rPr>
+          <w:lang w:val="en-US"/>
+        </w:rPr>
+        <w:t>MS SQL Database (</w:t>
+      </w:r>
+      <w:proofErr w:type="spellStart"/>
+      <w:r>
+        <w:rPr>
+          <w:lang w:val="en-US"/>
+        </w:rPr>
+        <w:t>LocalDb</w:t>
+      </w:r>
+      <w:proofErr w:type="spellEnd"/>
+      <w:r>
+        <w:rPr>
+          <w:lang w:val="en-US"/>
+        </w:rPr>
+        <w:t>)</w:t>
+      </w:r>
+    </w:p>
+    <w:p>
+      <w:pPr>
+        <w:rPr>
+          <w:lang w:val="en-US"/>
+        </w:rPr>
+      </w:pPr>
+    </w:p>
+    <w:p>
+      <w:pPr>
+        <w:rPr>
+          <w:lang w:val="en-US"/>
+        </w:rPr>
+      </w:pPr>
+    </w:p>
+    <w:p>
+      <w:pPr>
+        <w:pStyle w:val="Heading1"/>
+        <w:rPr>
+          <w:lang w:val="en-US"/>
+        </w:rPr>
+      </w:pPr>
+      <w:r>
+        <w:rPr>
+          <w:lang w:val="en-US"/>
+        </w:rPr>
+        <w:t>Neo4j Database</w:t>
+      </w:r>
+    </w:p>
+    <w:p>
+      <w:pPr>
+        <w:rPr>
+          <w:lang w:val="en-US"/>
+        </w:rPr>
+      </w:pPr>
+    </w:p>
+    <w:p>
+      <w:pPr>
+        <w:rPr>
+          <w:lang w:val="en-US"/>
+        </w:rPr>
+      </w:pPr>
+    </w:p>
+    <w:p>
+      <w:pPr>
+        <w:pStyle w:val="Heading1"/>
+        <w:rPr>
+          <w:lang w:val="en-US"/>
+        </w:rPr>
+      </w:pPr>
+      <w:r>
+        <w:rPr>
+          <w:lang w:val="en-US"/>
+        </w:rPr>
+        <w:t>Benchmarked queries</w:t>
+      </w:r>
+    </w:p>
+    <w:p>
+      <w:pPr>
+        <w:rPr>
+          <w:lang w:val="en-US"/>
+        </w:rPr>
+      </w:pPr>
+      <w:r>
+        <w:rPr>
+          <w:lang w:val="en-US"/>
+        </w:rPr>
+        <w:t xml:space="preserve">Insert script </w:t>
+      </w:r>
+      <w:proofErr w:type="gramStart"/>
+      <w:r>
+        <w:rPr>
+          <w:lang w:val="en-US"/>
+        </w:rPr>
+        <w:t>took  (</w:t>
+      </w:r>
+      <w:proofErr w:type="spellStart"/>
+      <w:proofErr w:type="gramEnd"/>
+      <w:r>
+        <w:rPr>
+          <w:lang w:val="en-US"/>
+        </w:rPr>
+        <w:t>eng</w:t>
+      </w:r>
+      <w:proofErr w:type="spellEnd"/>
+      <w:r>
+        <w:rPr>
+          <w:lang w:val="en-US"/>
+        </w:rPr>
+        <w:t>)</w:t>
+      </w:r>
+    </w:p>
+    <w:p>
+      <w:pPr>
+        <w:rPr>
+          <w:lang w:val="en-US"/>
+        </w:rPr>
+      </w:pPr>
+      <w:r>
+        <w:rPr>
+          <w:lang w:val="en-US"/>
+        </w:rPr>
+        <w:t>00:46:00.1983008</w:t>
+      </w:r>
+      <w:r>
+        <w:rPr>
+          <w:lang w:val="en-US"/>
+        </w:rPr>
+        <w:t xml:space="preserve"> (b)</w:t>
+      </w:r>
+    </w:p>
+    <w:p>
+      <w:pPr>
+        <w:rPr>
+          <w:lang w:val="en-US"/>
+        </w:rPr>
+      </w:pPr>
+      <w:r>
+        <w:rPr>
+          <w:lang w:val="en-US"/>
+        </w:rPr>
+        <w:t>00:41:19.1609778 (p)</w:t>
+      </w:r>
+    </w:p>
+    <w:p>
+      <w:pPr>
+        <w:rPr>
+          <w:lang w:val="en-US"/>
+        </w:rPr>
+      </w:pPr>
+    </w:p>
+    <w:p>
+      <w:pPr>
+        <w:pStyle w:val="Heading1"/>
+        <w:rPr>
+          <w:lang w:val="en-US"/>
+        </w:rPr>
+      </w:pPr>
+      <w:r>
+        <w:rPr>
+          <w:lang w:val="en-US"/>
+        </w:rPr>
+        <w:t>Conclusion</w:t>
+      </w:r>
     </w:p>
     <w:sectPr>
       <w:pgSz w:w="11906" w:h="16838"/>
@@ -361,6 +1345,75 @@
     </w:sectPr>
   </w:body>
 </w:document>
+</file>
+
+<file path=word/endnotes.xml><?xml version="1.0" encoding="utf-8"?>
+<w:endnotes xmlns:wpc="http://schemas.microsoft.com/office/word/2010/wordprocessingCanvas" xmlns:mc="http://schemas.openxmlformats.org/markup-compatibility/2006" xmlns:o="urn:schemas-microsoft-com:office:office" xmlns:r="http://schemas.openxmlformats.org/officeDocument/2006/relationships" xmlns:m="http://schemas.openxmlformats.org/officeDocument/2006/math" xmlns:v="urn:schemas-microsoft-com:vml" xmlns:wp14="http://schemas.microsoft.com/office/word/2010/wordprocessingDrawing" xmlns:wp="http://schemas.openxmlformats.org/drawingml/2006/wordprocessingDrawing" xmlns:w10="urn:schemas-microsoft-com:office:word" xmlns:w="http://schemas.openxmlformats.org/wordprocessingml/2006/main" xmlns:w14="http://schemas.microsoft.com/office/word/2010/wordml" xmlns:w15="http://schemas.microsoft.com/office/word/2012/wordml" xmlns:wpg="http://schemas.microsoft.com/office/word/2010/wordprocessingGroup" xmlns:wpi="http://schemas.microsoft.com/office/word/2010/wordprocessingInk" xmlns:wne="http://schemas.microsoft.com/office/word/2006/wordml" xmlns:wps="http://schemas.microsoft.com/office/word/2010/wordprocessingShape" mc:Ignorable="w14 w15 wp14">
+  <w:endnote w:type="separator" w:id="-1">
+    <w:p>
+      <w:pPr>
+        <w:spacing w:after="0" w:line="240" w:lineRule="auto"/>
+      </w:pPr>
+      <w:r>
+        <w:separator/>
+      </w:r>
+    </w:p>
+  </w:endnote>
+  <w:endnote w:type="continuationSeparator" w:id="0">
+    <w:p>
+      <w:pPr>
+        <w:spacing w:after="0" w:line="240" w:lineRule="auto"/>
+      </w:pPr>
+      <w:r>
+        <w:continuationSeparator/>
+      </w:r>
+    </w:p>
+  </w:endnote>
+</w:endnotes>
+</file>
+
+<file path=word/footnotes.xml><?xml version="1.0" encoding="utf-8"?>
+<w:footnotes xmlns:wpc="http://schemas.microsoft.com/office/word/2010/wordprocessingCanvas" xmlns:mc="http://schemas.openxmlformats.org/markup-compatibility/2006" xmlns:o="urn:schemas-microsoft-com:office:office" xmlns:r="http://schemas.openxmlformats.org/officeDocument/2006/relationships" xmlns:m="http://schemas.openxmlformats.org/officeDocument/2006/math" xmlns:v="urn:schemas-microsoft-com:vml" xmlns:wp14="http://schemas.microsoft.com/office/word/2010/wordprocessingDrawing" xmlns:wp="http://schemas.openxmlformats.org/drawingml/2006/wordprocessingDrawing" xmlns:w10="urn:schemas-microsoft-com:office:word" xmlns:w="http://schemas.openxmlformats.org/wordprocessingml/2006/main" xmlns:w14="http://schemas.microsoft.com/office/word/2010/wordml" xmlns:w15="http://schemas.microsoft.com/office/word/2012/wordml" xmlns:wpg="http://schemas.microsoft.com/office/word/2010/wordprocessingGroup" xmlns:wpi="http://schemas.microsoft.com/office/word/2010/wordprocessingInk" xmlns:wne="http://schemas.microsoft.com/office/word/2006/wordml" xmlns:wps="http://schemas.microsoft.com/office/word/2010/wordprocessingShape" mc:Ignorable="w14 w15 wp14">
+  <w:footnote w:type="separator" w:id="-1">
+    <w:p>
+      <w:pPr>
+        <w:spacing w:after="0" w:line="240" w:lineRule="auto"/>
+      </w:pPr>
+      <w:r>
+        <w:separator/>
+      </w:r>
+    </w:p>
+  </w:footnote>
+  <w:footnote w:type="continuationSeparator" w:id="0">
+    <w:p>
+      <w:pPr>
+        <w:spacing w:after="0" w:line="240" w:lineRule="auto"/>
+      </w:pPr>
+      <w:r>
+        <w:continuationSeparator/>
+      </w:r>
+    </w:p>
+  </w:footnote>
+  <w:footnote w:id="1">
+    <w:p>
+      <w:pPr>
+        <w:pStyle w:val="FootnoteText"/>
+      </w:pPr>
+      <w:r>
+        <w:rPr>
+          <w:rStyle w:val="FootnoteReference"/>
+        </w:rPr>
+        <w:footnoteRef/>
+      </w:r>
+      <w:r>
+        <w:t xml:space="preserve"> </w:t>
+      </w:r>
+      <w:r>
+        <w:t>http://matpalm.com/blog/2011/08/13/wikipedia-philosophy/</w:t>
+      </w:r>
+    </w:p>
+  </w:footnote>
+</w:footnotes>
 </file>
 
 <file path=word/numbering.xml><?xml version="1.0" encoding="utf-8"?>
@@ -451,8 +1504,97 @@
       </w:pPr>
     </w:lvl>
   </w:abstractNum>
+  <w:abstractNum w:abstractNumId="1">
+    <w:nsid w:val="4EB07E33"/>
+    <w:multiLevelType w:val="hybridMultilevel"/>
+    <w:tmpl w:val="5D48008A"/>
+    <w:lvl w:ilvl="0" w:tplc="0C07000F">
+      <w:start w:val="1"/>
+      <w:numFmt w:val="decimal"/>
+      <w:lvlText w:val="%1."/>
+      <w:lvlJc w:val="left"/>
+      <w:pPr>
+        <w:ind w:left="720" w:hanging="360"/>
+      </w:pPr>
+    </w:lvl>
+    <w:lvl w:ilvl="1" w:tplc="0C070019" w:tentative="1">
+      <w:start w:val="1"/>
+      <w:numFmt w:val="lowerLetter"/>
+      <w:lvlText w:val="%2."/>
+      <w:lvlJc w:val="left"/>
+      <w:pPr>
+        <w:ind w:left="1440" w:hanging="360"/>
+      </w:pPr>
+    </w:lvl>
+    <w:lvl w:ilvl="2" w:tplc="0C07001B" w:tentative="1">
+      <w:start w:val="1"/>
+      <w:numFmt w:val="lowerRoman"/>
+      <w:lvlText w:val="%3."/>
+      <w:lvlJc w:val="right"/>
+      <w:pPr>
+        <w:ind w:left="2160" w:hanging="180"/>
+      </w:pPr>
+    </w:lvl>
+    <w:lvl w:ilvl="3" w:tplc="0C07000F" w:tentative="1">
+      <w:start w:val="1"/>
+      <w:numFmt w:val="decimal"/>
+      <w:lvlText w:val="%4."/>
+      <w:lvlJc w:val="left"/>
+      <w:pPr>
+        <w:ind w:left="2880" w:hanging="360"/>
+      </w:pPr>
+    </w:lvl>
+    <w:lvl w:ilvl="4" w:tplc="0C070019" w:tentative="1">
+      <w:start w:val="1"/>
+      <w:numFmt w:val="lowerLetter"/>
+      <w:lvlText w:val="%5."/>
+      <w:lvlJc w:val="left"/>
+      <w:pPr>
+        <w:ind w:left="3600" w:hanging="360"/>
+      </w:pPr>
+    </w:lvl>
+    <w:lvl w:ilvl="5" w:tplc="0C07001B" w:tentative="1">
+      <w:start w:val="1"/>
+      <w:numFmt w:val="lowerRoman"/>
+      <w:lvlText w:val="%6."/>
+      <w:lvlJc w:val="right"/>
+      <w:pPr>
+        <w:ind w:left="4320" w:hanging="180"/>
+      </w:pPr>
+    </w:lvl>
+    <w:lvl w:ilvl="6" w:tplc="0C07000F" w:tentative="1">
+      <w:start w:val="1"/>
+      <w:numFmt w:val="decimal"/>
+      <w:lvlText w:val="%7."/>
+      <w:lvlJc w:val="left"/>
+      <w:pPr>
+        <w:ind w:left="5040" w:hanging="360"/>
+      </w:pPr>
+    </w:lvl>
+    <w:lvl w:ilvl="7" w:tplc="0C070019" w:tentative="1">
+      <w:start w:val="1"/>
+      <w:numFmt w:val="lowerLetter"/>
+      <w:lvlText w:val="%8."/>
+      <w:lvlJc w:val="left"/>
+      <w:pPr>
+        <w:ind w:left="5760" w:hanging="360"/>
+      </w:pPr>
+    </w:lvl>
+    <w:lvl w:ilvl="8" w:tplc="0C07001B" w:tentative="1">
+      <w:start w:val="1"/>
+      <w:numFmt w:val="lowerRoman"/>
+      <w:lvlText w:val="%9."/>
+      <w:lvlJc w:val="right"/>
+      <w:pPr>
+        <w:ind w:left="6480" w:hanging="180"/>
+      </w:pPr>
+    </w:lvl>
+  </w:abstractNum>
   <w:num w:numId="1">
     <w:abstractNumId w:val="0"/>
+  </w:num>
+  <w:num w:numId="2">
+    <w:abstractNumId w:val="1"/>
   </w:num>
 </w:numbering>
 </file>
@@ -981,6 +2123,151 @@
       <w:szCs w:val="26"/>
     </w:rPr>
   </w:style>
+  <w:style w:type="paragraph" w:styleId="ListParagraph">
+    <w:name w:val="List Paragraph"/>
+    <w:basedOn w:val="Normal"/>
+    <w:uiPriority w:val="34"/>
+    <w:qFormat/>
+    <w:rsid w:val="00DF653B"/>
+    <w:pPr>
+      <w:ind w:left="720"/>
+      <w:contextualSpacing/>
+    </w:pPr>
+  </w:style>
+  <w:style w:type="paragraph" w:styleId="FootnoteText">
+    <w:name w:val="footnote text"/>
+    <w:basedOn w:val="Normal"/>
+    <w:link w:val="FootnoteTextChar"/>
+    <w:uiPriority w:val="99"/>
+    <w:semiHidden/>
+    <w:unhideWhenUsed/>
+    <w:rsid w:val="00202238"/>
+    <w:pPr>
+      <w:spacing w:after="0" w:line="240" w:lineRule="auto"/>
+    </w:pPr>
+    <w:rPr>
+      <w:sz w:val="20"/>
+      <w:szCs w:val="20"/>
+    </w:rPr>
+  </w:style>
+  <w:style w:type="character" w:customStyle="1" w:styleId="FootnoteTextChar">
+    <w:name w:val="Footnote Text Char"/>
+    <w:basedOn w:val="DefaultParagraphFont"/>
+    <w:link w:val="FootnoteText"/>
+    <w:uiPriority w:val="99"/>
+    <w:semiHidden/>
+    <w:rsid w:val="00202238"/>
+    <w:rPr>
+      <w:sz w:val="20"/>
+      <w:szCs w:val="20"/>
+    </w:rPr>
+  </w:style>
+  <w:style w:type="character" w:styleId="FootnoteReference">
+    <w:name w:val="footnote reference"/>
+    <w:basedOn w:val="DefaultParagraphFont"/>
+    <w:uiPriority w:val="99"/>
+    <w:semiHidden/>
+    <w:unhideWhenUsed/>
+    <w:rsid w:val="00202238"/>
+    <w:rPr>
+      <w:vertAlign w:val="superscript"/>
+    </w:rPr>
+  </w:style>
+  <w:style w:type="table" w:styleId="TableGrid">
+    <w:name w:val="Table Grid"/>
+    <w:basedOn w:val="TableNormal"/>
+    <w:uiPriority w:val="39"/>
+    <w:rsid w:val="009D73C5"/>
+    <w:pPr>
+      <w:spacing w:after="0" w:line="240" w:lineRule="auto"/>
+    </w:pPr>
+    <w:tblPr>
+      <w:tblBorders>
+        <w:top w:val="single" w:sz="4" w:space="0" w:color="auto"/>
+        <w:left w:val="single" w:sz="4" w:space="0" w:color="auto"/>
+        <w:bottom w:val="single" w:sz="4" w:space="0" w:color="auto"/>
+        <w:right w:val="single" w:sz="4" w:space="0" w:color="auto"/>
+        <w:insideH w:val="single" w:sz="4" w:space="0" w:color="auto"/>
+        <w:insideV w:val="single" w:sz="4" w:space="0" w:color="auto"/>
+      </w:tblBorders>
+    </w:tblPr>
+  </w:style>
+  <w:style w:type="table" w:styleId="GridTable4-Accent1">
+    <w:name w:val="Grid Table 4 Accent 1"/>
+    <w:basedOn w:val="TableNormal"/>
+    <w:uiPriority w:val="49"/>
+    <w:rsid w:val="009D73C5"/>
+    <w:pPr>
+      <w:spacing w:after="0" w:line="240" w:lineRule="auto"/>
+    </w:pPr>
+    <w:tblPr>
+      <w:tblStyleRowBandSize w:val="1"/>
+      <w:tblStyleColBandSize w:val="1"/>
+      <w:tblBorders>
+        <w:top w:val="single" w:sz="4" w:space="0" w:color="9CC2E5" w:themeColor="accent1" w:themeTint="99"/>
+        <w:left w:val="single" w:sz="4" w:space="0" w:color="9CC2E5" w:themeColor="accent1" w:themeTint="99"/>
+        <w:bottom w:val="single" w:sz="4" w:space="0" w:color="9CC2E5" w:themeColor="accent1" w:themeTint="99"/>
+        <w:right w:val="single" w:sz="4" w:space="0" w:color="9CC2E5" w:themeColor="accent1" w:themeTint="99"/>
+        <w:insideH w:val="single" w:sz="4" w:space="0" w:color="9CC2E5" w:themeColor="accent1" w:themeTint="99"/>
+        <w:insideV w:val="single" w:sz="4" w:space="0" w:color="9CC2E5" w:themeColor="accent1" w:themeTint="99"/>
+      </w:tblBorders>
+    </w:tblPr>
+    <w:tblStylePr w:type="firstRow">
+      <w:rPr>
+        <w:b/>
+        <w:bCs/>
+        <w:color w:val="FFFFFF" w:themeColor="background1"/>
+      </w:rPr>
+      <w:tblPr/>
+      <w:tcPr>
+        <w:tcBorders>
+          <w:top w:val="single" w:sz="4" w:space="0" w:color="5B9BD5" w:themeColor="accent1"/>
+          <w:left w:val="single" w:sz="4" w:space="0" w:color="5B9BD5" w:themeColor="accent1"/>
+          <w:bottom w:val="single" w:sz="4" w:space="0" w:color="5B9BD5" w:themeColor="accent1"/>
+          <w:right w:val="single" w:sz="4" w:space="0" w:color="5B9BD5" w:themeColor="accent1"/>
+          <w:insideH w:val="nil"/>
+          <w:insideV w:val="nil"/>
+        </w:tcBorders>
+        <w:shd w:val="clear" w:color="auto" w:fill="5B9BD5" w:themeFill="accent1"/>
+      </w:tcPr>
+    </w:tblStylePr>
+    <w:tblStylePr w:type="lastRow">
+      <w:rPr>
+        <w:b/>
+        <w:bCs/>
+      </w:rPr>
+      <w:tblPr/>
+      <w:tcPr>
+        <w:tcBorders>
+          <w:top w:val="double" w:sz="4" w:space="0" w:color="5B9BD5" w:themeColor="accent1"/>
+        </w:tcBorders>
+      </w:tcPr>
+    </w:tblStylePr>
+    <w:tblStylePr w:type="firstCol">
+      <w:rPr>
+        <w:b/>
+        <w:bCs/>
+      </w:rPr>
+    </w:tblStylePr>
+    <w:tblStylePr w:type="lastCol">
+      <w:rPr>
+        <w:b/>
+        <w:bCs/>
+      </w:rPr>
+    </w:tblStylePr>
+    <w:tblStylePr w:type="band1Vert">
+      <w:tblPr/>
+      <w:tcPr>
+        <w:shd w:val="clear" w:color="auto" w:fill="DEEAF6" w:themeFill="accent1" w:themeFillTint="33"/>
+      </w:tcPr>
+    </w:tblStylePr>
+    <w:tblStylePr w:type="band1Horz">
+      <w:tblPr/>
+      <w:tcPr>
+        <w:shd w:val="clear" w:color="auto" w:fill="DEEAF6" w:themeFill="accent1" w:themeFillTint="33"/>
+      </w:tcPr>
+    </w:tblStylePr>
+  </w:style>
 </w:styles>
 </file>
 
@@ -1243,4 +2530,16 @@
     </a:ext>
   </a:extLst>
 </a:theme>
+</file>
+
+<file path=customXml/item1.xml><?xml version="1.0" encoding="utf-8"?>
+<b:Sources xmlns:b="http://schemas.openxmlformats.org/officeDocument/2006/bibliography" xmlns="http://schemas.openxmlformats.org/officeDocument/2006/bibliography" SelectedStyle="\APASixthEditionOfficeOnline.xsl" StyleName="APA" Version="6"/>
+</file>
+
+<file path=customXml/itemProps1.xml><?xml version="1.0" encoding="utf-8"?>
+<ds:datastoreItem xmlns:ds="http://schemas.openxmlformats.org/officeDocument/2006/customXml" ds:itemID="{95F6201F-DA04-45C7-A11F-8348793E80B0}">
+  <ds:schemaRefs>
+    <ds:schemaRef ds:uri="http://schemas.openxmlformats.org/officeDocument/2006/bibliography"/>
+  </ds:schemaRefs>
+</ds:datastoreItem>
 </file>
</xml_diff>

<commit_message>
wrote handling large files section
</commit_message>
<xml_diff>
--- a/doc/doc.docx
+++ b/doc/doc.docx
@@ -740,14 +740,12 @@
                 <w:lang w:val="en-US"/>
               </w:rPr>
             </w:pPr>
-            <w:proofErr w:type="spellStart"/>
             <w:r>
               <w:rPr>
                 <w:lang w:val="en-US"/>
               </w:rPr>
               <w:t>Plattdütsch</w:t>
             </w:r>
-            <w:proofErr w:type="spellEnd"/>
           </w:p>
         </w:tc>
         <w:tc>
@@ -1016,50 +1014,323 @@
         <w:rPr>
           <w:lang w:val="en-US"/>
         </w:rPr>
-        <w:t>While inserting all links, we discovered that our SQL database (</w:t>
-      </w:r>
-      <w:proofErr w:type="spellStart"/>
-      <w:r>
-        <w:rPr>
-          <w:lang w:val="en-US"/>
-        </w:rPr>
-        <w:t>LocalDb</w:t>
-      </w:r>
-      <w:proofErr w:type="spellEnd"/>
-      <w:r>
-        <w:rPr>
-          <w:lang w:val="en-US"/>
-        </w:rPr>
-        <w:t xml:space="preserve">) has a limit of 10 </w:t>
-      </w:r>
-      <w:proofErr w:type="spellStart"/>
-      <w:r>
-        <w:rPr>
-          <w:lang w:val="en-US"/>
-        </w:rPr>
-        <w:t>GiB</w:t>
-      </w:r>
-      <w:proofErr w:type="spellEnd"/>
-      <w:r>
-        <w:rPr>
-          <w:lang w:val="en-US"/>
-        </w:rPr>
-        <w:t xml:space="preserve"> per table. Thus also the Russian Wikipedia was too large for our experiment.</w:t>
-      </w:r>
-      <w:r>
-        <w:rPr>
-          <w:lang w:val="en-US"/>
-        </w:rPr>
-        <w:t xml:space="preserve"> Finally, we have chosen a quite small Wikipedia which can still somehow be understood, the </w:t>
-      </w:r>
-      <w:proofErr w:type="spellStart"/>
-      <w:r>
-        <w:rPr>
-          <w:lang w:val="en-US"/>
-        </w:rPr>
-        <w:t>Plattdüütsch</w:t>
-      </w:r>
-      <w:proofErr w:type="spellEnd"/>
+        <w:t>While inserting all links, we discovered that our SQL database (LocalDb) has a limit of 10 GiB per table. Thus also the Russian Wikipedia was too large for our experiment.</w:t>
+      </w:r>
+      <w:r>
+        <w:rPr>
+          <w:lang w:val="en-US"/>
+        </w:rPr>
+        <w:t xml:space="preserve"> Finally, we have chosen a quite small Wikipedia which can still somehow be understood, the Plattdüütsch </w:t>
+      </w:r>
+      <w:r>
+        <w:rPr>
+          <w:lang w:val="en-US"/>
+        </w:rPr>
+        <w:t>Wikipedia</w:t>
+      </w:r>
+      <w:r>
+        <w:rPr>
+          <w:lang w:val="en-US"/>
+        </w:rPr>
+        <w:t>.</w:t>
+      </w:r>
+    </w:p>
+    <w:p>
+      <w:pPr>
+        <w:pStyle w:val="Heading1"/>
+        <w:rPr>
+          <w:lang w:val="en-US"/>
+        </w:rPr>
+      </w:pPr>
+      <w:r>
+        <w:rPr>
+          <w:lang w:val="en-US"/>
+        </w:rPr>
+        <w:t>Handling large files</w:t>
+      </w:r>
+    </w:p>
+    <w:p>
+      <w:pPr>
+        <w:rPr>
+          <w:lang w:val="en-US"/>
+        </w:rPr>
+      </w:pPr>
+      <w:r>
+        <w:rPr>
+          <w:lang w:val="en-US"/>
+        </w:rPr>
+        <w:t>The database creation with the selected test data was preceded by a long period of preprocessing</w:t>
+      </w:r>
+      <w:r>
+        <w:rPr>
+          <w:lang w:val="en-US"/>
+        </w:rPr>
+        <w:t xml:space="preserve"> (several weeks)</w:t>
+      </w:r>
+      <w:r>
+        <w:rPr>
+          <w:lang w:val="en-US"/>
+        </w:rPr>
+        <w:t>.</w:t>
+      </w:r>
+      <w:r>
+        <w:rPr>
+          <w:lang w:val="en-US"/>
+        </w:rPr>
+        <w:t xml:space="preserve"> It turned out, that the size of the original English Wikipedia dump (~ </w:t>
+      </w:r>
+      <w:r>
+        <w:rPr>
+          <w:lang w:val="en-US"/>
+        </w:rPr>
+        <w:t>49</w:t>
+      </w:r>
+      <w:r>
+        <w:rPr>
+          <w:lang w:val="en-US"/>
+        </w:rPr>
+        <w:t xml:space="preserve"> GiB) was quite hard to handle.</w:t>
+      </w:r>
+      <w:r>
+        <w:rPr>
+          <w:lang w:val="en-US"/>
+        </w:rPr>
+        <w:t xml:space="preserve"> Here is a list of difficulties we had to face during processing the dumps and how we got around them:</w:t>
+      </w:r>
+    </w:p>
+    <w:p>
+      <w:pPr>
+        <w:pStyle w:val="ListParagraph"/>
+        <w:numPr>
+          <w:ilvl w:val="0"/>
+          <w:numId w:val="3"/>
+        </w:numPr>
+        <w:rPr>
+          <w:lang w:val="en-US"/>
+        </w:rPr>
+      </w:pPr>
+      <w:r>
+        <w:rPr>
+          <w:lang w:val="en-US"/>
+        </w:rPr>
+        <w:t>The file size of ~ 49 GiB</w:t>
+      </w:r>
+      <w:r>
+        <w:rPr>
+          <w:lang w:val="en-US"/>
+        </w:rPr>
+        <w:br/>
+        <w:t xml:space="preserve">Files with such sizes cannot be opened in ordinary text editors like Notepad++. </w:t>
+      </w:r>
+      <w:r>
+        <w:rPr>
+          <w:lang w:val="en-US"/>
+        </w:rPr>
+        <w:t xml:space="preserve">We tried a number of proprietary (shareware) text editors claiming to be able to deal with this dimensions. Although a lot of tools could </w:t>
+      </w:r>
+      <w:r>
+        <w:rPr>
+          <w:lang w:val="en-US"/>
+        </w:rPr>
+        <w:t>view</w:t>
+      </w:r>
+      <w:r>
+        <w:rPr>
+          <w:lang w:val="en-US"/>
+        </w:rPr>
+        <w:t xml:space="preserve"> the file, none was capable of performing operations like search&amp;replace or regular expressions at reasonable speeds</w:t>
+      </w:r>
+      <w:r>
+        <w:rPr>
+          <w:lang w:val="en-US"/>
+        </w:rPr>
+        <w:t xml:space="preserve"> (e.g. search&amp;replace at 27 lines/s on a </w:t>
+      </w:r>
+      <w:r>
+        <w:rPr>
+          <w:lang w:val="en-US"/>
+        </w:rPr>
+        <w:t>164.379.808 lines file)</w:t>
+      </w:r>
+      <w:r>
+        <w:rPr>
+          <w:lang w:val="en-US"/>
+        </w:rPr>
+        <w:t>.</w:t>
+      </w:r>
+      <w:r>
+        <w:rPr>
+          <w:lang w:val="en-US"/>
+        </w:rPr>
+        <w:t xml:space="preserve"> We therefore used a tool to split the first e.g. 10 MiB form the file to analyze the data layout and try some transformations. If they worked out, we coded them using C# and processed the file line-by-line.</w:t>
+      </w:r>
+    </w:p>
+    <w:p>
+      <w:pPr>
+        <w:pStyle w:val="ListParagraph"/>
+        <w:numPr>
+          <w:ilvl w:val="0"/>
+          <w:numId w:val="3"/>
+        </w:numPr>
+        <w:rPr>
+          <w:lang w:val="en-US"/>
+        </w:rPr>
+      </w:pPr>
+      <w:r>
+        <w:rPr>
+          <w:lang w:val="en-US"/>
+        </w:rPr>
+        <w:t>Lines longer than String can hold</w:t>
+      </w:r>
+      <w:r>
+        <w:rPr>
+          <w:lang w:val="en-US"/>
+        </w:rPr>
+        <w:br/>
+        <w:t xml:space="preserve">Initially, all destination links of a page where parsed from the wiki markup of each page. </w:t>
+      </w:r>
+      <w:r>
+        <w:rPr>
+          <w:lang w:val="en-US"/>
+        </w:rPr>
+        <w:t xml:space="preserve">We later found out that Wikipedia also provides SQL dumps of their link table which is generated from the wiki markup. However, this SQL dump contained all values as tuples of a single line INSERT statement. With several </w:t>
+      </w:r>
+      <w:r>
+        <w:rPr>
+          <w:lang w:val="en-US"/>
+        </w:rPr>
+        <w:t>million tuples on a single line this data could only be read chunk-by-chunk which is impractical when we want to run a regular expression over multiple chunks. We therefore dropped the SQL dump and stayed with the links parsed from the wiki markup.</w:t>
+      </w:r>
+    </w:p>
+    <w:p>
+      <w:pPr>
+        <w:pStyle w:val="ListParagraph"/>
+        <w:numPr>
+          <w:ilvl w:val="0"/>
+          <w:numId w:val="3"/>
+        </w:numPr>
+        <w:rPr>
+          <w:lang w:val="en-US"/>
+        </w:rPr>
+      </w:pPr>
+      <w:r>
+        <w:rPr>
+          <w:lang w:val="en-US"/>
+        </w:rPr>
+        <w:t>String.Split() fails to allocate memory</w:t>
+      </w:r>
+      <w:r>
+        <w:rPr>
+          <w:lang w:val="en-US"/>
+        </w:rPr>
+        <w:br/>
+        <w:t xml:space="preserve">The implementation of String.Split() inside the .NET framework returns an array of all substrings split from the original one. From reading through the source code we also found out that quite some temporal data is </w:t>
+      </w:r>
+      <w:r>
+        <w:rPr>
+          <w:lang w:val="en-US"/>
+        </w:rPr>
+        <w:t>also allocated during splitting.</w:t>
+      </w:r>
+      <w:r>
+        <w:rPr>
+          <w:lang w:val="en-US"/>
+        </w:rPr>
+        <w:t xml:space="preserve"> This caused String.Split() to fail when splitting larger lines approaching e.g. half a GiB. We therefore implemented a lazy version of splitting strings.</w:t>
+      </w:r>
+    </w:p>
+    <w:p>
+      <w:pPr>
+        <w:pStyle w:val="ListParagraph"/>
+        <w:numPr>
+          <w:ilvl w:val="0"/>
+          <w:numId w:val="3"/>
+        </w:numPr>
+        <w:rPr>
+          <w:lang w:val="en-US"/>
+        </w:rPr>
+      </w:pPr>
+      <w:r>
+        <w:rPr>
+          <w:lang w:val="en-US"/>
+        </w:rPr>
+        <w:t>Regex and performance</w:t>
+      </w:r>
+      <w:r>
+        <w:rPr>
+          <w:lang w:val="en-US"/>
+        </w:rPr>
+        <w:br/>
+        <w:t>Link extraction from wiki markup is done using regular expressions which run on the wiki markup of each page.</w:t>
+      </w:r>
+      <w:r>
+        <w:rPr>
+          <w:lang w:val="en-US"/>
+        </w:rPr>
+        <w:t xml:space="preserve"> During a performance analysis we found out </w:t>
+      </w:r>
+      <w:r>
+        <w:rPr>
+          <w:lang w:val="en-US"/>
+        </w:rPr>
+        <w:t xml:space="preserve">that most of the time our preprocessing tools were not bound by disk IO but by the execution speed of the regular expression. </w:t>
+      </w:r>
+      <w:r>
+        <w:rPr>
+          <w:lang w:val="en-US"/>
+        </w:rPr>
+        <w:t>Therefore, processing of pages and link extraction has been parallelized</w:t>
+      </w:r>
+      <w:r>
+        <w:rPr>
+          <w:lang w:val="en-US"/>
+        </w:rPr>
+        <w:t xml:space="preserve"> and compiled regular expressions where used</w:t>
+      </w:r>
+      <w:r>
+        <w:rPr>
+          <w:lang w:val="en-US"/>
+        </w:rPr>
+        <w:t xml:space="preserve"> to process dumps at reasonable speeds (e.g. 40 min compared to several hours when run on the English Wikipedia)</w:t>
+      </w:r>
+    </w:p>
+    <w:p>
+      <w:pPr>
+        <w:pStyle w:val="ListParagraph"/>
+        <w:numPr>
+          <w:ilvl w:val="0"/>
+          <w:numId w:val="3"/>
+        </w:numPr>
+        <w:rPr>
+          <w:lang w:val="en-US"/>
+        </w:rPr>
+      </w:pPr>
+      <w:r>
+        <w:rPr>
+          <w:lang w:val="en-US"/>
+        </w:rPr>
+        <w:t>SQL INSERT throughput</w:t>
+      </w:r>
+      <w:r>
+        <w:rPr>
+          <w:lang w:val="en-US"/>
+        </w:rPr>
+        <w:br/>
+        <w:t>Initially, our preprocessor generated SQL scripts with millions of SQL INSERT statements</w:t>
+      </w:r>
+      <w:r>
+        <w:rPr>
+          <w:lang w:val="en-US"/>
+        </w:rPr>
+        <w:t xml:space="preserve">. Despite connection pooling and even holding a single connection for all queries, the database could only process around 1000 queries per second which was far too slow for a dataset with several </w:t>
+      </w:r>
+      <w:r>
+        <w:rPr>
+          <w:lang w:val="en-US"/>
+        </w:rPr>
+        <w:lastRenderedPageBreak/>
+        <w:t>million records.</w:t>
+      </w:r>
       <w:r>
         <w:rPr>
           <w:lang w:val="en-US"/>
@@ -1070,47 +1341,93 @@
         <w:rPr>
           <w:lang w:val="en-US"/>
         </w:rPr>
-        <w:t>Wikipedia</w:t>
-      </w:r>
-      <w:r>
-        <w:rPr>
-          <w:lang w:val="en-US"/>
-        </w:rPr>
-        <w:t>.</w:t>
-      </w:r>
-    </w:p>
-    <w:p>
-      <w:pPr>
-        <w:pStyle w:val="Heading1"/>
-        <w:rPr>
-          <w:lang w:val="en-US"/>
-        </w:rPr>
-      </w:pPr>
-      <w:r>
-        <w:rPr>
-          <w:lang w:val="en-US"/>
-        </w:rPr>
-        <w:t>Handling large files</w:t>
-      </w:r>
-    </w:p>
-    <w:p>
-      <w:pPr>
-        <w:rPr>
-          <w:lang w:val="en-US"/>
-        </w:rPr>
-      </w:pPr>
-    </w:p>
-    <w:p>
-      <w:pPr>
-        <w:rPr>
-          <w:lang w:val="en-US"/>
-        </w:rPr>
-      </w:pPr>
+        <w:t>Therefore BULK INSERTs where used with ap</w:t>
+      </w:r>
+      <w:r>
+        <w:rPr>
+          <w:lang w:val="en-US"/>
+        </w:rPr>
+        <w:t>propriately generated CSV files yielding a much higher throughput</w:t>
+      </w:r>
+    </w:p>
+    <w:p>
+      <w:pPr>
+        <w:pStyle w:val="ListParagraph"/>
+        <w:numPr>
+          <w:ilvl w:val="0"/>
+          <w:numId w:val="3"/>
+        </w:numPr>
+        <w:rPr>
+          <w:lang w:val="en-US"/>
+        </w:rPr>
+      </w:pPr>
+      <w:r>
+        <w:rPr>
+          <w:lang w:val="en-US"/>
+        </w:rPr>
+        <w:t>Unicode</w:t>
+      </w:r>
+      <w:r>
+        <w:rPr>
+          <w:lang w:val="en-US"/>
+        </w:rPr>
+        <w:br/>
+        <w:t>By switching to a non-English Wikipedia, support for a wide range of characters became a requirement. Switching to Unicode seemed a good option but introduced a bunch of problems.</w:t>
+      </w:r>
+      <w:r>
+        <w:rPr>
+          <w:lang w:val="en-US"/>
+        </w:rPr>
+        <w:t xml:space="preserve"> First, Unicode allows a single textual character to be represented </w:t>
+      </w:r>
+      <w:r>
+        <w:rPr>
+          <w:lang w:val="en-US"/>
+        </w:rPr>
+        <w:t xml:space="preserve">by multiple physical characters (e.g. combining characters and surrogates). Splitting a string </w:t>
+      </w:r>
+      <w:r>
+        <w:rPr>
+          <w:lang w:val="en-US"/>
+        </w:rPr>
+        <w:t>or</w:t>
+      </w:r>
+      <w:r>
+        <w:rPr>
+          <w:lang w:val="en-US"/>
+        </w:rPr>
+        <w:t xml:space="preserve"> creating a substring was suddenly a non-trivia</w:t>
+      </w:r>
+      <w:r>
+        <w:rPr>
+          <w:lang w:val="en-US"/>
+        </w:rPr>
+        <w:t>l task.</w:t>
+      </w:r>
+      <w:r>
+        <w:rPr>
+          <w:lang w:val="en-US"/>
+        </w:rPr>
+        <w:t xml:space="preserve"> Furthermore, SQL databases require special column types to support Unicode (e.g. nvarchar). </w:t>
+      </w:r>
+      <w:r>
+        <w:rPr>
+          <w:lang w:val="en-US"/>
+        </w:rPr>
+        <w:t>Finally, also the various encodings were a little annoying as MS SQL Server (and LocalDb) does not support UTF-8 whereas our graph database of choice (Neo4j) requires input files in UTF-8.</w:t>
+      </w:r>
       <w:bookmarkStart w:id="0" w:name="_GoBack"/>
       <w:bookmarkEnd w:id="0"/>
     </w:p>
     <w:p>
       <w:pPr>
+        <w:rPr>
+          <w:lang w:val="en-US"/>
+        </w:rPr>
+      </w:pPr>
+    </w:p>
+    <w:p>
+      <w:pPr>
         <w:pStyle w:val="Heading1"/>
         <w:rPr>
           <w:lang w:val="en-US"/>
@@ -1176,21 +1493,7 @@
         <w:rPr>
           <w:lang w:val="en-US"/>
         </w:rPr>
-        <w:t>MS SQL Database (</w:t>
-      </w:r>
-      <w:proofErr w:type="spellStart"/>
-      <w:r>
-        <w:rPr>
-          <w:lang w:val="en-US"/>
-        </w:rPr>
-        <w:t>LocalDb</w:t>
-      </w:r>
-      <w:proofErr w:type="spellEnd"/>
-      <w:r>
-        <w:rPr>
-          <w:lang w:val="en-US"/>
-        </w:rPr>
-        <w:t>)</w:t>
+        <w:t>MS SQL Database (LocalDb)</w:t>
       </w:r>
     </w:p>
     <w:p>
@@ -1259,29 +1562,7 @@
         <w:rPr>
           <w:lang w:val="en-US"/>
         </w:rPr>
-        <w:t xml:space="preserve">Insert script </w:t>
-      </w:r>
-      <w:proofErr w:type="gramStart"/>
-      <w:r>
-        <w:rPr>
-          <w:lang w:val="en-US"/>
-        </w:rPr>
-        <w:t>took  (</w:t>
-      </w:r>
-      <w:proofErr w:type="spellStart"/>
-      <w:proofErr w:type="gramEnd"/>
-      <w:r>
-        <w:rPr>
-          <w:lang w:val="en-US"/>
-        </w:rPr>
-        <w:t>eng</w:t>
-      </w:r>
-      <w:proofErr w:type="spellEnd"/>
-      <w:r>
-        <w:rPr>
-          <w:lang w:val="en-US"/>
-        </w:rPr>
-        <w:t>)</w:t>
+        <w:t>Insert script took  (eng)</w:t>
       </w:r>
     </w:p>
     <w:p>
@@ -1505,6 +1786,119 @@
     </w:lvl>
   </w:abstractNum>
   <w:abstractNum w:abstractNumId="1">
+    <w:nsid w:val="3A591641"/>
+    <w:multiLevelType w:val="hybridMultilevel"/>
+    <w:tmpl w:val="04269F22"/>
+    <w:lvl w:ilvl="0" w:tplc="0C070001">
+      <w:start w:val="1"/>
+      <w:numFmt w:val="bullet"/>
+      <w:lvlText w:val=""/>
+      <w:lvlJc w:val="left"/>
+      <w:pPr>
+        <w:ind w:left="360" w:hanging="360"/>
+      </w:pPr>
+      <w:rPr>
+        <w:rFonts w:ascii="Symbol" w:hAnsi="Symbol" w:hint="default"/>
+      </w:rPr>
+    </w:lvl>
+    <w:lvl w:ilvl="1" w:tplc="0C070003" w:tentative="1">
+      <w:start w:val="1"/>
+      <w:numFmt w:val="bullet"/>
+      <w:lvlText w:val="o"/>
+      <w:lvlJc w:val="left"/>
+      <w:pPr>
+        <w:ind w:left="1080" w:hanging="360"/>
+      </w:pPr>
+      <w:rPr>
+        <w:rFonts w:ascii="Courier New" w:hAnsi="Courier New" w:cs="Courier New" w:hint="default"/>
+      </w:rPr>
+    </w:lvl>
+    <w:lvl w:ilvl="2" w:tplc="0C070005" w:tentative="1">
+      <w:start w:val="1"/>
+      <w:numFmt w:val="bullet"/>
+      <w:lvlText w:val=""/>
+      <w:lvlJc w:val="left"/>
+      <w:pPr>
+        <w:ind w:left="1800" w:hanging="360"/>
+      </w:pPr>
+      <w:rPr>
+        <w:rFonts w:ascii="Wingdings" w:hAnsi="Wingdings" w:hint="default"/>
+      </w:rPr>
+    </w:lvl>
+    <w:lvl w:ilvl="3" w:tplc="0C070001" w:tentative="1">
+      <w:start w:val="1"/>
+      <w:numFmt w:val="bullet"/>
+      <w:lvlText w:val=""/>
+      <w:lvlJc w:val="left"/>
+      <w:pPr>
+        <w:ind w:left="2520" w:hanging="360"/>
+      </w:pPr>
+      <w:rPr>
+        <w:rFonts w:ascii="Symbol" w:hAnsi="Symbol" w:hint="default"/>
+      </w:rPr>
+    </w:lvl>
+    <w:lvl w:ilvl="4" w:tplc="0C070003" w:tentative="1">
+      <w:start w:val="1"/>
+      <w:numFmt w:val="bullet"/>
+      <w:lvlText w:val="o"/>
+      <w:lvlJc w:val="left"/>
+      <w:pPr>
+        <w:ind w:left="3240" w:hanging="360"/>
+      </w:pPr>
+      <w:rPr>
+        <w:rFonts w:ascii="Courier New" w:hAnsi="Courier New" w:cs="Courier New" w:hint="default"/>
+      </w:rPr>
+    </w:lvl>
+    <w:lvl w:ilvl="5" w:tplc="0C070005" w:tentative="1">
+      <w:start w:val="1"/>
+      <w:numFmt w:val="bullet"/>
+      <w:lvlText w:val=""/>
+      <w:lvlJc w:val="left"/>
+      <w:pPr>
+        <w:ind w:left="3960" w:hanging="360"/>
+      </w:pPr>
+      <w:rPr>
+        <w:rFonts w:ascii="Wingdings" w:hAnsi="Wingdings" w:hint="default"/>
+      </w:rPr>
+    </w:lvl>
+    <w:lvl w:ilvl="6" w:tplc="0C070001" w:tentative="1">
+      <w:start w:val="1"/>
+      <w:numFmt w:val="bullet"/>
+      <w:lvlText w:val=""/>
+      <w:lvlJc w:val="left"/>
+      <w:pPr>
+        <w:ind w:left="4680" w:hanging="360"/>
+      </w:pPr>
+      <w:rPr>
+        <w:rFonts w:ascii="Symbol" w:hAnsi="Symbol" w:hint="default"/>
+      </w:rPr>
+    </w:lvl>
+    <w:lvl w:ilvl="7" w:tplc="0C070003" w:tentative="1">
+      <w:start w:val="1"/>
+      <w:numFmt w:val="bullet"/>
+      <w:lvlText w:val="o"/>
+      <w:lvlJc w:val="left"/>
+      <w:pPr>
+        <w:ind w:left="5400" w:hanging="360"/>
+      </w:pPr>
+      <w:rPr>
+        <w:rFonts w:ascii="Courier New" w:hAnsi="Courier New" w:cs="Courier New" w:hint="default"/>
+      </w:rPr>
+    </w:lvl>
+    <w:lvl w:ilvl="8" w:tplc="0C070005" w:tentative="1">
+      <w:start w:val="1"/>
+      <w:numFmt w:val="bullet"/>
+      <w:lvlText w:val=""/>
+      <w:lvlJc w:val="left"/>
+      <w:pPr>
+        <w:ind w:left="6120" w:hanging="360"/>
+      </w:pPr>
+      <w:rPr>
+        <w:rFonts w:ascii="Wingdings" w:hAnsi="Wingdings" w:hint="default"/>
+      </w:rPr>
+    </w:lvl>
+  </w:abstractNum>
+  <w:abstractNum w:abstractNumId="2">
     <w:nsid w:val="4EB07E33"/>
     <w:multiLevelType w:val="hybridMultilevel"/>
     <w:tmpl w:val="5D48008A"/>
@@ -1594,6 +1988,9 @@
     <w:abstractNumId w:val="0"/>
   </w:num>
   <w:num w:numId="2">
+    <w:abstractNumId w:val="2"/>
+  </w:num>
+  <w:num w:numId="3">
     <w:abstractNumId w:val="1"/>
   </w:num>
 </w:numbering>
@@ -2039,7 +2436,6 @@
   <w:style w:type="character" w:default="1" w:styleId="DefaultParagraphFont">
     <w:name w:val="Default Paragraph Font"/>
     <w:uiPriority w:val="1"/>
-    <w:semiHidden/>
     <w:unhideWhenUsed/>
   </w:style>
   <w:style w:type="table" w:default="1" w:styleId="TableNormal">
@@ -2537,7 +2933,7 @@
 </file>
 
 <file path=customXml/itemProps1.xml><?xml version="1.0" encoding="utf-8"?>
-<ds:datastoreItem xmlns:ds="http://schemas.openxmlformats.org/officeDocument/2006/customXml" ds:itemID="{95F6201F-DA04-45C7-A11F-8348793E80B0}">
+<ds:datastoreItem xmlns:ds="http://schemas.openxmlformats.org/officeDocument/2006/customXml" ds:itemID="{C5881ACB-03F9-4970-A9FA-3A18DC64DE90}">
   <ds:schemaRefs>
     <ds:schemaRef ds:uri="http://schemas.openxmlformats.org/officeDocument/2006/bibliography"/>
   </ds:schemaRefs>

</xml_diff>

<commit_message>
worked on doc an presentation.
</commit_message>
<xml_diff>
--- a/doc/doc.docx
+++ b/doc/doc.docx
@@ -444,7 +444,7 @@
     </w:p>
     <w:tbl>
       <w:tblPr>
-        <w:tblStyle w:val="GridTable4-Accent1"/>
+        <w:tblStyle w:val="PlainTable1"/>
         <w:tblW w:w="0" w:type="auto"/>
         <w:tblLook w:val="04A0" w:firstRow="1" w:lastRow="0" w:firstColumn="1" w:lastColumn="0" w:noHBand="0" w:noVBand="1"/>
       </w:tblPr>
@@ -728,14 +728,12 @@
                 <w:lang w:val="en-US"/>
               </w:rPr>
             </w:pPr>
-            <w:proofErr w:type="spellStart"/>
             <w:r>
               <w:rPr>
                 <w:lang w:val="en-US"/>
               </w:rPr>
               <w:t>Plattdütsch</w:t>
             </w:r>
-            <w:proofErr w:type="spellEnd"/>
           </w:p>
         </w:tc>
         <w:tc>
@@ -1004,55 +1002,13 @@
         <w:rPr>
           <w:lang w:val="en-US"/>
         </w:rPr>
-        <w:t>While inserting all links, we discovered that our SQL database (</w:t>
-      </w:r>
-      <w:proofErr w:type="spellStart"/>
-      <w:r>
-        <w:rPr>
-          <w:lang w:val="en-US"/>
-        </w:rPr>
-        <w:t>LocalDb</w:t>
-      </w:r>
-      <w:proofErr w:type="spellEnd"/>
-      <w:r>
-        <w:rPr>
-          <w:lang w:val="en-US"/>
-        </w:rPr>
-        <w:t xml:space="preserve">) has a limit of 10 </w:t>
-      </w:r>
-      <w:proofErr w:type="spellStart"/>
-      <w:r>
-        <w:rPr>
-          <w:lang w:val="en-US"/>
-        </w:rPr>
-        <w:t>GiB</w:t>
-      </w:r>
-      <w:proofErr w:type="spellEnd"/>
-      <w:r>
-        <w:rPr>
-          <w:lang w:val="en-US"/>
-        </w:rPr>
-        <w:t xml:space="preserve"> per table. Thus also the Russian Wikipedia was too large for our experiment.</w:t>
-      </w:r>
-      <w:r>
-        <w:rPr>
-          <w:lang w:val="en-US"/>
-        </w:rPr>
-        <w:t xml:space="preserve"> Finally, we have chosen a quite small Wikipedia which can still somehow be understood, the </w:t>
-      </w:r>
-      <w:proofErr w:type="spellStart"/>
-      <w:r>
-        <w:rPr>
-          <w:lang w:val="en-US"/>
-        </w:rPr>
-        <w:t>Plattdüütsch</w:t>
-      </w:r>
-      <w:proofErr w:type="spellEnd"/>
-      <w:r>
-        <w:rPr>
-          <w:lang w:val="en-US"/>
-        </w:rPr>
-        <w:t xml:space="preserve"> Wikipedia.</w:t>
+        <w:t>While inserting all links, we discovered that our SQL database (LocalDb) has a limit of 10 GiB per table. Thus also the Russian Wikipedia was too large for our experiment.</w:t>
+      </w:r>
+      <w:r>
+        <w:rPr>
+          <w:lang w:val="en-US"/>
+        </w:rPr>
+        <w:t xml:space="preserve"> Finally, we have chosen a quite small Wikipedia which can still somehow be understood, the Plattdüütsch Wikipedia.</w:t>
       </w:r>
     </w:p>
     <w:p>
@@ -1109,21 +1065,7 @@
         <w:rPr>
           <w:lang w:val="en-US"/>
         </w:rPr>
-        <w:t xml:space="preserve"> </w:t>
-      </w:r>
-      <w:proofErr w:type="spellStart"/>
-      <w:r>
-        <w:rPr>
-          <w:lang w:val="en-US"/>
-        </w:rPr>
-        <w:t>GiB</w:t>
-      </w:r>
-      <w:proofErr w:type="spellEnd"/>
-      <w:r>
-        <w:rPr>
-          <w:lang w:val="en-US"/>
-        </w:rPr>
-        <w:t>) was quite hard to handle.</w:t>
+        <w:t xml:space="preserve"> GiB) was quite hard to handle.</w:t>
       </w:r>
       <w:r>
         <w:rPr>
@@ -1147,16 +1089,8 @@
         <w:rPr>
           <w:lang w:val="en-US"/>
         </w:rPr>
-        <w:t xml:space="preserve">The file size of ~ 49 </w:t>
-      </w:r>
-      <w:proofErr w:type="spellStart"/>
-      <w:r>
-        <w:rPr>
-          <w:lang w:val="en-US"/>
-        </w:rPr>
-        <w:t>GiB</w:t>
-      </w:r>
-      <w:proofErr w:type="spellEnd"/>
+        <w:t>The file size of ~ 49 GiB</w:t>
+      </w:r>
       <w:r>
         <w:rPr>
           <w:lang w:val="en-US"/>
@@ -1180,41 +1114,13 @@
         <w:rPr>
           <w:lang w:val="en-US"/>
         </w:rPr>
-        <w:t xml:space="preserve"> the file, none was capable of performing operations like </w:t>
-      </w:r>
-      <w:proofErr w:type="spellStart"/>
-      <w:r>
-        <w:rPr>
-          <w:lang w:val="en-US"/>
-        </w:rPr>
-        <w:t>search&amp;replace</w:t>
-      </w:r>
-      <w:proofErr w:type="spellEnd"/>
-      <w:r>
-        <w:rPr>
-          <w:lang w:val="en-US"/>
-        </w:rPr>
-        <w:t xml:space="preserve"> or regular expressions at reasonable speeds</w:t>
-      </w:r>
-      <w:r>
-        <w:rPr>
-          <w:lang w:val="en-US"/>
-        </w:rPr>
-        <w:t xml:space="preserve"> (e.g. </w:t>
-      </w:r>
-      <w:proofErr w:type="spellStart"/>
-      <w:r>
-        <w:rPr>
-          <w:lang w:val="en-US"/>
-        </w:rPr>
-        <w:t>search&amp;replace</w:t>
-      </w:r>
-      <w:proofErr w:type="spellEnd"/>
-      <w:r>
-        <w:rPr>
-          <w:lang w:val="en-US"/>
-        </w:rPr>
-        <w:t xml:space="preserve"> at 27 lines/s on a </w:t>
+        <w:t xml:space="preserve"> the file, none was capable of performing operations like search&amp;replace or regular expressions at reasonable speeds</w:t>
+      </w:r>
+      <w:r>
+        <w:rPr>
+          <w:lang w:val="en-US"/>
+        </w:rPr>
+        <w:t xml:space="preserve"> (e.g. search&amp;replace at 27 lines/s on a </w:t>
       </w:r>
       <w:r>
         <w:rPr>
@@ -1232,21 +1138,7 @@
         <w:rPr>
           <w:lang w:val="en-US"/>
         </w:rPr>
-        <w:t xml:space="preserve"> We therefore used a tool to split the first e.g. 10 </w:t>
-      </w:r>
-      <w:proofErr w:type="spellStart"/>
-      <w:r>
-        <w:rPr>
-          <w:lang w:val="en-US"/>
-        </w:rPr>
-        <w:t>MiB</w:t>
-      </w:r>
-      <w:proofErr w:type="spellEnd"/>
-      <w:r>
-        <w:rPr>
-          <w:lang w:val="en-US"/>
-        </w:rPr>
-        <w:t xml:space="preserve"> form the file to analyze the data layout and try some transformations. If they worked out, we coded them using C# and processed the file line-by-line.</w:t>
+        <w:t xml:space="preserve"> We therefore used a tool to split the first e.g. 10 MiB form the file to analyze the data layout and try some transformations. If they worked out, we coded them using C# and processed the file line-by-line.</w:t>
       </w:r>
     </w:p>
     <w:p>
@@ -1271,20 +1163,7 @@
           <w:lang w:val="en-US"/>
         </w:rPr>
         <w:br/>
-      </w:r>
-      <w:proofErr w:type="gramStart"/>
-      <w:r>
-        <w:rPr>
-          <w:lang w:val="en-US"/>
-        </w:rPr>
-        <w:t>Initially</w:t>
-      </w:r>
-      <w:proofErr w:type="gramEnd"/>
-      <w:r>
-        <w:rPr>
-          <w:lang w:val="en-US"/>
-        </w:rPr>
-        <w:t xml:space="preserve">, all destination links of a page where parsed from the wiki markup of each page. </w:t>
+        <w:t xml:space="preserve">Initially, all destination links of a page where parsed from the wiki markup of each page. </w:t>
       </w:r>
       <w:r>
         <w:rPr>
@@ -1310,48 +1189,18 @@
           <w:lang w:val="en-US"/>
         </w:rPr>
       </w:pPr>
-      <w:proofErr w:type="spellStart"/>
-      <w:proofErr w:type="gramStart"/>
-      <w:r>
-        <w:rPr>
-          <w:lang w:val="en-US"/>
-        </w:rPr>
-        <w:t>String.Split</w:t>
-      </w:r>
-      <w:proofErr w:type="spellEnd"/>
-      <w:r>
-        <w:rPr>
-          <w:lang w:val="en-US"/>
-        </w:rPr>
-        <w:t>(</w:t>
-      </w:r>
-      <w:proofErr w:type="gramEnd"/>
-      <w:r>
-        <w:rPr>
-          <w:lang w:val="en-US"/>
-        </w:rPr>
-        <w:t>) fails to allocate memory</w:t>
+      <w:r>
+        <w:rPr>
+          <w:lang w:val="en-US"/>
+        </w:rPr>
+        <w:t>String.Split() fails to allocate memory</w:t>
       </w:r>
       <w:r>
         <w:rPr>
           <w:lang w:val="en-US"/>
         </w:rPr>
         <w:br/>
-        <w:t xml:space="preserve">The implementation of </w:t>
-      </w:r>
-      <w:proofErr w:type="spellStart"/>
-      <w:r>
-        <w:rPr>
-          <w:lang w:val="en-US"/>
-        </w:rPr>
-        <w:t>String.Split</w:t>
-      </w:r>
-      <w:proofErr w:type="spellEnd"/>
-      <w:r>
-        <w:rPr>
-          <w:lang w:val="en-US"/>
-        </w:rPr>
-        <w:t xml:space="preserve">() inside the .NET framework returns an array of all substrings split from the original one. From reading through the source code we also found out that quite some temporal data is </w:t>
+        <w:t xml:space="preserve">The implementation of String.Split() inside the .NET framework returns an array of all substrings split from the original one. From reading through the source code we also found out that quite some temporal data is </w:t>
       </w:r>
       <w:r>
         <w:rPr>
@@ -1363,43 +1212,7 @@
         <w:rPr>
           <w:lang w:val="en-US"/>
         </w:rPr>
-        <w:t xml:space="preserve"> This caused </w:t>
-      </w:r>
-      <w:proofErr w:type="spellStart"/>
-      <w:proofErr w:type="gramStart"/>
-      <w:r>
-        <w:rPr>
-          <w:lang w:val="en-US"/>
-        </w:rPr>
-        <w:t>String.Split</w:t>
-      </w:r>
-      <w:proofErr w:type="spellEnd"/>
-      <w:r>
-        <w:rPr>
-          <w:lang w:val="en-US"/>
-        </w:rPr>
-        <w:t>(</w:t>
-      </w:r>
-      <w:proofErr w:type="gramEnd"/>
-      <w:r>
-        <w:rPr>
-          <w:lang w:val="en-US"/>
-        </w:rPr>
-        <w:t xml:space="preserve">) to fail when splitting larger lines approaching e.g. half a </w:t>
-      </w:r>
-      <w:proofErr w:type="spellStart"/>
-      <w:r>
-        <w:rPr>
-          <w:lang w:val="en-US"/>
-        </w:rPr>
-        <w:t>GiB.</w:t>
-      </w:r>
-      <w:proofErr w:type="spellEnd"/>
-      <w:r>
-        <w:rPr>
-          <w:lang w:val="en-US"/>
-        </w:rPr>
-        <w:t xml:space="preserve"> We therefore implemented a lazy version of splitting strings.</w:t>
+        <w:t xml:space="preserve"> This caused String.Split() to fail when splitting larger lines approaching e.g. half a GiB. We therefore implemented a lazy version of splitting strings.</w:t>
       </w:r>
     </w:p>
     <w:p>
@@ -1479,20 +1292,7 @@
           <w:lang w:val="en-US"/>
         </w:rPr>
         <w:br/>
-      </w:r>
-      <w:proofErr w:type="gramStart"/>
-      <w:r>
-        <w:rPr>
-          <w:lang w:val="en-US"/>
-        </w:rPr>
-        <w:t>Initially</w:t>
-      </w:r>
-      <w:proofErr w:type="gramEnd"/>
-      <w:r>
-        <w:rPr>
-          <w:lang w:val="en-US"/>
-        </w:rPr>
-        <w:t>, our preprocessor generated SQL scripts with millions of SQL INSERT statements</w:t>
+        <w:t>Initially, our preprocessor generated SQL scripts with millions of SQL INSERT statements</w:t>
       </w:r>
       <w:r>
         <w:rPr>
@@ -1584,49 +1384,14 @@
         <w:rPr>
           <w:lang w:val="en-US"/>
         </w:rPr>
-        <w:t xml:space="preserve"> Furthermore, SQL databases require special column types to support Unicode (e.g. </w:t>
-      </w:r>
-      <w:proofErr w:type="spellStart"/>
-      <w:r>
-        <w:rPr>
-          <w:lang w:val="en-US"/>
-        </w:rPr>
-        <w:t>nvarchar</w:t>
-      </w:r>
-      <w:proofErr w:type="spellEnd"/>
-      <w:r>
-        <w:rPr>
-          <w:lang w:val="en-US"/>
-        </w:rPr>
-        <w:t xml:space="preserve">). </w:t>
-      </w:r>
-      <w:r>
-        <w:rPr>
-          <w:lang w:val="en-US"/>
-        </w:rPr>
-        <w:t xml:space="preserve">Finally, also the various encodings were a little annoying as MS SQL Server (and </w:t>
-      </w:r>
-      <w:proofErr w:type="spellStart"/>
-      <w:r>
-        <w:rPr>
-          <w:lang w:val="en-US"/>
-        </w:rPr>
-        <w:t>LocalDb</w:t>
-      </w:r>
-      <w:proofErr w:type="spellEnd"/>
-      <w:r>
-        <w:rPr>
-          <w:lang w:val="en-US"/>
-        </w:rPr>
-        <w:t>) does not support UTF-8 whereas our graph database of choice (Neo4j) requires input files in UTF-8.</w:t>
-      </w:r>
-    </w:p>
-    <w:p>
-      <w:pPr>
-        <w:rPr>
-          <w:lang w:val="en-US"/>
-        </w:rPr>
-      </w:pPr>
+        <w:t xml:space="preserve"> Furthermore, SQL databases require special column types to support Unicode (e.g. nvarchar). </w:t>
+      </w:r>
+      <w:r>
+        <w:rPr>
+          <w:lang w:val="en-US"/>
+        </w:rPr>
+        <w:t>Finally, also the various encodings were a little annoying as MS SQL Server (and LocalDb) does not support UTF-8 whereas our graph database of choice (Neo4j) requires input files in UTF-8.</w:t>
+      </w:r>
     </w:p>
     <w:p>
       <w:pPr>
@@ -1639,7 +1404,7 @@
         <w:rPr>
           <w:lang w:val="en-US"/>
         </w:rPr>
-        <w:t>Method</w:t>
+        <w:t>Input preprocessing</w:t>
       </w:r>
     </w:p>
     <w:p>
@@ -1660,9 +1425,1568 @@
         <w:rPr>
           <w:lang w:val="en-US"/>
         </w:rPr>
-        <w:t>Input preprocessing</w:t>
-      </w:r>
-    </w:p>
+        <w:t xml:space="preserve">Method and </w:t>
+      </w:r>
+      <w:r>
+        <w:rPr>
+          <w:lang w:val="en-US"/>
+        </w:rPr>
+        <w:t>Datam</w:t>
+      </w:r>
+      <w:bookmarkStart w:id="0" w:name="_GoBack"/>
+      <w:bookmarkEnd w:id="0"/>
+      <w:r>
+        <w:rPr>
+          <w:lang w:val="en-US"/>
+        </w:rPr>
+        <w:t>odel</w:t>
+      </w:r>
+    </w:p>
+    <w:p>
+      <w:pPr>
+        <w:rPr>
+          <w:lang w:val="en-US"/>
+        </w:rPr>
+      </w:pPr>
+      <w:r>
+        <mc:AlternateContent>
+          <mc:Choice Requires="wps">
+            <w:drawing>
+              <wp:anchor distT="0" distB="0" distL="114300" distR="114300" simplePos="0" relativeHeight="251666432" behindDoc="0" locked="0" layoutInCell="1" allowOverlap="1" wp14:anchorId="4A09B062" wp14:editId="70C0893F">
+                <wp:simplePos x="0" y="0"/>
+                <wp:positionH relativeFrom="column">
+                  <wp:posOffset>2743200</wp:posOffset>
+                </wp:positionH>
+                <wp:positionV relativeFrom="paragraph">
+                  <wp:posOffset>758295</wp:posOffset>
+                </wp:positionV>
+                <wp:extent cx="2181860" cy="457835"/>
+                <wp:effectExtent l="19050" t="19050" r="46990" b="37465"/>
+                <wp:wrapNone/>
+                <wp:docPr id="15" name="Oval 14"/>
+                <wp:cNvGraphicFramePr/>
+                <a:graphic xmlns:a="http://schemas.openxmlformats.org/drawingml/2006/main">
+                  <a:graphicData uri="http://schemas.microsoft.com/office/word/2010/wordprocessingShape">
+                    <wps:wsp>
+                      <wps:cNvSpPr/>
+                      <wps:spPr>
+                        <a:xfrm>
+                          <a:off x="0" y="0"/>
+                          <a:ext cx="2181860" cy="457835"/>
+                        </a:xfrm>
+                        <a:prstGeom prst="ellipse">
+                          <a:avLst/>
+                        </a:prstGeom>
+                        <a:noFill/>
+                        <a:ln w="57150">
+                          <a:solidFill>
+                            <a:schemeClr val="accent1"/>
+                          </a:solidFill>
+                        </a:ln>
+                      </wps:spPr>
+                      <wps:style>
+                        <a:lnRef idx="2">
+                          <a:schemeClr val="accent2"/>
+                        </a:lnRef>
+                        <a:fillRef idx="1">
+                          <a:schemeClr val="lt1"/>
+                        </a:fillRef>
+                        <a:effectRef idx="0">
+                          <a:schemeClr val="accent2"/>
+                        </a:effectRef>
+                        <a:fontRef idx="minor">
+                          <a:schemeClr val="dk1"/>
+                        </a:fontRef>
+                      </wps:style>
+                      <wps:bodyPr rtlCol="0" anchor="ctr"/>
+                    </wps:wsp>
+                  </a:graphicData>
+                </a:graphic>
+                <wp14:sizeRelH relativeFrom="margin">
+                  <wp14:pctWidth>0</wp14:pctWidth>
+                </wp14:sizeRelH>
+                <wp14:sizeRelV relativeFrom="margin">
+                  <wp14:pctHeight>0</wp14:pctHeight>
+                </wp14:sizeRelV>
+              </wp:anchor>
+            </w:drawing>
+          </mc:Choice>
+          <mc:Fallback>
+            <w:pict>
+              <v:oval w14:anchorId="6255E4C2" id="Oval 14" o:spid="_x0000_s1026" style="position:absolute;margin-left:3in;margin-top:59.7pt;width:171.8pt;height:36.05pt;z-index:251666432;visibility:visible;mso-wrap-style:square;mso-width-percent:0;mso-height-percent:0;mso-wrap-distance-left:9pt;mso-wrap-distance-top:0;mso-wrap-distance-right:9pt;mso-wrap-distance-bottom:0;mso-position-horizontal:absolute;mso-position-horizontal-relative:text;mso-position-vertical:absolute;mso-position-vertical-relative:text;mso-width-percent:0;mso-height-percent:0;mso-width-relative:margin;mso-height-relative:margin;v-text-anchor:middle" o:gfxdata="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" filled="f" strokecolor="#5b9bd5 [3204]" strokeweight="4.5pt">
+                <v:stroke joinstyle="miter"/>
+              </v:oval>
+            </w:pict>
+          </mc:Fallback>
+        </mc:AlternateContent>
+      </w:r>
+      <w:r>
+        <w:drawing>
+          <wp:anchor distT="0" distB="0" distL="114300" distR="114300" simplePos="0" relativeHeight="251664384" behindDoc="0" locked="0" layoutInCell="1" allowOverlap="1" wp14:anchorId="276A72CE" wp14:editId="39C30A79">
+            <wp:simplePos x="0" y="0"/>
+            <wp:positionH relativeFrom="column">
+              <wp:posOffset>2853690</wp:posOffset>
+            </wp:positionH>
+            <wp:positionV relativeFrom="paragraph">
+              <wp:posOffset>818410</wp:posOffset>
+            </wp:positionV>
+            <wp:extent cx="2917190" cy="1402080"/>
+            <wp:effectExtent l="0" t="0" r="0" b="7620"/>
+            <wp:wrapSquare wrapText="bothSides"/>
+            <wp:docPr id="7" name="Content Placeholder 6"/>
+            <wp:cNvGraphicFramePr>
+              <a:graphicFrameLocks xmlns:a="http://schemas.openxmlformats.org/drawingml/2006/main" noGrp="1" noChangeAspect="1"/>
+            </wp:cNvGraphicFramePr>
+            <a:graphic xmlns:a="http://schemas.openxmlformats.org/drawingml/2006/main">
+              <a:graphicData uri="http://schemas.openxmlformats.org/drawingml/2006/picture">
+                <pic:pic xmlns:pic="http://schemas.openxmlformats.org/drawingml/2006/picture">
+                  <pic:nvPicPr>
+                    <pic:cNvPr id="7" name="Content Placeholder 6"/>
+                    <pic:cNvPicPr>
+                      <a:picLocks noGrp="1" noChangeAspect="1"/>
+                    </pic:cNvPicPr>
+                  </pic:nvPicPr>
+                  <pic:blipFill>
+                    <a:blip r:embed="rId8" cstate="print">
+                      <a:extLst>
+                        <a:ext uri="{28A0092B-C50C-407E-A947-70E740481C1C}">
+                          <a14:useLocalDpi xmlns:a14="http://schemas.microsoft.com/office/drawing/2010/main" val="0"/>
+                        </a:ext>
+                      </a:extLst>
+                    </a:blip>
+                    <a:stretch>
+                      <a:fillRect/>
+                    </a:stretch>
+                  </pic:blipFill>
+                  <pic:spPr>
+                    <a:xfrm>
+                      <a:off x="0" y="0"/>
+                      <a:ext cx="2917190" cy="1402080"/>
+                    </a:xfrm>
+                    <a:prstGeom prst="rect">
+                      <a:avLst/>
+                    </a:prstGeom>
+                  </pic:spPr>
+                </pic:pic>
+              </a:graphicData>
+            </a:graphic>
+            <wp14:sizeRelH relativeFrom="margin">
+              <wp14:pctWidth>0</wp14:pctWidth>
+            </wp14:sizeRelH>
+            <wp14:sizeRelV relativeFrom="margin">
+              <wp14:pctHeight>0</wp14:pctHeight>
+            </wp14:sizeRelV>
+          </wp:anchor>
+        </w:drawing>
+      </w:r>
+      <w:r>
+        <w:rPr>
+          <w:lang w:val="en-US"/>
+        </w:rPr>
+        <w:t>For comparison of a graph database and a relational database we used the same dataset for both database systems. Then, the same tasks were performed on both database systems and the time measured.</w:t>
+      </w:r>
+      <w:r>
+        <w:rPr>
+          <w:lang w:val="en-US"/>
+        </w:rPr>
+        <w:t xml:space="preserve"> </w:t>
+      </w:r>
+      <w:r>
+        <w:rPr>
+          <w:lang w:val="en-US"/>
+        </w:rPr>
+        <w:t>From the same data a graph representation containing nodes and relationships, as well as a relational schema based on tables and rows are created.</w:t>
+      </w:r>
+      <w:r>
+        <w:rPr>
+          <w:noProof/>
+          <w:lang w:val="en-US" w:eastAsia="de-AT"/>
+        </w:rPr>
+        <w:t xml:space="preserve"> </w:t>
+      </w:r>
+    </w:p>
+    <w:p>
+      <w:pPr>
+        <w:rPr>
+          <w:noProof/>
+          <w:lang w:val="en-US" w:eastAsia="de-AT"/>
+        </w:rPr>
+      </w:pPr>
+      <w:r>
+        <mc:AlternateContent>
+          <mc:Choice Requires="wps">
+            <w:drawing>
+              <wp:anchor distT="0" distB="0" distL="114300" distR="114300" simplePos="0" relativeHeight="251670528" behindDoc="0" locked="0" layoutInCell="1" allowOverlap="1" wp14:anchorId="7EA7E40C" wp14:editId="09E49D6B">
+                <wp:simplePos x="0" y="0"/>
+                <wp:positionH relativeFrom="column">
+                  <wp:posOffset>5245128</wp:posOffset>
+                </wp:positionH>
+                <wp:positionV relativeFrom="paragraph">
+                  <wp:posOffset>3716</wp:posOffset>
+                </wp:positionV>
+                <wp:extent cx="891961" cy="369332"/>
+                <wp:effectExtent l="0" t="0" r="0" b="0"/>
+                <wp:wrapNone/>
+                <wp:docPr id="17" name="TextBox 16"/>
+                <wp:cNvGraphicFramePr/>
+                <a:graphic xmlns:a="http://schemas.openxmlformats.org/drawingml/2006/main">
+                  <a:graphicData uri="http://schemas.microsoft.com/office/word/2010/wordprocessingShape">
+                    <wps:wsp>
+                      <wps:cNvSpPr txBox="1"/>
+                      <wps:spPr>
+                        <a:xfrm>
+                          <a:off x="0" y="0"/>
+                          <a:ext cx="891961" cy="369332"/>
+                        </a:xfrm>
+                        <a:prstGeom prst="rect">
+                          <a:avLst/>
+                        </a:prstGeom>
+                        <a:noFill/>
+                      </wps:spPr>
+                      <wps:txbx>
+                        <w:txbxContent>
+                          <w:p>
+                            <w:pPr>
+                              <w:pStyle w:val="NormalWeb"/>
+                              <w:spacing w:before="0" w:beforeAutospacing="0" w:after="0" w:afterAutospacing="0"/>
+                              <w:rPr>
+                                <w:sz w:val="20"/>
+                              </w:rPr>
+                            </w:pPr>
+                            <w:r>
+                              <w:rPr>
+                                <w:rFonts w:asciiTheme="minorHAnsi" w:hAnsi="Calibri" w:cstheme="minorBidi"/>
+                                <w:b/>
+                                <w:bCs/>
+                                <w:color w:val="5B9BD5" w:themeColor="accent1"/>
+                                <w:kern w:val="24"/>
+                                <w:sz w:val="28"/>
+                                <w:szCs w:val="36"/>
+                                <w:lang w:val="en-US"/>
+                              </w:rPr>
+                              <w:t>Article</w:t>
+                            </w:r>
+                          </w:p>
+                        </w:txbxContent>
+                      </wps:txbx>
+                      <wps:bodyPr wrap="square" rtlCol="0">
+                        <a:spAutoFit/>
+                      </wps:bodyPr>
+                    </wps:wsp>
+                  </a:graphicData>
+                </a:graphic>
+                <wp14:sizeRelH relativeFrom="margin">
+                  <wp14:pctWidth>0</wp14:pctWidth>
+                </wp14:sizeRelH>
+              </wp:anchor>
+            </w:drawing>
+          </mc:Choice>
+          <mc:Fallback>
+            <w:pict>
+              <v:shapetype w14:anchorId="7EA7E40C" id="_x0000_t202" coordsize="21600,21600" o:spt="202" path="m,l,21600r21600,l21600,xe">
+                <v:stroke joinstyle="miter"/>
+                <v:path gradientshapeok="t" o:connecttype="rect"/>
+              </v:shapetype>
+              <v:shape id="TextBox 16" o:spid="_x0000_s1026" type="#_x0000_t202" style="position:absolute;margin-left:413pt;margin-top:.3pt;width:70.25pt;height:29.1pt;z-index:251670528;visibility:visible;mso-wrap-style:square;mso-width-percent:0;mso-wrap-distance-left:9pt;mso-wrap-distance-top:0;mso-wrap-distance-right:9pt;mso-wrap-distance-bottom:0;mso-position-horizontal:absolute;mso-position-horizontal-relative:text;mso-position-vertical:absolute;mso-position-vertical-relative:text;mso-width-percent:0;mso-width-relative:margin;v-text-anchor:top" o:gfxdata="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" filled="f" stroked="f">
+                <v:textbox style="mso-fit-shape-to-text:t">
+                  <w:txbxContent>
+                    <w:p>
+                      <w:pPr>
+                        <w:pStyle w:val="NormalWeb"/>
+                        <w:spacing w:before="0" w:beforeAutospacing="0" w:after="0" w:afterAutospacing="0"/>
+                        <w:rPr>
+                          <w:sz w:val="20"/>
+                        </w:rPr>
+                      </w:pPr>
+                      <w:r>
+                        <w:rPr>
+                          <w:rFonts w:asciiTheme="minorHAnsi" w:hAnsi="Calibri" w:cstheme="minorBidi"/>
+                          <w:b/>
+                          <w:bCs/>
+                          <w:color w:val="5B9BD5" w:themeColor="accent1"/>
+                          <w:kern w:val="24"/>
+                          <w:sz w:val="28"/>
+                          <w:szCs w:val="36"/>
+                          <w:lang w:val="en-US"/>
+                        </w:rPr>
+                        <w:t>Article</w:t>
+                      </w:r>
+                    </w:p>
+                  </w:txbxContent>
+                </v:textbox>
+              </v:shape>
+            </w:pict>
+          </mc:Fallback>
+        </mc:AlternateContent>
+      </w:r>
+      <w:r>
+        <mc:AlternateContent>
+          <mc:Choice Requires="wps">
+            <w:drawing>
+              <wp:anchor distT="0" distB="0" distL="114300" distR="114300" simplePos="0" relativeHeight="251680768" behindDoc="0" locked="0" layoutInCell="1" allowOverlap="1" wp14:anchorId="7EE43A6A" wp14:editId="14A1EF8B">
+                <wp:simplePos x="0" y="0"/>
+                <wp:positionH relativeFrom="column">
+                  <wp:posOffset>1951978</wp:posOffset>
+                </wp:positionH>
+                <wp:positionV relativeFrom="paragraph">
+                  <wp:posOffset>565785</wp:posOffset>
+                </wp:positionV>
+                <wp:extent cx="869521" cy="369332"/>
+                <wp:effectExtent l="0" t="0" r="0" b="0"/>
+                <wp:wrapNone/>
+                <wp:docPr id="26" name="TextBox 25"/>
+                <wp:cNvGraphicFramePr/>
+                <a:graphic xmlns:a="http://schemas.openxmlformats.org/drawingml/2006/main">
+                  <a:graphicData uri="http://schemas.microsoft.com/office/word/2010/wordprocessingShape">
+                    <wps:wsp>
+                      <wps:cNvSpPr txBox="1"/>
+                      <wps:spPr>
+                        <a:xfrm>
+                          <a:off x="0" y="0"/>
+                          <a:ext cx="869521" cy="369332"/>
+                        </a:xfrm>
+                        <a:prstGeom prst="rect">
+                          <a:avLst/>
+                        </a:prstGeom>
+                        <a:noFill/>
+                      </wps:spPr>
+                      <wps:txbx>
+                        <w:txbxContent>
+                          <w:p>
+                            <w:pPr>
+                              <w:pStyle w:val="NormalWeb"/>
+                              <w:spacing w:before="0" w:beforeAutospacing="0" w:after="0" w:afterAutospacing="0"/>
+                              <w:rPr>
+                                <w:sz w:val="20"/>
+                              </w:rPr>
+                            </w:pPr>
+                            <w:r>
+                              <w:rPr>
+                                <w:rFonts w:asciiTheme="minorHAnsi" w:hAnsi="Calibri" w:cstheme="minorBidi"/>
+                                <w:b/>
+                                <w:bCs/>
+                                <w:color w:val="C00000"/>
+                                <w:kern w:val="24"/>
+                                <w:sz w:val="28"/>
+                                <w:szCs w:val="36"/>
+                                <w:lang w:val="en-US"/>
+                              </w:rPr>
+                              <w:t>First-Link</w:t>
+                            </w:r>
+                          </w:p>
+                        </w:txbxContent>
+                      </wps:txbx>
+                      <wps:bodyPr wrap="square" rtlCol="0">
+                        <a:spAutoFit/>
+                      </wps:bodyPr>
+                    </wps:wsp>
+                  </a:graphicData>
+                </a:graphic>
+                <wp14:sizeRelH relativeFrom="margin">
+                  <wp14:pctWidth>0</wp14:pctWidth>
+                </wp14:sizeRelH>
+              </wp:anchor>
+            </w:drawing>
+          </mc:Choice>
+          <mc:Fallback>
+            <w:pict>
+              <v:shape w14:anchorId="7EE43A6A" id="TextBox 25" o:spid="_x0000_s1027" type="#_x0000_t202" style="position:absolute;margin-left:153.7pt;margin-top:44.55pt;width:68.45pt;height:29.1pt;z-index:251680768;visibility:visible;mso-wrap-style:square;mso-width-percent:0;mso-wrap-distance-left:9pt;mso-wrap-distance-top:0;mso-wrap-distance-right:9pt;mso-wrap-distance-bottom:0;mso-position-horizontal:absolute;mso-position-horizontal-relative:text;mso-position-vertical:absolute;mso-position-vertical-relative:text;mso-width-percent:0;mso-width-relative:margin;v-text-anchor:top" o:gfxdata="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" filled="f" stroked="f">
+                <v:textbox style="mso-fit-shape-to-text:t">
+                  <w:txbxContent>
+                    <w:p>
+                      <w:pPr>
+                        <w:pStyle w:val="NormalWeb"/>
+                        <w:spacing w:before="0" w:beforeAutospacing="0" w:after="0" w:afterAutospacing="0"/>
+                        <w:rPr>
+                          <w:sz w:val="20"/>
+                        </w:rPr>
+                      </w:pPr>
+                      <w:r>
+                        <w:rPr>
+                          <w:rFonts w:asciiTheme="minorHAnsi" w:hAnsi="Calibri" w:cstheme="minorBidi"/>
+                          <w:b/>
+                          <w:bCs/>
+                          <w:color w:val="C00000"/>
+                          <w:kern w:val="24"/>
+                          <w:sz w:val="28"/>
+                          <w:szCs w:val="36"/>
+                          <w:lang w:val="en-US"/>
+                        </w:rPr>
+                        <w:t>First-Link</w:t>
+                      </w:r>
+                    </w:p>
+                  </w:txbxContent>
+                </v:textbox>
+              </v:shape>
+            </w:pict>
+          </mc:Fallback>
+        </mc:AlternateContent>
+      </w:r>
+      <w:r>
+        <mc:AlternateContent>
+          <mc:Choice Requires="wps">
+            <w:drawing>
+              <wp:anchor distT="0" distB="0" distL="114300" distR="114300" simplePos="0" relativeHeight="251668480" behindDoc="0" locked="0" layoutInCell="1" allowOverlap="1" wp14:anchorId="236F64DD" wp14:editId="037D4310">
+                <wp:simplePos x="0" y="0"/>
+                <wp:positionH relativeFrom="column">
+                  <wp:posOffset>4874929</wp:posOffset>
+                </wp:positionH>
+                <wp:positionV relativeFrom="paragraph">
+                  <wp:posOffset>222944</wp:posOffset>
+                </wp:positionV>
+                <wp:extent cx="510412" cy="45719"/>
+                <wp:effectExtent l="0" t="95250" r="4445" b="69215"/>
+                <wp:wrapNone/>
+                <wp:docPr id="18" name="Straight Arrow Connector 17"/>
+                <wp:cNvGraphicFramePr/>
+                <a:graphic xmlns:a="http://schemas.openxmlformats.org/drawingml/2006/main">
+                  <a:graphicData uri="http://schemas.microsoft.com/office/word/2010/wordprocessingShape">
+                    <wps:wsp>
+                      <wps:cNvCnPr/>
+                      <wps:spPr>
+                        <a:xfrm flipH="1" flipV="1">
+                          <a:off x="0" y="0"/>
+                          <a:ext cx="510412" cy="45719"/>
+                        </a:xfrm>
+                        <a:prstGeom prst="straightConnector1">
+                          <a:avLst/>
+                        </a:prstGeom>
+                        <a:ln w="38100">
+                          <a:solidFill>
+                            <a:schemeClr val="accent1"/>
+                          </a:solidFill>
+                          <a:tailEnd type="triangle"/>
+                        </a:ln>
+                      </wps:spPr>
+                      <wps:style>
+                        <a:lnRef idx="1">
+                          <a:schemeClr val="accent1"/>
+                        </a:lnRef>
+                        <a:fillRef idx="0">
+                          <a:schemeClr val="accent1"/>
+                        </a:fillRef>
+                        <a:effectRef idx="0">
+                          <a:schemeClr val="accent1"/>
+                        </a:effectRef>
+                        <a:fontRef idx="minor">
+                          <a:schemeClr val="tx1"/>
+                        </a:fontRef>
+                      </wps:style>
+                      <wps:bodyPr/>
+                    </wps:wsp>
+                  </a:graphicData>
+                </a:graphic>
+                <wp14:sizeRelH relativeFrom="margin">
+                  <wp14:pctWidth>0</wp14:pctWidth>
+                </wp14:sizeRelH>
+                <wp14:sizeRelV relativeFrom="margin">
+                  <wp14:pctHeight>0</wp14:pctHeight>
+                </wp14:sizeRelV>
+              </wp:anchor>
+            </w:drawing>
+          </mc:Choice>
+          <mc:Fallback>
+            <w:pict>
+              <v:shapetype w14:anchorId="04171204" id="_x0000_t32" coordsize="21600,21600" o:spt="32" o:oned="t" path="m,l21600,21600e" filled="f">
+                <v:path arrowok="t" fillok="f" o:connecttype="none"/>
+                <o:lock v:ext="edit" shapetype="t"/>
+              </v:shapetype>
+              <v:shape id="Straight Arrow Connector 17" o:spid="_x0000_s1026" type="#_x0000_t32" style="position:absolute;margin-left:383.85pt;margin-top:17.55pt;width:40.2pt;height:3.6pt;flip:x y;z-index:251668480;visibility:visible;mso-wrap-style:square;mso-width-percent:0;mso-height-percent:0;mso-wrap-distance-left:9pt;mso-wrap-distance-top:0;mso-wrap-distance-right:9pt;mso-wrap-distance-bottom:0;mso-position-horizontal:absolute;mso-position-horizontal-relative:text;mso-position-vertical:absolute;mso-position-vertical-relative:text;mso-width-percent:0;mso-height-percent:0;mso-width-relative:margin;mso-height-relative:margin" o:gfxdata="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" strokecolor="#5b9bd5 [3204]" strokeweight="3pt">
+                <v:stroke endarrow="block" joinstyle="miter"/>
+              </v:shape>
+            </w:pict>
+          </mc:Fallback>
+        </mc:AlternateContent>
+      </w:r>
+      <w:r>
+        <w:rPr>
+          <w:lang w:val="en-US"/>
+        </w:rPr>
+        <w:t xml:space="preserve">Both contains </w:t>
+      </w:r>
+      <w:r>
+        <w:rPr>
+          <w:lang w:val="en-US"/>
+        </w:rPr>
+        <w:t>(Wikipedia-)pages and links within the pages. Also the very first link from a page is stored.</w:t>
+      </w:r>
+      <w:r>
+        <w:rPr>
+          <w:noProof/>
+          <w:lang w:val="en-US" w:eastAsia="de-AT"/>
+        </w:rPr>
+        <w:t xml:space="preserve"> </w:t>
+      </w:r>
+      <w:r>
+        <w:rPr>
+          <w:noProof/>
+          <w:lang w:val="en-US" w:eastAsia="de-AT"/>
+        </w:rPr>
+        <w:t>Every page stores</w:t>
+      </w:r>
+    </w:p>
+    <w:p>
+      <w:pPr>
+        <w:pStyle w:val="ListParagraph"/>
+        <w:numPr>
+          <w:ilvl w:val="0"/>
+          <w:numId w:val="7"/>
+        </w:numPr>
+        <w:rPr>
+          <w:lang w:val="en-US"/>
+        </w:rPr>
+      </w:pPr>
+      <w:r>
+        <mc:AlternateContent>
+          <mc:Choice Requires="wps">
+            <w:drawing>
+              <wp:anchor distT="0" distB="0" distL="114300" distR="114300" simplePos="0" relativeHeight="251682816" behindDoc="0" locked="0" layoutInCell="1" allowOverlap="1" wp14:anchorId="3DF867CD" wp14:editId="7DB2F059">
+                <wp:simplePos x="0" y="0"/>
+                <wp:positionH relativeFrom="column">
+                  <wp:posOffset>2395325</wp:posOffset>
+                </wp:positionH>
+                <wp:positionV relativeFrom="paragraph">
+                  <wp:posOffset>167005</wp:posOffset>
+                </wp:positionV>
+                <wp:extent cx="589031" cy="140210"/>
+                <wp:effectExtent l="0" t="0" r="78105" b="69850"/>
+                <wp:wrapNone/>
+                <wp:docPr id="28" name="Straight Arrow Connector 27"/>
+                <wp:cNvGraphicFramePr/>
+                <a:graphic xmlns:a="http://schemas.openxmlformats.org/drawingml/2006/main">
+                  <a:graphicData uri="http://schemas.microsoft.com/office/word/2010/wordprocessingShape">
+                    <wps:wsp>
+                      <wps:cNvCnPr/>
+                      <wps:spPr>
+                        <a:xfrm>
+                          <a:off x="0" y="0"/>
+                          <a:ext cx="589031" cy="140210"/>
+                        </a:xfrm>
+                        <a:prstGeom prst="straightConnector1">
+                          <a:avLst/>
+                        </a:prstGeom>
+                        <a:ln w="19050">
+                          <a:solidFill>
+                            <a:srgbClr val="C00000"/>
+                          </a:solidFill>
+                          <a:tailEnd type="triangle"/>
+                        </a:ln>
+                      </wps:spPr>
+                      <wps:style>
+                        <a:lnRef idx="1">
+                          <a:schemeClr val="accent1"/>
+                        </a:lnRef>
+                        <a:fillRef idx="0">
+                          <a:schemeClr val="accent1"/>
+                        </a:fillRef>
+                        <a:effectRef idx="0">
+                          <a:schemeClr val="accent1"/>
+                        </a:effectRef>
+                        <a:fontRef idx="minor">
+                          <a:schemeClr val="tx1"/>
+                        </a:fontRef>
+                      </wps:style>
+                      <wps:bodyPr/>
+                    </wps:wsp>
+                  </a:graphicData>
+                </a:graphic>
+                <wp14:sizeRelH relativeFrom="margin">
+                  <wp14:pctWidth>0</wp14:pctWidth>
+                </wp14:sizeRelH>
+                <wp14:sizeRelV relativeFrom="margin">
+                  <wp14:pctHeight>0</wp14:pctHeight>
+                </wp14:sizeRelV>
+              </wp:anchor>
+            </w:drawing>
+          </mc:Choice>
+          <mc:Fallback>
+            <w:pict>
+              <v:shape w14:anchorId="22BC23B3" id="Straight Arrow Connector 27" o:spid="_x0000_s1026" type="#_x0000_t32" style="position:absolute;margin-left:188.6pt;margin-top:13.15pt;width:46.4pt;height:11.05pt;z-index:251682816;visibility:visible;mso-wrap-style:square;mso-width-percent:0;mso-height-percent:0;mso-wrap-distance-left:9pt;mso-wrap-distance-top:0;mso-wrap-distance-right:9pt;mso-wrap-distance-bottom:0;mso-position-horizontal:absolute;mso-position-horizontal-relative:text;mso-position-vertical:absolute;mso-position-vertical-relative:text;mso-width-percent:0;mso-height-percent:0;mso-width-relative:margin;mso-height-relative:margin" o:gfxdata="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" strokecolor="#c00000" strokeweight="1.5pt">
+                <v:stroke endarrow="block" joinstyle="miter"/>
+              </v:shape>
+            </w:pict>
+          </mc:Fallback>
+        </mc:AlternateContent>
+      </w:r>
+      <w:r>
+        <w:rPr>
+          <w:lang w:val="en-US"/>
+        </w:rPr>
+        <w:t xml:space="preserve">the page title, </w:t>
+      </w:r>
+    </w:p>
+    <w:p>
+      <w:pPr>
+        <w:pStyle w:val="ListParagraph"/>
+        <w:numPr>
+          <w:ilvl w:val="0"/>
+          <w:numId w:val="7"/>
+        </w:numPr>
+        <w:rPr>
+          <w:lang w:val="en-US"/>
+        </w:rPr>
+      </w:pPr>
+      <w:r>
+        <mc:AlternateContent>
+          <mc:Choice Requires="wps">
+            <w:drawing>
+              <wp:anchor distT="0" distB="0" distL="114300" distR="114300" simplePos="0" relativeHeight="251688960" behindDoc="0" locked="0" layoutInCell="1" allowOverlap="1" wp14:anchorId="51AEF247" wp14:editId="3F915C18">
+                <wp:simplePos x="0" y="0"/>
+                <wp:positionH relativeFrom="column">
+                  <wp:posOffset>4605020</wp:posOffset>
+                </wp:positionH>
+                <wp:positionV relativeFrom="paragraph">
+                  <wp:posOffset>255270</wp:posOffset>
+                </wp:positionV>
+                <wp:extent cx="261620" cy="347345"/>
+                <wp:effectExtent l="0" t="38100" r="62230" b="33655"/>
+                <wp:wrapNone/>
+                <wp:docPr id="19" name="Straight Arrow Connector 13"/>
+                <wp:cNvGraphicFramePr/>
+                <a:graphic xmlns:a="http://schemas.openxmlformats.org/drawingml/2006/main">
+                  <a:graphicData uri="http://schemas.microsoft.com/office/word/2010/wordprocessingShape">
+                    <wps:wsp>
+                      <wps:cNvCnPr/>
+                      <wps:spPr>
+                        <a:xfrm flipV="1">
+                          <a:off x="0" y="0"/>
+                          <a:ext cx="261620" cy="347345"/>
+                        </a:xfrm>
+                        <a:prstGeom prst="straightConnector1">
+                          <a:avLst/>
+                        </a:prstGeom>
+                        <a:ln w="19050">
+                          <a:solidFill>
+                            <a:srgbClr val="FFC000"/>
+                          </a:solidFill>
+                          <a:tailEnd type="triangle"/>
+                        </a:ln>
+                      </wps:spPr>
+                      <wps:style>
+                        <a:lnRef idx="1">
+                          <a:schemeClr val="accent1"/>
+                        </a:lnRef>
+                        <a:fillRef idx="0">
+                          <a:schemeClr val="accent1"/>
+                        </a:fillRef>
+                        <a:effectRef idx="0">
+                          <a:schemeClr val="accent1"/>
+                        </a:effectRef>
+                        <a:fontRef idx="minor">
+                          <a:schemeClr val="tx1"/>
+                        </a:fontRef>
+                      </wps:style>
+                      <wps:bodyPr/>
+                    </wps:wsp>
+                  </a:graphicData>
+                </a:graphic>
+                <wp14:sizeRelH relativeFrom="margin">
+                  <wp14:pctWidth>0</wp14:pctWidth>
+                </wp14:sizeRelH>
+                <wp14:sizeRelV relativeFrom="margin">
+                  <wp14:pctHeight>0</wp14:pctHeight>
+                </wp14:sizeRelV>
+              </wp:anchor>
+            </w:drawing>
+          </mc:Choice>
+          <mc:Fallback>
+            <w:pict>
+              <v:shape w14:anchorId="1CE46A45" id="Straight Arrow Connector 13" o:spid="_x0000_s1026" type="#_x0000_t32" style="position:absolute;margin-left:362.6pt;margin-top:20.1pt;width:20.6pt;height:27.35pt;flip:y;z-index:251688960;visibility:visible;mso-wrap-style:square;mso-width-percent:0;mso-height-percent:0;mso-wrap-distance-left:9pt;mso-wrap-distance-top:0;mso-wrap-distance-right:9pt;mso-wrap-distance-bottom:0;mso-position-horizontal:absolute;mso-position-horizontal-relative:text;mso-position-vertical:absolute;mso-position-vertical-relative:text;mso-width-percent:0;mso-height-percent:0;mso-width-relative:margin;mso-height-relative:margin" o:gfxdata="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" strokecolor="#ffc000" strokeweight="1.5pt">
+                <v:stroke endarrow="block" joinstyle="miter"/>
+              </v:shape>
+            </w:pict>
+          </mc:Fallback>
+        </mc:AlternateContent>
+      </w:r>
+      <w:r>
+        <mc:AlternateContent>
+          <mc:Choice Requires="wps">
+            <w:drawing>
+              <wp:anchor distT="0" distB="0" distL="114300" distR="114300" simplePos="0" relativeHeight="251676672" behindDoc="0" locked="0" layoutInCell="1" allowOverlap="1" wp14:anchorId="79A8DBE6" wp14:editId="5E08FC6A">
+                <wp:simplePos x="0" y="0"/>
+                <wp:positionH relativeFrom="column">
+                  <wp:posOffset>2944495</wp:posOffset>
+                </wp:positionH>
+                <wp:positionV relativeFrom="paragraph">
+                  <wp:posOffset>66675</wp:posOffset>
+                </wp:positionV>
+                <wp:extent cx="670560" cy="182880"/>
+                <wp:effectExtent l="19050" t="19050" r="15240" b="26670"/>
+                <wp:wrapNone/>
+                <wp:docPr id="11" name="Oval 5"/>
+                <wp:cNvGraphicFramePr/>
+                <a:graphic xmlns:a="http://schemas.openxmlformats.org/drawingml/2006/main">
+                  <a:graphicData uri="http://schemas.microsoft.com/office/word/2010/wordprocessingShape">
+                    <wps:wsp>
+                      <wps:cNvSpPr/>
+                      <wps:spPr>
+                        <a:xfrm>
+                          <a:off x="0" y="0"/>
+                          <a:ext cx="670560" cy="182880"/>
+                        </a:xfrm>
+                        <a:prstGeom prst="ellipse">
+                          <a:avLst/>
+                        </a:prstGeom>
+                        <a:noFill/>
+                        <a:ln w="28575">
+                          <a:solidFill>
+                            <a:srgbClr val="FF0000"/>
+                          </a:solidFill>
+                        </a:ln>
+                      </wps:spPr>
+                      <wps:style>
+                        <a:lnRef idx="2">
+                          <a:schemeClr val="accent2"/>
+                        </a:lnRef>
+                        <a:fillRef idx="1">
+                          <a:schemeClr val="lt1"/>
+                        </a:fillRef>
+                        <a:effectRef idx="0">
+                          <a:schemeClr val="accent2"/>
+                        </a:effectRef>
+                        <a:fontRef idx="minor">
+                          <a:schemeClr val="dk1"/>
+                        </a:fontRef>
+                      </wps:style>
+                      <wps:bodyPr rtlCol="0" anchor="ctr"/>
+                    </wps:wsp>
+                  </a:graphicData>
+                </a:graphic>
+                <wp14:sizeRelH relativeFrom="margin">
+                  <wp14:pctWidth>0</wp14:pctWidth>
+                </wp14:sizeRelH>
+                <wp14:sizeRelV relativeFrom="margin">
+                  <wp14:pctHeight>0</wp14:pctHeight>
+                </wp14:sizeRelV>
+              </wp:anchor>
+            </w:drawing>
+          </mc:Choice>
+          <mc:Fallback>
+            <w:pict>
+              <v:oval w14:anchorId="1248A36B" id="Oval 5" o:spid="_x0000_s1026" style="position:absolute;margin-left:231.85pt;margin-top:5.25pt;width:52.8pt;height:14.4pt;z-index:251676672;visibility:visible;mso-wrap-style:square;mso-width-percent:0;mso-height-percent:0;mso-wrap-distance-left:9pt;mso-wrap-distance-top:0;mso-wrap-distance-right:9pt;mso-wrap-distance-bottom:0;mso-position-horizontal:absolute;mso-position-horizontal-relative:text;mso-position-vertical:absolute;mso-position-vertical-relative:text;mso-width-percent:0;mso-height-percent:0;mso-width-relative:margin;mso-height-relative:margin;v-text-anchor:middle" o:gfxdata="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" filled="f" strokecolor="red" strokeweight="2.25pt">
+                <v:stroke joinstyle="miter"/>
+              </v:oval>
+            </w:pict>
+          </mc:Fallback>
+        </mc:AlternateContent>
+      </w:r>
+      <w:r>
+        <mc:AlternateContent>
+          <mc:Choice Requires="wps">
+            <w:drawing>
+              <wp:anchor distT="0" distB="0" distL="114300" distR="114300" simplePos="0" relativeHeight="251684864" behindDoc="0" locked="0" layoutInCell="1" allowOverlap="1" wp14:anchorId="3E863329" wp14:editId="3D657E3E">
+                <wp:simplePos x="0" y="0"/>
+                <wp:positionH relativeFrom="column">
+                  <wp:posOffset>3616325</wp:posOffset>
+                </wp:positionH>
+                <wp:positionV relativeFrom="paragraph">
+                  <wp:posOffset>149225</wp:posOffset>
+                </wp:positionV>
+                <wp:extent cx="708025" cy="454025"/>
+                <wp:effectExtent l="38100" t="38100" r="15875" b="22225"/>
+                <wp:wrapNone/>
+                <wp:docPr id="14" name="Straight Arrow Connector 13"/>
+                <wp:cNvGraphicFramePr/>
+                <a:graphic xmlns:a="http://schemas.openxmlformats.org/drawingml/2006/main">
+                  <a:graphicData uri="http://schemas.microsoft.com/office/word/2010/wordprocessingShape">
+                    <wps:wsp>
+                      <wps:cNvCnPr/>
+                      <wps:spPr>
+                        <a:xfrm flipH="1" flipV="1">
+                          <a:off x="0" y="0"/>
+                          <a:ext cx="708025" cy="454025"/>
+                        </a:xfrm>
+                        <a:prstGeom prst="straightConnector1">
+                          <a:avLst/>
+                        </a:prstGeom>
+                        <a:ln w="19050">
+                          <a:solidFill>
+                            <a:srgbClr val="FFC000"/>
+                          </a:solidFill>
+                          <a:tailEnd type="triangle"/>
+                        </a:ln>
+                      </wps:spPr>
+                      <wps:style>
+                        <a:lnRef idx="1">
+                          <a:schemeClr val="accent1"/>
+                        </a:lnRef>
+                        <a:fillRef idx="0">
+                          <a:schemeClr val="accent1"/>
+                        </a:fillRef>
+                        <a:effectRef idx="0">
+                          <a:schemeClr val="accent1"/>
+                        </a:effectRef>
+                        <a:fontRef idx="minor">
+                          <a:schemeClr val="tx1"/>
+                        </a:fontRef>
+                      </wps:style>
+                      <wps:bodyPr/>
+                    </wps:wsp>
+                  </a:graphicData>
+                </a:graphic>
+                <wp14:sizeRelH relativeFrom="margin">
+                  <wp14:pctWidth>0</wp14:pctWidth>
+                </wp14:sizeRelH>
+                <wp14:sizeRelV relativeFrom="margin">
+                  <wp14:pctHeight>0</wp14:pctHeight>
+                </wp14:sizeRelV>
+              </wp:anchor>
+            </w:drawing>
+          </mc:Choice>
+          <mc:Fallback>
+            <w:pict>
+              <v:shape w14:anchorId="386D9423" id="Straight Arrow Connector 13" o:spid="_x0000_s1026" type="#_x0000_t32" style="position:absolute;margin-left:284.75pt;margin-top:11.75pt;width:55.75pt;height:35.75pt;flip:x y;z-index:251684864;visibility:visible;mso-wrap-style:square;mso-width-percent:0;mso-height-percent:0;mso-wrap-distance-left:9pt;mso-wrap-distance-top:0;mso-wrap-distance-right:9pt;mso-wrap-distance-bottom:0;mso-position-horizontal:absolute;mso-position-horizontal-relative:text;mso-position-vertical:absolute;mso-position-vertical-relative:text;mso-width-percent:0;mso-height-percent:0;mso-width-relative:margin;mso-height-relative:margin" o:gfxdata="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" strokecolor="#ffc000" strokeweight="1.5pt">
+                <v:stroke endarrow="block" joinstyle="miter"/>
+              </v:shape>
+            </w:pict>
+          </mc:Fallback>
+        </mc:AlternateContent>
+      </w:r>
+      <w:r>
+        <w:rPr>
+          <w:noProof/>
+          <w:lang w:eastAsia="de-AT"/>
+        </w:rPr>
+        <mc:AlternateContent>
+          <mc:Choice Requires="wps">
+            <w:drawing>
+              <wp:anchor distT="0" distB="0" distL="114300" distR="114300" simplePos="0" relativeHeight="251678720" behindDoc="0" locked="0" layoutInCell="1" allowOverlap="1" wp14:anchorId="211048E8" wp14:editId="08C9BDE2">
+                <wp:simplePos x="0" y="0"/>
+                <wp:positionH relativeFrom="column">
+                  <wp:posOffset>4160520</wp:posOffset>
+                </wp:positionH>
+                <wp:positionV relativeFrom="paragraph">
+                  <wp:posOffset>538480</wp:posOffset>
+                </wp:positionV>
+                <wp:extent cx="1010285" cy="368935"/>
+                <wp:effectExtent l="0" t="0" r="0" b="0"/>
+                <wp:wrapNone/>
+                <wp:docPr id="10" name="TextBox 9"/>
+                <wp:cNvGraphicFramePr/>
+                <a:graphic xmlns:a="http://schemas.openxmlformats.org/drawingml/2006/main">
+                  <a:graphicData uri="http://schemas.microsoft.com/office/word/2010/wordprocessingShape">
+                    <wps:wsp>
+                      <wps:cNvSpPr txBox="1"/>
+                      <wps:spPr>
+                        <a:xfrm>
+                          <a:off x="0" y="0"/>
+                          <a:ext cx="1010285" cy="368935"/>
+                        </a:xfrm>
+                        <a:prstGeom prst="rect">
+                          <a:avLst/>
+                        </a:prstGeom>
+                        <a:noFill/>
+                        <a:ln>
+                          <a:noFill/>
+                        </a:ln>
+                      </wps:spPr>
+                      <wps:txbx>
+                        <w:txbxContent>
+                          <w:p>
+                            <w:pPr>
+                              <w:pStyle w:val="NormalWeb"/>
+                              <w:spacing w:before="0" w:beforeAutospacing="0" w:after="0" w:afterAutospacing="0"/>
+                              <w:rPr>
+                                <w:sz w:val="20"/>
+                              </w:rPr>
+                            </w:pPr>
+                            <w:r>
+                              <w:rPr>
+                                <w:rFonts w:asciiTheme="minorHAnsi" w:hAnsi="Calibri" w:cstheme="minorBidi"/>
+                                <w:color w:val="FFC000"/>
+                                <w:kern w:val="24"/>
+                                <w:sz w:val="28"/>
+                                <w:szCs w:val="36"/>
+                                <w:lang w:val="en-US"/>
+                              </w:rPr>
+                              <w:t>Links</w:t>
+                            </w:r>
+                          </w:p>
+                        </w:txbxContent>
+                      </wps:txbx>
+                      <wps:bodyPr wrap="square" rtlCol="0">
+                        <a:spAutoFit/>
+                      </wps:bodyPr>
+                    </wps:wsp>
+                  </a:graphicData>
+                </a:graphic>
+              </wp:anchor>
+            </w:drawing>
+          </mc:Choice>
+          <mc:Fallback>
+            <w:pict>
+              <v:shape w14:anchorId="211048E8" id="TextBox 9" o:spid="_x0000_s1028" type="#_x0000_t202" style="position:absolute;left:0;text-align:left;margin-left:327.6pt;margin-top:42.4pt;width:79.55pt;height:29.05pt;z-index:251678720;visibility:visible;mso-wrap-style:square;mso-wrap-distance-left:9pt;mso-wrap-distance-top:0;mso-wrap-distance-right:9pt;mso-wrap-distance-bottom:0;mso-position-horizontal:absolute;mso-position-horizontal-relative:text;mso-position-vertical:absolute;mso-position-vertical-relative:text;v-text-anchor:top" o:gfxdata="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" filled="f" stroked="f">
+                <v:textbox style="mso-fit-shape-to-text:t">
+                  <w:txbxContent>
+                    <w:p>
+                      <w:pPr>
+                        <w:pStyle w:val="NormalWeb"/>
+                        <w:spacing w:before="0" w:beforeAutospacing="0" w:after="0" w:afterAutospacing="0"/>
+                        <w:rPr>
+                          <w:sz w:val="20"/>
+                        </w:rPr>
+                      </w:pPr>
+                      <w:r>
+                        <w:rPr>
+                          <w:rFonts w:asciiTheme="minorHAnsi" w:hAnsi="Calibri" w:cstheme="minorBidi"/>
+                          <w:color w:val="FFC000"/>
+                          <w:kern w:val="24"/>
+                          <w:sz w:val="28"/>
+                          <w:szCs w:val="36"/>
+                          <w:lang w:val="en-US"/>
+                        </w:rPr>
+                        <w:t>Links</w:t>
+                      </w:r>
+                    </w:p>
+                  </w:txbxContent>
+                </v:textbox>
+              </v:shape>
+            </w:pict>
+          </mc:Fallback>
+        </mc:AlternateContent>
+      </w:r>
+      <w:r>
+        <mc:AlternateContent>
+          <mc:Choice Requires="wps">
+            <w:drawing>
+              <wp:anchor distT="0" distB="0" distL="114300" distR="114300" simplePos="0" relativeHeight="251674624" behindDoc="0" locked="0" layoutInCell="1" allowOverlap="1" wp14:anchorId="3AE31D91" wp14:editId="35F20756">
+                <wp:simplePos x="0" y="0"/>
+                <wp:positionH relativeFrom="column">
+                  <wp:posOffset>3401060</wp:posOffset>
+                </wp:positionH>
+                <wp:positionV relativeFrom="paragraph">
+                  <wp:posOffset>379095</wp:posOffset>
+                </wp:positionV>
+                <wp:extent cx="379095" cy="133350"/>
+                <wp:effectExtent l="19050" t="19050" r="20955" b="19050"/>
+                <wp:wrapNone/>
+                <wp:docPr id="9" name="Oval 8"/>
+                <wp:cNvGraphicFramePr/>
+                <a:graphic xmlns:a="http://schemas.openxmlformats.org/drawingml/2006/main">
+                  <a:graphicData uri="http://schemas.microsoft.com/office/word/2010/wordprocessingShape">
+                    <wps:wsp>
+                      <wps:cNvSpPr/>
+                      <wps:spPr>
+                        <a:xfrm>
+                          <a:off x="0" y="0"/>
+                          <a:ext cx="379095" cy="133350"/>
+                        </a:xfrm>
+                        <a:prstGeom prst="ellipse">
+                          <a:avLst/>
+                        </a:prstGeom>
+                        <a:noFill/>
+                        <a:ln w="28575">
+                          <a:solidFill>
+                            <a:srgbClr val="FFC000"/>
+                          </a:solidFill>
+                        </a:ln>
+                      </wps:spPr>
+                      <wps:style>
+                        <a:lnRef idx="2">
+                          <a:schemeClr val="accent2"/>
+                        </a:lnRef>
+                        <a:fillRef idx="1">
+                          <a:schemeClr val="lt1"/>
+                        </a:fillRef>
+                        <a:effectRef idx="0">
+                          <a:schemeClr val="accent2"/>
+                        </a:effectRef>
+                        <a:fontRef idx="minor">
+                          <a:schemeClr val="dk1"/>
+                        </a:fontRef>
+                      </wps:style>
+                      <wps:bodyPr rtlCol="0" anchor="ctr"/>
+                    </wps:wsp>
+                  </a:graphicData>
+                </a:graphic>
+                <wp14:sizeRelH relativeFrom="margin">
+                  <wp14:pctWidth>0</wp14:pctWidth>
+                </wp14:sizeRelH>
+                <wp14:sizeRelV relativeFrom="margin">
+                  <wp14:pctHeight>0</wp14:pctHeight>
+                </wp14:sizeRelV>
+              </wp:anchor>
+            </w:drawing>
+          </mc:Choice>
+          <mc:Fallback>
+            <w:pict>
+              <v:oval w14:anchorId="3F7B7072" id="Oval 8" o:spid="_x0000_s1026" style="position:absolute;margin-left:267.8pt;margin-top:29.85pt;width:29.85pt;height:10.5pt;z-index:251674624;visibility:visible;mso-wrap-style:square;mso-width-percent:0;mso-height-percent:0;mso-wrap-distance-left:9pt;mso-wrap-distance-top:0;mso-wrap-distance-right:9pt;mso-wrap-distance-bottom:0;mso-position-horizontal:absolute;mso-position-horizontal-relative:text;mso-position-vertical:absolute;mso-position-vertical-relative:text;mso-width-percent:0;mso-height-percent:0;mso-width-relative:margin;mso-height-relative:margin;v-text-anchor:middle" o:gfxdata="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" filled="f" strokecolor="#ffc000" strokeweight="2.25pt">
+                <v:stroke joinstyle="miter"/>
+              </v:oval>
+            </w:pict>
+          </mc:Fallback>
+        </mc:AlternateContent>
+      </w:r>
+      <w:r>
+        <mc:AlternateContent>
+          <mc:Choice Requires="wps">
+            <w:drawing>
+              <wp:anchor distT="0" distB="0" distL="114300" distR="114300" simplePos="0" relativeHeight="251686912" behindDoc="0" locked="0" layoutInCell="1" allowOverlap="1" wp14:anchorId="0B6AA58A" wp14:editId="155D6472">
+                <wp:simplePos x="0" y="0"/>
+                <wp:positionH relativeFrom="column">
+                  <wp:posOffset>3780790</wp:posOffset>
+                </wp:positionH>
+                <wp:positionV relativeFrom="paragraph">
+                  <wp:posOffset>456565</wp:posOffset>
+                </wp:positionV>
+                <wp:extent cx="465455" cy="190500"/>
+                <wp:effectExtent l="38100" t="38100" r="29845" b="19050"/>
+                <wp:wrapNone/>
+                <wp:docPr id="13" name="Straight Arrow Connector 13"/>
+                <wp:cNvGraphicFramePr/>
+                <a:graphic xmlns:a="http://schemas.openxmlformats.org/drawingml/2006/main">
+                  <a:graphicData uri="http://schemas.microsoft.com/office/word/2010/wordprocessingShape">
+                    <wps:wsp>
+                      <wps:cNvCnPr/>
+                      <wps:spPr>
+                        <a:xfrm flipH="1" flipV="1">
+                          <a:off x="0" y="0"/>
+                          <a:ext cx="465455" cy="190500"/>
+                        </a:xfrm>
+                        <a:prstGeom prst="straightConnector1">
+                          <a:avLst/>
+                        </a:prstGeom>
+                        <a:ln w="19050">
+                          <a:solidFill>
+                            <a:srgbClr val="FFC000"/>
+                          </a:solidFill>
+                          <a:tailEnd type="triangle"/>
+                        </a:ln>
+                      </wps:spPr>
+                      <wps:style>
+                        <a:lnRef idx="1">
+                          <a:schemeClr val="accent1"/>
+                        </a:lnRef>
+                        <a:fillRef idx="0">
+                          <a:schemeClr val="accent1"/>
+                        </a:fillRef>
+                        <a:effectRef idx="0">
+                          <a:schemeClr val="accent1"/>
+                        </a:effectRef>
+                        <a:fontRef idx="minor">
+                          <a:schemeClr val="tx1"/>
+                        </a:fontRef>
+                      </wps:style>
+                      <wps:bodyPr/>
+                    </wps:wsp>
+                  </a:graphicData>
+                </a:graphic>
+                <wp14:sizeRelH relativeFrom="margin">
+                  <wp14:pctWidth>0</wp14:pctWidth>
+                </wp14:sizeRelH>
+                <wp14:sizeRelV relativeFrom="margin">
+                  <wp14:pctHeight>0</wp14:pctHeight>
+                </wp14:sizeRelV>
+              </wp:anchor>
+            </w:drawing>
+          </mc:Choice>
+          <mc:Fallback>
+            <w:pict>
+              <v:shape w14:anchorId="07AD7E38" id="Straight Arrow Connector 13" o:spid="_x0000_s1026" type="#_x0000_t32" style="position:absolute;margin-left:297.7pt;margin-top:35.95pt;width:36.65pt;height:15pt;flip:x y;z-index:251686912;visibility:visible;mso-wrap-style:square;mso-width-percent:0;mso-height-percent:0;mso-wrap-distance-left:9pt;mso-wrap-distance-top:0;mso-wrap-distance-right:9pt;mso-wrap-distance-bottom:0;mso-position-horizontal:absolute;mso-position-horizontal-relative:text;mso-position-vertical:absolute;mso-position-vertical-relative:text;mso-width-percent:0;mso-height-percent:0;mso-width-relative:margin;mso-height-relative:margin" o:gfxdata="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" strokecolor="#ffc000" strokeweight="1.5pt">
+                <v:stroke endarrow="block" joinstyle="miter"/>
+              </v:shape>
+            </w:pict>
+          </mc:Fallback>
+        </mc:AlternateContent>
+      </w:r>
+      <w:r>
+        <w:rPr>
+          <w:noProof/>
+          <w:lang w:eastAsia="de-AT"/>
+        </w:rPr>
+        <mc:AlternateContent>
+          <mc:Choice Requires="wps">
+            <w:drawing>
+              <wp:anchor distT="0" distB="0" distL="114300" distR="114300" simplePos="0" relativeHeight="251672576" behindDoc="0" locked="0" layoutInCell="1" allowOverlap="1" wp14:anchorId="03AB9E65" wp14:editId="69E82F47">
+                <wp:simplePos x="0" y="0"/>
+                <wp:positionH relativeFrom="column">
+                  <wp:posOffset>4487650</wp:posOffset>
+                </wp:positionH>
+                <wp:positionV relativeFrom="paragraph">
+                  <wp:posOffset>57785</wp:posOffset>
+                </wp:positionV>
+                <wp:extent cx="846455" cy="203200"/>
+                <wp:effectExtent l="19050" t="19050" r="10795" b="25400"/>
+                <wp:wrapNone/>
+                <wp:docPr id="8" name="Oval 7"/>
+                <wp:cNvGraphicFramePr/>
+                <a:graphic xmlns:a="http://schemas.openxmlformats.org/drawingml/2006/main">
+                  <a:graphicData uri="http://schemas.microsoft.com/office/word/2010/wordprocessingShape">
+                    <wps:wsp>
+                      <wps:cNvSpPr/>
+                      <wps:spPr>
+                        <a:xfrm>
+                          <a:off x="0" y="0"/>
+                          <a:ext cx="846455" cy="203200"/>
+                        </a:xfrm>
+                        <a:prstGeom prst="ellipse">
+                          <a:avLst/>
+                        </a:prstGeom>
+                        <a:noFill/>
+                        <a:ln w="28575">
+                          <a:solidFill>
+                            <a:srgbClr val="FFC000"/>
+                          </a:solidFill>
+                        </a:ln>
+                      </wps:spPr>
+                      <wps:style>
+                        <a:lnRef idx="2">
+                          <a:schemeClr val="accent2"/>
+                        </a:lnRef>
+                        <a:fillRef idx="1">
+                          <a:schemeClr val="lt1"/>
+                        </a:fillRef>
+                        <a:effectRef idx="0">
+                          <a:schemeClr val="accent2"/>
+                        </a:effectRef>
+                        <a:fontRef idx="minor">
+                          <a:schemeClr val="dk1"/>
+                        </a:fontRef>
+                      </wps:style>
+                      <wps:bodyPr rtlCol="0" anchor="ctr"/>
+                    </wps:wsp>
+                  </a:graphicData>
+                </a:graphic>
+                <wp14:sizeRelH relativeFrom="margin">
+                  <wp14:pctWidth>0</wp14:pctWidth>
+                </wp14:sizeRelH>
+                <wp14:sizeRelV relativeFrom="margin">
+                  <wp14:pctHeight>0</wp14:pctHeight>
+                </wp14:sizeRelV>
+              </wp:anchor>
+            </w:drawing>
+          </mc:Choice>
+          <mc:Fallback>
+            <w:pict>
+              <v:oval w14:anchorId="31B16582" id="Oval 7" o:spid="_x0000_s1026" style="position:absolute;margin-left:353.35pt;margin-top:4.55pt;width:66.65pt;height:16pt;z-index:251672576;visibility:visible;mso-wrap-style:square;mso-width-percent:0;mso-height-percent:0;mso-wrap-distance-left:9pt;mso-wrap-distance-top:0;mso-wrap-distance-right:9pt;mso-wrap-distance-bottom:0;mso-position-horizontal:absolute;mso-position-horizontal-relative:text;mso-position-vertical:absolute;mso-position-vertical-relative:text;mso-width-percent:0;mso-height-percent:0;mso-width-relative:margin;mso-height-relative:margin;v-text-anchor:middle" o:gfxdata="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" filled="f" strokecolor="#ffc000" strokeweight="2.25pt">
+                <v:stroke joinstyle="miter"/>
+              </v:oval>
+            </w:pict>
+          </mc:Fallback>
+        </mc:AlternateContent>
+      </w:r>
+      <w:r>
+        <w:rPr>
+          <w:lang w:val="en-US"/>
+        </w:rPr>
+        <w:t>the page text (100 characters) and</w:t>
+      </w:r>
+    </w:p>
+    <w:p>
+      <w:pPr>
+        <w:pStyle w:val="ListParagraph"/>
+        <w:numPr>
+          <w:ilvl w:val="0"/>
+          <w:numId w:val="7"/>
+        </w:numPr>
+        <w:rPr>
+          <w:lang w:val="en-US"/>
+        </w:rPr>
+      </w:pPr>
+      <w:r>
+        <w:rPr>
+          <w:lang w:val="en-US"/>
+        </w:rPr>
+        <w:t>the length of the text.</w:t>
+      </w:r>
+    </w:p>
+    <w:p>
+      <w:pPr>
+        <w:rPr>
+          <w:lang w:val="en-US"/>
+        </w:rPr>
+      </w:pPr>
+      <w:r>
+        <w:rPr>
+          <w:lang w:val="en-US"/>
+        </w:rPr>
+        <w:t>The links between the pages and the first link are differently modelled, depending on the database.</w:t>
+      </w:r>
+      <w:r>
+        <w:rPr>
+          <w:lang w:val="en-US"/>
+        </w:rPr>
+        <w:br/>
+        <w:t>Where the in the graph database, links are represented as relationship between nodes, the relational database uses ids and link-tables.</w:t>
+      </w:r>
+    </w:p>
+    <w:tbl>
+      <w:tblPr>
+        <w:tblStyle w:val="TableGridLight"/>
+        <w:tblW w:w="0" w:type="auto"/>
+        <w:tblLook w:val="04A0" w:firstRow="1" w:lastRow="0" w:firstColumn="1" w:lastColumn="0" w:noHBand="0" w:noVBand="1"/>
+      </w:tblPr>
+      <w:tblGrid>
+        <w:gridCol w:w="4508"/>
+        <w:gridCol w:w="4508"/>
+      </w:tblGrid>
+      <w:tr>
+        <w:tc>
+          <w:tcPr>
+            <w:tcW w:w="4508" w:type="dxa"/>
+          </w:tcPr>
+          <w:p>
+            <w:pPr>
+              <w:rPr>
+                <w:lang w:val="en-US"/>
+              </w:rPr>
+            </w:pPr>
+            <w:r>
+              <w:rPr>
+                <w:lang w:val="en-US"/>
+              </w:rPr>
+              <w:t>Graph Structure</w:t>
+            </w:r>
+          </w:p>
+        </w:tc>
+        <w:tc>
+          <w:tcPr>
+            <w:tcW w:w="4508" w:type="dxa"/>
+          </w:tcPr>
+          <w:p>
+            <w:pPr>
+              <w:rPr>
+                <w:lang w:val="en-US"/>
+              </w:rPr>
+            </w:pPr>
+            <w:r>
+              <w:rPr>
+                <w:lang w:val="en-US"/>
+              </w:rPr>
+              <w:t>Relational Schema</w:t>
+            </w:r>
+          </w:p>
+        </w:tc>
+      </w:tr>
+      <w:tr>
+        <w:tc>
+          <w:tcPr>
+            <w:tcW w:w="4508" w:type="dxa"/>
+          </w:tcPr>
+          <w:p>
+            <w:pPr>
+              <w:rPr>
+                <w:rFonts w:ascii="Courier New" w:hAnsi="Courier New" w:cs="Courier New"/>
+                <w:sz w:val="20"/>
+                <w:lang w:val="en-US"/>
+              </w:rPr>
+            </w:pPr>
+            <w:r>
+              <w:rPr>
+                <w:rFonts w:ascii="Courier New" w:hAnsi="Courier New" w:cs="Courier New"/>
+                <w:sz w:val="20"/>
+                <w:lang w:val="en-US"/>
+              </w:rPr>
+              <w:t>(Page {id, title, text, length})</w:t>
+            </w:r>
+            <w:r>
+              <w:rPr>
+                <w:rFonts w:ascii="Courier New" w:hAnsi="Courier New" w:cs="Courier New"/>
+                <w:sz w:val="20"/>
+                <w:lang w:val="en-US"/>
+              </w:rPr>
+              <w:br/>
+              <w:t>page-[links_to]-&gt;other_page</w:t>
+            </w:r>
+          </w:p>
+          <w:p>
+            <w:pPr>
+              <w:rPr>
+                <w:rFonts w:ascii="Courier New" w:hAnsi="Courier New" w:cs="Courier New"/>
+                <w:lang w:val="en-US"/>
+              </w:rPr>
+            </w:pPr>
+            <w:r>
+              <w:rPr>
+                <w:rFonts w:ascii="Courier New" w:hAnsi="Courier New" w:cs="Courier New"/>
+                <w:sz w:val="20"/>
+                <w:lang w:val="en-US"/>
+              </w:rPr>
+              <w:t>page-[</w:t>
+            </w:r>
+            <w:r>
+              <w:rPr>
+                <w:rFonts w:ascii="Courier New" w:hAnsi="Courier New" w:cs="Courier New"/>
+                <w:sz w:val="20"/>
+                <w:lang w:val="en-US"/>
+              </w:rPr>
+              <w:t>first_</w:t>
+            </w:r>
+            <w:r>
+              <w:rPr>
+                <w:rFonts w:ascii="Courier New" w:hAnsi="Courier New" w:cs="Courier New"/>
+                <w:sz w:val="20"/>
+                <w:lang w:val="en-US"/>
+              </w:rPr>
+              <w:t>links_to]-&gt;other_page</w:t>
+            </w:r>
+          </w:p>
+        </w:tc>
+        <w:tc>
+          <w:tcPr>
+            <w:tcW w:w="4508" w:type="dxa"/>
+          </w:tcPr>
+          <w:p>
+            <w:pPr>
+              <w:rPr>
+                <w:rFonts w:ascii="Courier New" w:hAnsi="Courier New" w:cs="Courier New"/>
+                <w:sz w:val="20"/>
+                <w:lang w:val="en-US"/>
+              </w:rPr>
+            </w:pPr>
+            <w:r>
+              <w:rPr>
+                <w:rFonts w:ascii="Courier New" w:hAnsi="Courier New" w:cs="Courier New"/>
+                <w:sz w:val="20"/>
+                <w:lang w:val="en-US"/>
+              </w:rPr>
+              <w:t>Page(id, title, text, length)</w:t>
+            </w:r>
+          </w:p>
+          <w:p>
+            <w:pPr>
+              <w:rPr>
+                <w:rFonts w:ascii="Courier New" w:hAnsi="Courier New" w:cs="Courier New"/>
+                <w:sz w:val="20"/>
+                <w:lang w:val="en-US"/>
+              </w:rPr>
+            </w:pPr>
+            <w:r>
+              <w:rPr>
+                <w:rFonts w:ascii="Courier New" w:hAnsi="Courier New" w:cs="Courier New"/>
+                <w:sz w:val="20"/>
+                <w:lang w:val="en-US"/>
+              </w:rPr>
+              <w:t>Link(src, dst)</w:t>
+            </w:r>
+          </w:p>
+          <w:p>
+            <w:pPr>
+              <w:rPr>
+                <w:lang w:val="en-US"/>
+              </w:rPr>
+            </w:pPr>
+            <w:r>
+              <w:rPr>
+                <w:rFonts w:ascii="Courier New" w:hAnsi="Courier New" w:cs="Courier New"/>
+                <w:sz w:val="20"/>
+                <w:lang w:val="en-US"/>
+              </w:rPr>
+              <w:t>FirstLink(src, dst)</w:t>
+            </w:r>
+          </w:p>
+        </w:tc>
+      </w:tr>
+      <w:tr>
+        <w:tc>
+          <w:tcPr>
+            <w:tcW w:w="4508" w:type="dxa"/>
+          </w:tcPr>
+          <w:p>
+            <w:pPr>
+              <w:rPr>
+                <w:rFonts w:ascii="Courier New" w:hAnsi="Courier New" w:cs="Courier New"/>
+                <w:sz w:val="20"/>
+                <w:lang w:val="en-US"/>
+              </w:rPr>
+            </w:pPr>
+            <w:r>
+              <w:rPr>
+                <w:noProof/>
+                <w:lang w:eastAsia="de-AT"/>
+              </w:rPr>
+              <w:lastRenderedPageBreak/>
+              <w:drawing>
+                <wp:inline distT="0" distB="0" distL="0" distR="0" wp14:anchorId="20E3D051" wp14:editId="332FC4C0">
+                  <wp:extent cx="2698321" cy="2123739"/>
+                  <wp:effectExtent l="0" t="0" r="6985" b="0"/>
+                  <wp:docPr id="25" name="Picture 25"/>
+                  <wp:cNvGraphicFramePr>
+                    <a:graphicFrameLocks xmlns:a="http://schemas.openxmlformats.org/drawingml/2006/main" noChangeAspect="1"/>
+                  </wp:cNvGraphicFramePr>
+                  <a:graphic xmlns:a="http://schemas.openxmlformats.org/drawingml/2006/main">
+                    <a:graphicData uri="http://schemas.openxmlformats.org/drawingml/2006/picture">
+                      <pic:pic xmlns:pic="http://schemas.openxmlformats.org/drawingml/2006/picture">
+                        <pic:nvPicPr>
+                          <pic:cNvPr id="1" name=""/>
+                          <pic:cNvPicPr/>
+                        </pic:nvPicPr>
+                        <pic:blipFill>
+                          <a:blip r:embed="rId9"/>
+                          <a:stretch>
+                            <a:fillRect/>
+                          </a:stretch>
+                        </pic:blipFill>
+                        <pic:spPr>
+                          <a:xfrm>
+                            <a:off x="0" y="0"/>
+                            <a:ext cx="2741553" cy="2157765"/>
+                          </a:xfrm>
+                          <a:prstGeom prst="rect">
+                            <a:avLst/>
+                          </a:prstGeom>
+                        </pic:spPr>
+                      </pic:pic>
+                    </a:graphicData>
+                  </a:graphic>
+                </wp:inline>
+              </w:drawing>
+            </w:r>
+          </w:p>
+        </w:tc>
+        <w:tc>
+          <w:tcPr>
+            <w:tcW w:w="4508" w:type="dxa"/>
+          </w:tcPr>
+          <w:p>
+            <w:pPr>
+              <w:rPr>
+                <w:rFonts w:ascii="Courier New" w:hAnsi="Courier New" w:cs="Courier New"/>
+                <w:sz w:val="20"/>
+                <w:lang w:val="en-US"/>
+              </w:rPr>
+            </w:pPr>
+            <w:r>
+              <w:rPr>
+                <w:noProof/>
+                <w:lang w:eastAsia="de-AT"/>
+              </w:rPr>
+              <w:drawing>
+                <wp:inline distT="0" distB="0" distL="0" distR="0" wp14:anchorId="4B323B34" wp14:editId="186F9629">
+                  <wp:extent cx="2718271" cy="1116353"/>
+                  <wp:effectExtent l="0" t="0" r="6350" b="7620"/>
+                  <wp:docPr id="20" name="Picture 20"/>
+                  <wp:cNvGraphicFramePr>
+                    <a:graphicFrameLocks xmlns:a="http://schemas.openxmlformats.org/drawingml/2006/main" noChangeAspect="1"/>
+                  </wp:cNvGraphicFramePr>
+                  <a:graphic xmlns:a="http://schemas.openxmlformats.org/drawingml/2006/main">
+                    <a:graphicData uri="http://schemas.openxmlformats.org/drawingml/2006/picture">
+                      <pic:pic xmlns:pic="http://schemas.openxmlformats.org/drawingml/2006/picture">
+                        <pic:nvPicPr>
+                          <pic:cNvPr id="1" name=""/>
+                          <pic:cNvPicPr/>
+                        </pic:nvPicPr>
+                        <pic:blipFill>
+                          <a:blip r:embed="rId10"/>
+                          <a:stretch>
+                            <a:fillRect/>
+                          </a:stretch>
+                        </pic:blipFill>
+                        <pic:spPr>
+                          <a:xfrm>
+                            <a:off x="0" y="0"/>
+                            <a:ext cx="4293988" cy="1763476"/>
+                          </a:xfrm>
+                          <a:prstGeom prst="rect">
+                            <a:avLst/>
+                          </a:prstGeom>
+                        </pic:spPr>
+                      </pic:pic>
+                    </a:graphicData>
+                  </a:graphic>
+                </wp:inline>
+              </w:drawing>
+            </w:r>
+            <w:r>
+              <w:rPr>
+                <w:noProof/>
+                <w:lang w:eastAsia="de-AT"/>
+              </w:rPr>
+              <w:t xml:space="preserve"> </w:t>
+            </w:r>
+            <w:r>
+              <w:rPr>
+                <w:noProof/>
+                <w:lang w:eastAsia="de-AT"/>
+              </w:rPr>
+              <w:drawing>
+                <wp:inline distT="0" distB="0" distL="0" distR="0" wp14:anchorId="59EC1E7F" wp14:editId="473AC2B3">
+                  <wp:extent cx="830253" cy="1281599"/>
+                  <wp:effectExtent l="0" t="0" r="8255" b="0"/>
+                  <wp:docPr id="21" name="Picture 21"/>
+                  <wp:cNvGraphicFramePr>
+                    <a:graphicFrameLocks xmlns:a="http://schemas.openxmlformats.org/drawingml/2006/main" noChangeAspect="1"/>
+                  </wp:cNvGraphicFramePr>
+                  <a:graphic xmlns:a="http://schemas.openxmlformats.org/drawingml/2006/main">
+                    <a:graphicData uri="http://schemas.openxmlformats.org/drawingml/2006/picture">
+                      <pic:pic xmlns:pic="http://schemas.openxmlformats.org/drawingml/2006/picture">
+                        <pic:nvPicPr>
+                          <pic:cNvPr id="1" name=""/>
+                          <pic:cNvPicPr/>
+                        </pic:nvPicPr>
+                        <pic:blipFill>
+                          <a:blip r:embed="rId11"/>
+                          <a:stretch>
+                            <a:fillRect/>
+                          </a:stretch>
+                        </pic:blipFill>
+                        <pic:spPr>
+                          <a:xfrm>
+                            <a:off x="0" y="0"/>
+                            <a:ext cx="865680" cy="1336285"/>
+                          </a:xfrm>
+                          <a:prstGeom prst="rect">
+                            <a:avLst/>
+                          </a:prstGeom>
+                        </pic:spPr>
+                      </pic:pic>
+                    </a:graphicData>
+                  </a:graphic>
+                </wp:inline>
+              </w:drawing>
+            </w:r>
+            <w:r>
+              <w:rPr>
+                <w:noProof/>
+                <w:lang w:eastAsia="de-AT"/>
+              </w:rPr>
+              <w:t xml:space="preserve"> </w:t>
+            </w:r>
+            <w:r>
+              <w:rPr>
+                <w:noProof/>
+                <w:lang w:eastAsia="de-AT"/>
+              </w:rPr>
+              <w:drawing>
+                <wp:inline distT="0" distB="0" distL="0" distR="0" wp14:anchorId="1D6202AC" wp14:editId="2F9B6B58">
+                  <wp:extent cx="577811" cy="1286943"/>
+                  <wp:effectExtent l="0" t="0" r="0" b="0"/>
+                  <wp:docPr id="23" name="Picture 23"/>
+                  <wp:cNvGraphicFramePr>
+                    <a:graphicFrameLocks xmlns:a="http://schemas.openxmlformats.org/drawingml/2006/main" noChangeAspect="1"/>
+                  </wp:cNvGraphicFramePr>
+                  <a:graphic xmlns:a="http://schemas.openxmlformats.org/drawingml/2006/main">
+                    <a:graphicData uri="http://schemas.openxmlformats.org/drawingml/2006/picture">
+                      <pic:pic xmlns:pic="http://schemas.openxmlformats.org/drawingml/2006/picture">
+                        <pic:nvPicPr>
+                          <pic:cNvPr id="1" name=""/>
+                          <pic:cNvPicPr/>
+                        </pic:nvPicPr>
+                        <pic:blipFill>
+                          <a:blip r:embed="rId12"/>
+                          <a:stretch>
+                            <a:fillRect/>
+                          </a:stretch>
+                        </pic:blipFill>
+                        <pic:spPr>
+                          <a:xfrm>
+                            <a:off x="0" y="0"/>
+                            <a:ext cx="641784" cy="1429428"/>
+                          </a:xfrm>
+                          <a:prstGeom prst="rect">
+                            <a:avLst/>
+                          </a:prstGeom>
+                        </pic:spPr>
+                      </pic:pic>
+                    </a:graphicData>
+                  </a:graphic>
+                </wp:inline>
+              </w:drawing>
+            </w:r>
+          </w:p>
+        </w:tc>
+      </w:tr>
+    </w:tbl>
     <w:p>
       <w:pPr>
         <w:rPr>
@@ -1715,7 +3039,7 @@
                     </pic:cNvPicPr>
                   </pic:nvPicPr>
                   <pic:blipFill>
-                    <a:blip r:embed="rId8">
+                    <a:blip r:embed="rId13">
                       <a:extLst>
                         <a:ext uri="{28A0092B-C50C-407E-A947-70E740481C1C}">
                           <a14:useLocalDpi xmlns:a14="http://schemas.microsoft.com/office/drawing/2010/main" val="0"/>
@@ -1965,34 +3289,19 @@
         <w:rPr>
           <w:lang w:val="en-US"/>
         </w:rPr>
-        <w:t xml:space="preserve">Neo4j is an implementation of a graph database used by big companies like </w:t>
-      </w:r>
-      <w:proofErr w:type="spellStart"/>
-      <w:r>
-        <w:rPr>
-          <w:lang w:val="en-US"/>
-        </w:rPr>
-        <w:t>Ebay</w:t>
-      </w:r>
-      <w:proofErr w:type="spellEnd"/>
-      <w:r>
-        <w:rPr>
-          <w:lang w:val="en-US"/>
-        </w:rPr>
-        <w:t>, HP, Cisco, Walmart, etc. For our evaluation purposes we used the Neo4j Community edition, which runs local on a single machine. For use in production the Neo4j Enterprise edition offers enterprise-grade availability, management and scale-up &amp; scale-out capabilities.</w:t>
-      </w:r>
-    </w:p>
-    <w:p>
-      <w:pPr>
-        <w:rPr>
-          <w:lang w:val="en-US"/>
-        </w:rPr>
-      </w:pPr>
-      <w:r>
-        <w:rPr>
-          <w:lang w:val="en-US"/>
-        </w:rPr>
-        <w:lastRenderedPageBreak/>
+        <w:t>Neo4j is an implementation of a graph database used by big companies like Ebay, HP, Cisco, Walmart, etc. For our evaluation purposes we used the Neo4j Community edition, which runs local on a single machine. For use in production the Neo4j Enterprise edition offers enterprise-grade availability, management and scale-up &amp; scale-out capabilities.</w:t>
+      </w:r>
+    </w:p>
+    <w:p>
+      <w:pPr>
+        <w:rPr>
+          <w:lang w:val="en-US"/>
+        </w:rPr>
+      </w:pPr>
+      <w:r>
+        <w:rPr>
+          <w:lang w:val="en-US"/>
+        </w:rPr>
         <w:t>To connect to a Neo4j database, a wide range of technologies is offered. This includes following, but not complete list</w:t>
       </w:r>
     </w:p>
@@ -2047,6 +3356,7 @@
         <w:rPr>
           <w:lang w:val="en-US"/>
         </w:rPr>
+        <w:lastRenderedPageBreak/>
         <w:t>.NET,</w:t>
       </w:r>
     </w:p>
@@ -2096,21 +3406,7 @@
         <w:rPr>
           <w:lang w:val="en-US"/>
         </w:rPr>
-        <w:t xml:space="preserve">Even for less common languages like </w:t>
-      </w:r>
-      <w:proofErr w:type="spellStart"/>
-      <w:r>
-        <w:rPr>
-          <w:lang w:val="en-US"/>
-        </w:rPr>
-        <w:t>Clojure</w:t>
-      </w:r>
-      <w:proofErr w:type="spellEnd"/>
-      <w:r>
-        <w:rPr>
-          <w:lang w:val="en-US"/>
-        </w:rPr>
-        <w:t xml:space="preserve"> and Haskell, a Neo4j driver is offered. </w:t>
+        <w:t xml:space="preserve">Even for less common languages like Clojure and Haskell, a Neo4j driver is offered. </w:t>
       </w:r>
     </w:p>
     <w:p>
@@ -2202,35 +3498,7 @@
         <w:rPr>
           <w:lang w:val="en-US"/>
         </w:rPr>
-        <w:t xml:space="preserve"> where primitive values (Boolean, </w:t>
-      </w:r>
-      <w:proofErr w:type="spellStart"/>
-      <w:r>
-        <w:rPr>
-          <w:lang w:val="en-US"/>
-        </w:rPr>
-        <w:t>int</w:t>
-      </w:r>
-      <w:proofErr w:type="spellEnd"/>
-      <w:r>
-        <w:rPr>
-          <w:lang w:val="en-US"/>
-        </w:rPr>
-        <w:t xml:space="preserve">, </w:t>
-      </w:r>
-      <w:proofErr w:type="gramStart"/>
-      <w:r>
-        <w:rPr>
-          <w:lang w:val="en-US"/>
-        </w:rPr>
-        <w:t>float, …)</w:t>
-      </w:r>
-      <w:proofErr w:type="gramEnd"/>
-      <w:r>
-        <w:rPr>
-          <w:lang w:val="en-US"/>
-        </w:rPr>
-        <w:t>, arrays and strings can be stored.</w:t>
+        <w:t xml:space="preserve"> where primitive values (Boolean, int, float, …), arrays and strings can be stored.</w:t>
       </w:r>
     </w:p>
     <w:p>
@@ -2314,7 +3582,7 @@
                     </pic:cNvPicPr>
                   </pic:nvPicPr>
                   <pic:blipFill>
-                    <a:blip r:embed="rId9" cstate="print">
+                    <a:blip r:embed="rId14" cstate="print">
                       <a:extLst>
                         <a:ext uri="{28A0092B-C50C-407E-A947-70E740481C1C}">
                           <a14:useLocalDpi xmlns:a14="http://schemas.microsoft.com/office/drawing/2010/main" val="0"/>
@@ -2376,7 +3644,7 @@
                     </pic:cNvPicPr>
                   </pic:nvPicPr>
                   <pic:blipFill>
-                    <a:blip r:embed="rId10" cstate="print">
+                    <a:blip r:embed="rId15" cstate="print">
                       <a:extLst>
                         <a:ext uri="{28A0092B-C50C-407E-A947-70E740481C1C}">
                           <a14:useLocalDpi xmlns:a14="http://schemas.microsoft.com/office/drawing/2010/main" val="0"/>
@@ -2476,7 +3744,6 @@
                 <w:noProof/>
                 <w:lang w:eastAsia="de-AT"/>
               </w:rPr>
-              <w:lastRenderedPageBreak/>
               <w:drawing>
                 <wp:anchor distT="0" distB="0" distL="114300" distR="114300" simplePos="0" relativeHeight="251660288" behindDoc="0" locked="0" layoutInCell="1" allowOverlap="1" wp14:anchorId="5AE0D285" wp14:editId="7DF9106E">
                   <wp:simplePos x="0" y="0"/>
@@ -2503,7 +3770,7 @@
                           </pic:cNvPicPr>
                         </pic:nvPicPr>
                         <pic:blipFill>
-                          <a:blip r:embed="rId11" cstate="print">
+                          <a:blip r:embed="rId16" cstate="print">
                             <a:extLst>
                               <a:ext uri="{28A0092B-C50C-407E-A947-70E740481C1C}">
                                 <a14:useLocalDpi xmlns:a14="http://schemas.microsoft.com/office/drawing/2010/main" val="0"/>
@@ -2585,7 +3852,7 @@
                           </pic:cNvPicPr>
                         </pic:nvPicPr>
                         <pic:blipFill>
-                          <a:blip r:embed="rId12" cstate="print">
+                          <a:blip r:embed="rId17" cstate="print">
                             <a:extLst>
                               <a:ext uri="{28A0092B-C50C-407E-A947-70E740481C1C}">
                                 <a14:useLocalDpi xmlns:a14="http://schemas.microsoft.com/office/drawing/2010/main" val="0"/>
@@ -2641,6 +3908,7 @@
               <w:rPr>
                 <w:lang w:val="en-US"/>
               </w:rPr>
+              <w:lastRenderedPageBreak/>
               <w:t>Storage of relationships in a RDBMS.</w:t>
             </w:r>
           </w:p>
@@ -2837,56 +4105,7 @@
           <w:highlight w:val="white"/>
           <w:lang w:val="en-US"/>
         </w:rPr>
-        <w:t xml:space="preserve"> (</w:t>
-      </w:r>
-      <w:proofErr w:type="spellStart"/>
-      <w:r>
-        <w:rPr>
-          <w:rFonts w:ascii="Courier New" w:hAnsi="Courier New" w:cs="Courier New"/>
-          <w:color w:val="000000"/>
-          <w:sz w:val="20"/>
-          <w:szCs w:val="20"/>
-          <w:highlight w:val="white"/>
-          <w:lang w:val="en-US"/>
-        </w:rPr>
-        <w:t>p</w:t>
-      </w:r>
-      <w:proofErr w:type="gramStart"/>
-      <w:r>
-        <w:rPr>
-          <w:rFonts w:ascii="Courier New" w:hAnsi="Courier New" w:cs="Courier New"/>
-          <w:color w:val="000000"/>
-          <w:sz w:val="20"/>
-          <w:szCs w:val="20"/>
-          <w:highlight w:val="white"/>
-          <w:lang w:val="en-US"/>
-        </w:rPr>
-        <w:t>:Page</w:t>
-      </w:r>
-      <w:proofErr w:type="spellEnd"/>
-      <w:proofErr w:type="gramEnd"/>
-      <w:r>
-        <w:rPr>
-          <w:rFonts w:ascii="Courier New" w:hAnsi="Courier New" w:cs="Courier New"/>
-          <w:color w:val="000000"/>
-          <w:sz w:val="20"/>
-          <w:szCs w:val="20"/>
-          <w:highlight w:val="white"/>
-          <w:lang w:val="en-US"/>
-        </w:rPr>
-        <w:t xml:space="preserve"> {id:1, </w:t>
-      </w:r>
-      <w:proofErr w:type="spellStart"/>
-      <w:r>
-        <w:rPr>
-          <w:rFonts w:ascii="Courier New" w:hAnsi="Courier New" w:cs="Courier New"/>
-          <w:color w:val="000000"/>
-          <w:sz w:val="20"/>
-          <w:szCs w:val="20"/>
-          <w:highlight w:val="white"/>
-          <w:lang w:val="en-US"/>
-        </w:rPr>
-        <w:t>title:</w:t>
+        <w:t xml:space="preserve"> (p:Page {id:1, title:</w:t>
       </w:r>
       <w:r>
         <w:rPr>
@@ -2897,19 +4116,7 @@
           <w:highlight w:val="white"/>
           <w:lang w:val="en-US"/>
         </w:rPr>
-        <w:t>"Philosophy</w:t>
-      </w:r>
-      <w:proofErr w:type="spellEnd"/>
-      <w:r>
-        <w:rPr>
-          <w:rFonts w:ascii="Courier New" w:hAnsi="Courier New" w:cs="Courier New"/>
-          <w:color w:val="0000FF"/>
-          <w:sz w:val="20"/>
-          <w:szCs w:val="20"/>
-          <w:highlight w:val="white"/>
-          <w:lang w:val="en-US"/>
-        </w:rPr>
-        <w:t>"</w:t>
+        <w:t>"Philosophy"</w:t>
       </w:r>
       <w:r>
         <w:rPr>
@@ -2955,43 +4162,7 @@
           <w:highlight w:val="white"/>
           <w:lang w:val="en-US"/>
         </w:rPr>
-        <w:t xml:space="preserve"> (</w:t>
-      </w:r>
-      <w:proofErr w:type="spellStart"/>
-      <w:r>
-        <w:rPr>
-          <w:rFonts w:ascii="Courier New" w:hAnsi="Courier New" w:cs="Courier New"/>
-          <w:color w:val="000000"/>
-          <w:sz w:val="20"/>
-          <w:szCs w:val="20"/>
-          <w:highlight w:val="white"/>
-          <w:lang w:val="en-US"/>
-        </w:rPr>
-        <w:t>l:Page</w:t>
-      </w:r>
-      <w:proofErr w:type="spellEnd"/>
-      <w:r>
-        <w:rPr>
-          <w:rFonts w:ascii="Courier New" w:hAnsi="Courier New" w:cs="Courier New"/>
-          <w:color w:val="000000"/>
-          <w:sz w:val="20"/>
-          <w:szCs w:val="20"/>
-          <w:highlight w:val="white"/>
-          <w:lang w:val="en-US"/>
-        </w:rPr>
-        <w:t xml:space="preserve"> {id:2, </w:t>
-      </w:r>
-      <w:proofErr w:type="spellStart"/>
-      <w:r>
-        <w:rPr>
-          <w:rFonts w:ascii="Courier New" w:hAnsi="Courier New" w:cs="Courier New"/>
-          <w:color w:val="000000"/>
-          <w:sz w:val="20"/>
-          <w:szCs w:val="20"/>
-          <w:highlight w:val="white"/>
-          <w:lang w:val="en-US"/>
-        </w:rPr>
-        <w:t>title:</w:t>
+        <w:t xml:space="preserve"> (l:Page {id:2, title:</w:t>
       </w:r>
       <w:r>
         <w:rPr>
@@ -3002,19 +4173,7 @@
           <w:highlight w:val="white"/>
           <w:lang w:val="en-US"/>
         </w:rPr>
-        <w:t>"Logic</w:t>
-      </w:r>
-      <w:proofErr w:type="spellEnd"/>
-      <w:r>
-        <w:rPr>
-          <w:rFonts w:ascii="Courier New" w:hAnsi="Courier New" w:cs="Courier New"/>
-          <w:color w:val="0000FF"/>
-          <w:sz w:val="20"/>
-          <w:szCs w:val="20"/>
-          <w:highlight w:val="white"/>
-          <w:lang w:val="en-US"/>
-        </w:rPr>
-        <w:t>"</w:t>
+        <w:t>"Logic"</w:t>
       </w:r>
       <w:r>
         <w:rPr>
@@ -3060,31 +4219,7 @@
           <w:highlight w:val="white"/>
           <w:lang w:val="en-US"/>
         </w:rPr>
-        <w:t xml:space="preserve"> (l)-[:</w:t>
-      </w:r>
-      <w:proofErr w:type="spellStart"/>
-      <w:r>
-        <w:rPr>
-          <w:rFonts w:ascii="Courier New" w:hAnsi="Courier New" w:cs="Courier New"/>
-          <w:color w:val="000000"/>
-          <w:sz w:val="20"/>
-          <w:szCs w:val="20"/>
-          <w:highlight w:val="white"/>
-          <w:lang w:val="en-US"/>
-        </w:rPr>
-        <w:t>links_to</w:t>
-      </w:r>
-      <w:proofErr w:type="spellEnd"/>
-      <w:r>
-        <w:rPr>
-          <w:rFonts w:ascii="Courier New" w:hAnsi="Courier New" w:cs="Courier New"/>
-          <w:color w:val="000000"/>
-          <w:sz w:val="20"/>
-          <w:szCs w:val="20"/>
-          <w:highlight w:val="white"/>
-          <w:lang w:val="en-US"/>
-        </w:rPr>
-        <w:t>]-&gt;(p);</w:t>
+        <w:t xml:space="preserve"> (l)-[:links_to]-&gt;(p);</w:t>
       </w:r>
     </w:p>
     <w:p>
@@ -3138,60 +4273,7 @@
           <w:highlight w:val="white"/>
           <w:lang w:val="en-US"/>
         </w:rPr>
-        <w:t xml:space="preserve"> (</w:t>
-      </w:r>
-      <w:proofErr w:type="spellStart"/>
-      <w:r>
-        <w:rPr>
-          <w:rFonts w:ascii="Courier New" w:eastAsia="+mn-ea" w:hAnsi="Courier New" w:cs="Courier New"/>
-          <w:color w:val="000000"/>
-          <w:kern w:val="24"/>
-          <w:sz w:val="22"/>
-          <w:szCs w:val="32"/>
-          <w:highlight w:val="white"/>
-          <w:lang w:val="en-US"/>
-        </w:rPr>
-        <w:t>p</w:t>
-      </w:r>
-      <w:proofErr w:type="gramStart"/>
-      <w:r>
-        <w:rPr>
-          <w:rFonts w:ascii="Courier New" w:eastAsia="+mn-ea" w:hAnsi="Courier New" w:cs="Courier New"/>
-          <w:color w:val="000000"/>
-          <w:kern w:val="24"/>
-          <w:sz w:val="22"/>
-          <w:szCs w:val="32"/>
-          <w:highlight w:val="white"/>
-          <w:lang w:val="en-US"/>
-        </w:rPr>
-        <w:t>:Page</w:t>
-      </w:r>
-      <w:proofErr w:type="spellEnd"/>
-      <w:proofErr w:type="gramEnd"/>
-      <w:r>
-        <w:rPr>
-          <w:rFonts w:ascii="Courier New" w:eastAsia="+mn-ea" w:hAnsi="Courier New" w:cs="Courier New"/>
-          <w:color w:val="000000"/>
-          <w:kern w:val="24"/>
-          <w:sz w:val="22"/>
-          <w:szCs w:val="32"/>
-          <w:highlight w:val="white"/>
-          <w:lang w:val="en-US"/>
-        </w:rPr>
-        <w:t xml:space="preserve"> {</w:t>
-      </w:r>
-      <w:proofErr w:type="spellStart"/>
-      <w:r>
-        <w:rPr>
-          <w:rFonts w:ascii="Courier New" w:eastAsia="+mn-ea" w:hAnsi="Courier New" w:cs="Courier New"/>
-          <w:color w:val="000000"/>
-          <w:kern w:val="24"/>
-          <w:sz w:val="22"/>
-          <w:szCs w:val="32"/>
-          <w:highlight w:val="white"/>
-          <w:lang w:val="en-US"/>
-        </w:rPr>
-        <w:t>title:</w:t>
+        <w:t xml:space="preserve"> (p:Page {title:</w:t>
       </w:r>
       <w:r>
         <w:rPr>
@@ -3203,20 +4285,7 @@
           <w:highlight w:val="white"/>
           <w:lang w:val="en-US"/>
         </w:rPr>
-        <w:t>"Philosophy</w:t>
-      </w:r>
-      <w:proofErr w:type="spellEnd"/>
-      <w:r>
-        <w:rPr>
-          <w:rFonts w:ascii="Courier New" w:eastAsia="+mn-ea" w:hAnsi="Courier New" w:cs="Courier New"/>
-          <w:color w:val="0000FF"/>
-          <w:kern w:val="24"/>
-          <w:sz w:val="22"/>
-          <w:szCs w:val="32"/>
-          <w:highlight w:val="white"/>
-          <w:lang w:val="en-US"/>
-        </w:rPr>
-        <w:t>"</w:t>
+        <w:t>"Philosophy"</w:t>
       </w:r>
       <w:r>
         <w:rPr>
@@ -3321,56 +4390,7 @@
           <w:highlight w:val="white"/>
           <w:lang w:val="en-US"/>
         </w:rPr>
-        <w:t xml:space="preserve"> (</w:t>
-      </w:r>
-      <w:proofErr w:type="spellStart"/>
-      <w:r>
-        <w:rPr>
-          <w:rFonts w:ascii="Courier New" w:hAnsi="Courier New" w:cs="Courier New"/>
-          <w:color w:val="000000"/>
-          <w:sz w:val="20"/>
-          <w:szCs w:val="20"/>
-          <w:highlight w:val="white"/>
-          <w:lang w:val="en-US"/>
-        </w:rPr>
-        <w:t>p</w:t>
-      </w:r>
-      <w:proofErr w:type="gramStart"/>
-      <w:r>
-        <w:rPr>
-          <w:rFonts w:ascii="Courier New" w:hAnsi="Courier New" w:cs="Courier New"/>
-          <w:color w:val="000000"/>
-          <w:sz w:val="20"/>
-          <w:szCs w:val="20"/>
-          <w:highlight w:val="white"/>
-          <w:lang w:val="en-US"/>
-        </w:rPr>
-        <w:t>:Page</w:t>
-      </w:r>
-      <w:proofErr w:type="spellEnd"/>
-      <w:proofErr w:type="gramEnd"/>
-      <w:r>
-        <w:rPr>
-          <w:rFonts w:ascii="Courier New" w:hAnsi="Courier New" w:cs="Courier New"/>
-          <w:color w:val="000000"/>
-          <w:sz w:val="20"/>
-          <w:szCs w:val="20"/>
-          <w:highlight w:val="white"/>
-          <w:lang w:val="en-US"/>
-        </w:rPr>
-        <w:t xml:space="preserve"> {</w:t>
-      </w:r>
-      <w:proofErr w:type="spellStart"/>
-      <w:r>
-        <w:rPr>
-          <w:rFonts w:ascii="Courier New" w:hAnsi="Courier New" w:cs="Courier New"/>
-          <w:color w:val="000000"/>
-          <w:sz w:val="20"/>
-          <w:szCs w:val="20"/>
-          <w:highlight w:val="white"/>
-          <w:lang w:val="en-US"/>
-        </w:rPr>
-        <w:t>title:</w:t>
+        <w:t xml:space="preserve"> (p:Page {title:</w:t>
       </w:r>
       <w:r>
         <w:rPr>
@@ -3381,19 +4401,7 @@
           <w:highlight w:val="white"/>
           <w:lang w:val="en-US"/>
         </w:rPr>
-        <w:t>"Philosophy</w:t>
-      </w:r>
-      <w:proofErr w:type="spellEnd"/>
-      <w:r>
-        <w:rPr>
-          <w:rFonts w:ascii="Courier New" w:hAnsi="Courier New" w:cs="Courier New"/>
-          <w:color w:val="0000FF"/>
-          <w:sz w:val="20"/>
-          <w:szCs w:val="20"/>
-          <w:highlight w:val="white"/>
-          <w:lang w:val="en-US"/>
-        </w:rPr>
-        <w:t>"</w:t>
+        <w:t>"Philosophy"</w:t>
       </w:r>
       <w:r>
         <w:rPr>
@@ -3439,31 +4447,7 @@
           <w:highlight w:val="white"/>
           <w:lang w:val="en-US"/>
         </w:rPr>
-        <w:t xml:space="preserve"> </w:t>
-      </w:r>
-      <w:proofErr w:type="spellStart"/>
-      <w:r>
-        <w:rPr>
-          <w:rFonts w:ascii="Courier New" w:hAnsi="Courier New" w:cs="Courier New"/>
-          <w:color w:val="000000"/>
-          <w:sz w:val="20"/>
-          <w:szCs w:val="20"/>
-          <w:highlight w:val="white"/>
-          <w:lang w:val="en-US"/>
-        </w:rPr>
-        <w:t>p.test</w:t>
-      </w:r>
-      <w:proofErr w:type="spellEnd"/>
-      <w:r>
-        <w:rPr>
-          <w:rFonts w:ascii="Courier New" w:hAnsi="Courier New" w:cs="Courier New"/>
-          <w:color w:val="000000"/>
-          <w:sz w:val="20"/>
-          <w:szCs w:val="20"/>
-          <w:highlight w:val="white"/>
-          <w:lang w:val="en-US"/>
-        </w:rPr>
-        <w:t>=</w:t>
+        <w:t xml:space="preserve"> p.test=</w:t>
       </w:r>
       <w:r>
         <w:rPr>
@@ -3509,31 +4493,7 @@
           <w:highlight w:val="white"/>
           <w:lang w:val="en-US"/>
         </w:rPr>
-        <w:t xml:space="preserve"> </w:t>
-      </w:r>
-      <w:proofErr w:type="spellStart"/>
-      <w:r>
-        <w:rPr>
-          <w:rFonts w:ascii="Courier New" w:hAnsi="Courier New" w:cs="Courier New"/>
-          <w:color w:val="000000"/>
-          <w:sz w:val="20"/>
-          <w:szCs w:val="20"/>
-          <w:highlight w:val="white"/>
-          <w:lang w:val="en-US"/>
-        </w:rPr>
-        <w:t>p.length</w:t>
-      </w:r>
-      <w:proofErr w:type="spellEnd"/>
-      <w:r>
-        <w:rPr>
-          <w:rFonts w:ascii="Courier New" w:hAnsi="Courier New" w:cs="Courier New"/>
-          <w:color w:val="000000"/>
-          <w:sz w:val="20"/>
-          <w:szCs w:val="20"/>
-          <w:highlight w:val="white"/>
-          <w:lang w:val="en-US"/>
-        </w:rPr>
-        <w:t>;</w:t>
+        <w:t xml:space="preserve"> p.length;</w:t>
       </w:r>
     </w:p>
     <w:p>
@@ -3587,56 +4547,7 @@
           <w:highlight w:val="white"/>
           <w:lang w:val="en-US"/>
         </w:rPr>
-        <w:t xml:space="preserve"> (</w:t>
-      </w:r>
-      <w:proofErr w:type="spellStart"/>
-      <w:r>
-        <w:rPr>
-          <w:rFonts w:ascii="Courier New" w:hAnsi="Courier New" w:cs="Courier New"/>
-          <w:color w:val="000000"/>
-          <w:sz w:val="20"/>
-          <w:szCs w:val="20"/>
-          <w:highlight w:val="white"/>
-          <w:lang w:val="en-US"/>
-        </w:rPr>
-        <w:t>p</w:t>
-      </w:r>
-      <w:proofErr w:type="gramStart"/>
-      <w:r>
-        <w:rPr>
-          <w:rFonts w:ascii="Courier New" w:hAnsi="Courier New" w:cs="Courier New"/>
-          <w:color w:val="000000"/>
-          <w:sz w:val="20"/>
-          <w:szCs w:val="20"/>
-          <w:highlight w:val="white"/>
-          <w:lang w:val="en-US"/>
-        </w:rPr>
-        <w:t>:Page</w:t>
-      </w:r>
-      <w:proofErr w:type="spellEnd"/>
-      <w:proofErr w:type="gramEnd"/>
-      <w:r>
-        <w:rPr>
-          <w:rFonts w:ascii="Courier New" w:hAnsi="Courier New" w:cs="Courier New"/>
-          <w:color w:val="000000"/>
-          <w:sz w:val="20"/>
-          <w:szCs w:val="20"/>
-          <w:highlight w:val="white"/>
-          <w:lang w:val="en-US"/>
-        </w:rPr>
-        <w:t xml:space="preserve"> {</w:t>
-      </w:r>
-      <w:proofErr w:type="spellStart"/>
-      <w:r>
-        <w:rPr>
-          <w:rFonts w:ascii="Courier New" w:hAnsi="Courier New" w:cs="Courier New"/>
-          <w:color w:val="000000"/>
-          <w:sz w:val="20"/>
-          <w:szCs w:val="20"/>
-          <w:highlight w:val="white"/>
-          <w:lang w:val="en-US"/>
-        </w:rPr>
-        <w:t>title:</w:t>
+        <w:t xml:space="preserve"> (p:Page {title:</w:t>
       </w:r>
       <w:r>
         <w:rPr>
@@ -3647,19 +4558,7 @@
           <w:highlight w:val="white"/>
           <w:lang w:val="en-US"/>
         </w:rPr>
-        <w:t>"Philosophy</w:t>
-      </w:r>
-      <w:proofErr w:type="spellEnd"/>
-      <w:r>
-        <w:rPr>
-          <w:rFonts w:ascii="Courier New" w:hAnsi="Courier New" w:cs="Courier New"/>
-          <w:color w:val="0000FF"/>
-          <w:sz w:val="20"/>
-          <w:szCs w:val="20"/>
-          <w:highlight w:val="white"/>
-          <w:lang w:val="en-US"/>
-        </w:rPr>
-        <w:t>"</w:t>
+        <w:t>"Philosophy"</w:t>
       </w:r>
       <w:r>
         <w:rPr>
@@ -3716,7 +4615,6 @@
         <w:rPr>
           <w:lang w:val="en-US"/>
         </w:rPr>
-        <w:lastRenderedPageBreak/>
         <w:t>With the WHERE clause, the matching node can be further restricted.</w:t>
       </w:r>
     </w:p>
@@ -3758,44 +4656,7 @@
           <w:highlight w:val="white"/>
           <w:lang w:val="en-US"/>
         </w:rPr>
-        <w:t xml:space="preserve"> (</w:t>
-      </w:r>
-      <w:proofErr w:type="spellStart"/>
-      <w:r>
-        <w:rPr>
-          <w:rFonts w:ascii="Courier New" w:hAnsi="Courier New" w:cs="Courier New"/>
-          <w:color w:val="000000"/>
-          <w:sz w:val="20"/>
-          <w:szCs w:val="20"/>
-          <w:highlight w:val="white"/>
-          <w:lang w:val="en-US"/>
-        </w:rPr>
-        <w:t>p</w:t>
-      </w:r>
-      <w:proofErr w:type="gramStart"/>
-      <w:r>
-        <w:rPr>
-          <w:rFonts w:ascii="Courier New" w:hAnsi="Courier New" w:cs="Courier New"/>
-          <w:color w:val="000000"/>
-          <w:sz w:val="20"/>
-          <w:szCs w:val="20"/>
-          <w:highlight w:val="white"/>
-          <w:lang w:val="en-US"/>
-        </w:rPr>
-        <w:t>:Page</w:t>
-      </w:r>
-      <w:proofErr w:type="spellEnd"/>
-      <w:proofErr w:type="gramEnd"/>
-      <w:r>
-        <w:rPr>
-          <w:rFonts w:ascii="Courier New" w:hAnsi="Courier New" w:cs="Courier New"/>
-          <w:color w:val="000000"/>
-          <w:sz w:val="20"/>
-          <w:szCs w:val="20"/>
-          <w:highlight w:val="white"/>
-          <w:lang w:val="en-US"/>
-        </w:rPr>
-        <w:t>)</w:t>
+        <w:t xml:space="preserve"> (p:Page)</w:t>
       </w:r>
       <w:r>
         <w:rPr>
@@ -3830,31 +4691,7 @@
           <w:highlight w:val="white"/>
           <w:lang w:val="en-US"/>
         </w:rPr>
-        <w:t xml:space="preserve"> </w:t>
-      </w:r>
-      <w:proofErr w:type="spellStart"/>
-      <w:r>
-        <w:rPr>
-          <w:rFonts w:ascii="Courier New" w:hAnsi="Courier New" w:cs="Courier New"/>
-          <w:color w:val="000000"/>
-          <w:sz w:val="20"/>
-          <w:szCs w:val="20"/>
-          <w:highlight w:val="white"/>
-          <w:lang w:val="en-US"/>
-        </w:rPr>
-        <w:t>p.length</w:t>
-      </w:r>
-      <w:proofErr w:type="spellEnd"/>
-      <w:r>
-        <w:rPr>
-          <w:rFonts w:ascii="Courier New" w:hAnsi="Courier New" w:cs="Courier New"/>
-          <w:color w:val="000000"/>
-          <w:sz w:val="20"/>
-          <w:szCs w:val="20"/>
-          <w:highlight w:val="white"/>
-          <w:lang w:val="en-US"/>
-        </w:rPr>
-        <w:t xml:space="preserve"> </w:t>
+        <w:t xml:space="preserve"> p.length </w:t>
       </w:r>
       <w:r>
         <w:rPr>
@@ -3983,56 +4820,7 @@
           <w:highlight w:val="white"/>
           <w:lang w:val="en-US"/>
         </w:rPr>
-        <w:t xml:space="preserve"> (</w:t>
-      </w:r>
-      <w:proofErr w:type="spellStart"/>
-      <w:r>
-        <w:rPr>
-          <w:rFonts w:ascii="Courier New" w:hAnsi="Courier New" w:cs="Courier New"/>
-          <w:color w:val="000000"/>
-          <w:sz w:val="20"/>
-          <w:szCs w:val="20"/>
-          <w:highlight w:val="white"/>
-          <w:lang w:val="en-US"/>
-        </w:rPr>
-        <w:t>p</w:t>
-      </w:r>
-      <w:proofErr w:type="gramStart"/>
-      <w:r>
-        <w:rPr>
-          <w:rFonts w:ascii="Courier New" w:hAnsi="Courier New" w:cs="Courier New"/>
-          <w:color w:val="000000"/>
-          <w:sz w:val="20"/>
-          <w:szCs w:val="20"/>
-          <w:highlight w:val="white"/>
-          <w:lang w:val="en-US"/>
-        </w:rPr>
-        <w:t>:Page</w:t>
-      </w:r>
-      <w:proofErr w:type="spellEnd"/>
-      <w:proofErr w:type="gramEnd"/>
-      <w:r>
-        <w:rPr>
-          <w:rFonts w:ascii="Courier New" w:hAnsi="Courier New" w:cs="Courier New"/>
-          <w:color w:val="000000"/>
-          <w:sz w:val="20"/>
-          <w:szCs w:val="20"/>
-          <w:highlight w:val="white"/>
-          <w:lang w:val="en-US"/>
-        </w:rPr>
-        <w:t xml:space="preserve"> {</w:t>
-      </w:r>
-      <w:proofErr w:type="spellStart"/>
-      <w:r>
-        <w:rPr>
-          <w:rFonts w:ascii="Courier New" w:hAnsi="Courier New" w:cs="Courier New"/>
-          <w:color w:val="000000"/>
-          <w:sz w:val="20"/>
-          <w:szCs w:val="20"/>
-          <w:highlight w:val="white"/>
-          <w:lang w:val="en-US"/>
-        </w:rPr>
-        <w:t>title:</w:t>
+        <w:t xml:space="preserve"> (p:Page {title:</w:t>
       </w:r>
       <w:r>
         <w:rPr>
@@ -4043,19 +4831,7 @@
           <w:highlight w:val="white"/>
           <w:lang w:val="en-US"/>
         </w:rPr>
-        <w:t>"Philosophy</w:t>
-      </w:r>
-      <w:proofErr w:type="spellEnd"/>
-      <w:r>
-        <w:rPr>
-          <w:rFonts w:ascii="Courier New" w:hAnsi="Courier New" w:cs="Courier New"/>
-          <w:color w:val="0000FF"/>
-          <w:sz w:val="20"/>
-          <w:szCs w:val="20"/>
-          <w:highlight w:val="white"/>
-          <w:lang w:val="en-US"/>
-        </w:rPr>
-        <w:t>"</w:t>
+        <w:t>"Philosophy"</w:t>
       </w:r>
       <w:r>
         <w:rPr>
@@ -4162,6 +4938,7 @@
           <w:highlight w:val="white"/>
           <w:lang w:val="en-US"/>
         </w:rPr>
+        <w:lastRenderedPageBreak/>
         <w:t>Note in that the upper query that it is possible to only specify a single match and use the page-match and the link in a single MATCH statement. When combined in a single MATCH, the page will be matched multiple times, resulting in a less performant query.</w:t>
       </w:r>
     </w:p>
@@ -4217,56 +4994,7 @@
           <w:highlight w:val="white"/>
           <w:lang w:val="en-US"/>
         </w:rPr>
-        <w:t xml:space="preserve"> (</w:t>
-      </w:r>
-      <w:proofErr w:type="spellStart"/>
-      <w:r>
-        <w:rPr>
-          <w:rFonts w:ascii="Courier New" w:hAnsi="Courier New" w:cs="Courier New"/>
-          <w:color w:val="000000"/>
-          <w:sz w:val="20"/>
-          <w:szCs w:val="20"/>
-          <w:highlight w:val="white"/>
-          <w:lang w:val="en-US"/>
-        </w:rPr>
-        <w:t>p</w:t>
-      </w:r>
-      <w:proofErr w:type="gramStart"/>
-      <w:r>
-        <w:rPr>
-          <w:rFonts w:ascii="Courier New" w:hAnsi="Courier New" w:cs="Courier New"/>
-          <w:color w:val="000000"/>
-          <w:sz w:val="20"/>
-          <w:szCs w:val="20"/>
-          <w:highlight w:val="white"/>
-          <w:lang w:val="en-US"/>
-        </w:rPr>
-        <w:t>:Page</w:t>
-      </w:r>
-      <w:proofErr w:type="spellEnd"/>
-      <w:proofErr w:type="gramEnd"/>
-      <w:r>
-        <w:rPr>
-          <w:rFonts w:ascii="Courier New" w:hAnsi="Courier New" w:cs="Courier New"/>
-          <w:color w:val="000000"/>
-          <w:sz w:val="20"/>
-          <w:szCs w:val="20"/>
-          <w:highlight w:val="white"/>
-          <w:lang w:val="en-US"/>
-        </w:rPr>
-        <w:t xml:space="preserve"> {</w:t>
-      </w:r>
-      <w:proofErr w:type="spellStart"/>
-      <w:r>
-        <w:rPr>
-          <w:rFonts w:ascii="Courier New" w:hAnsi="Courier New" w:cs="Courier New"/>
-          <w:color w:val="000000"/>
-          <w:sz w:val="20"/>
-          <w:szCs w:val="20"/>
-          <w:highlight w:val="white"/>
-          <w:lang w:val="en-US"/>
-        </w:rPr>
-        <w:t>title:</w:t>
+        <w:t xml:space="preserve"> (p:Page {title:</w:t>
       </w:r>
       <w:r>
         <w:rPr>
@@ -4277,19 +5005,7 @@
           <w:highlight w:val="white"/>
           <w:lang w:val="en-US"/>
         </w:rPr>
-        <w:t>"Philosophy</w:t>
-      </w:r>
-      <w:proofErr w:type="spellEnd"/>
-      <w:r>
-        <w:rPr>
-          <w:rFonts w:ascii="Courier New" w:hAnsi="Courier New" w:cs="Courier New"/>
-          <w:color w:val="0000FF"/>
-          <w:sz w:val="20"/>
-          <w:szCs w:val="20"/>
-          <w:highlight w:val="white"/>
-          <w:lang w:val="en-US"/>
-        </w:rPr>
-        <w:t>"</w:t>
+        <w:t>"Philosophy"</w:t>
       </w:r>
       <w:r>
         <w:rPr>
@@ -4335,31 +5051,7 @@
           <w:highlight w:val="white"/>
           <w:lang w:val="en-US"/>
         </w:rPr>
-        <w:t xml:space="preserve"> (p)&lt;-[</w:t>
-      </w:r>
-      <w:proofErr w:type="spellStart"/>
-      <w:r>
-        <w:rPr>
-          <w:rFonts w:ascii="Courier New" w:hAnsi="Courier New" w:cs="Courier New"/>
-          <w:color w:val="000000"/>
-          <w:sz w:val="20"/>
-          <w:szCs w:val="20"/>
-          <w:highlight w:val="white"/>
-          <w:lang w:val="en-US"/>
-        </w:rPr>
-        <w:t>l:links_to</w:t>
-      </w:r>
-      <w:proofErr w:type="spellEnd"/>
-      <w:r>
-        <w:rPr>
-          <w:rFonts w:ascii="Courier New" w:hAnsi="Courier New" w:cs="Courier New"/>
-          <w:color w:val="000000"/>
-          <w:sz w:val="20"/>
-          <w:szCs w:val="20"/>
-          <w:highlight w:val="white"/>
-          <w:lang w:val="en-US"/>
-        </w:rPr>
-        <w:t>]-(</w:t>
+        <w:t xml:space="preserve"> (p)&lt;-[l:links_to]-(</w:t>
       </w:r>
       <w:r>
         <w:rPr>
@@ -4483,56 +5175,7 @@
           <w:highlight w:val="white"/>
           <w:lang w:val="en-US"/>
         </w:rPr>
-        <w:t xml:space="preserve"> (</w:t>
-      </w:r>
-      <w:proofErr w:type="spellStart"/>
-      <w:r>
-        <w:rPr>
-          <w:rFonts w:ascii="Courier New" w:hAnsi="Courier New" w:cs="Courier New"/>
-          <w:color w:val="000000"/>
-          <w:sz w:val="20"/>
-          <w:szCs w:val="20"/>
-          <w:highlight w:val="white"/>
-          <w:lang w:val="en-US"/>
-        </w:rPr>
-        <w:t>p</w:t>
-      </w:r>
-      <w:proofErr w:type="gramStart"/>
-      <w:r>
-        <w:rPr>
-          <w:rFonts w:ascii="Courier New" w:hAnsi="Courier New" w:cs="Courier New"/>
-          <w:color w:val="000000"/>
-          <w:sz w:val="20"/>
-          <w:szCs w:val="20"/>
-          <w:highlight w:val="white"/>
-          <w:lang w:val="en-US"/>
-        </w:rPr>
-        <w:t>:Page</w:t>
-      </w:r>
-      <w:proofErr w:type="spellEnd"/>
-      <w:proofErr w:type="gramEnd"/>
-      <w:r>
-        <w:rPr>
-          <w:rFonts w:ascii="Courier New" w:hAnsi="Courier New" w:cs="Courier New"/>
-          <w:color w:val="000000"/>
-          <w:sz w:val="20"/>
-          <w:szCs w:val="20"/>
-          <w:highlight w:val="white"/>
-          <w:lang w:val="en-US"/>
-        </w:rPr>
-        <w:t xml:space="preserve"> {</w:t>
-      </w:r>
-      <w:proofErr w:type="spellStart"/>
-      <w:r>
-        <w:rPr>
-          <w:rFonts w:ascii="Courier New" w:hAnsi="Courier New" w:cs="Courier New"/>
-          <w:color w:val="000000"/>
-          <w:sz w:val="20"/>
-          <w:szCs w:val="20"/>
-          <w:highlight w:val="white"/>
-          <w:lang w:val="en-US"/>
-        </w:rPr>
-        <w:t>title:</w:t>
+        <w:t xml:space="preserve"> (p:Page {title:</w:t>
       </w:r>
       <w:r>
         <w:rPr>
@@ -4543,19 +5186,7 @@
           <w:highlight w:val="white"/>
           <w:lang w:val="en-US"/>
         </w:rPr>
-        <w:t>"Philosophy</w:t>
-      </w:r>
-      <w:proofErr w:type="spellEnd"/>
-      <w:r>
-        <w:rPr>
-          <w:rFonts w:ascii="Courier New" w:hAnsi="Courier New" w:cs="Courier New"/>
-          <w:color w:val="0000FF"/>
-          <w:sz w:val="20"/>
-          <w:szCs w:val="20"/>
-          <w:highlight w:val="white"/>
-          <w:lang w:val="en-US"/>
-        </w:rPr>
-        <w:t>"</w:t>
+        <w:t>"Philosophy"</w:t>
       </w:r>
       <w:r>
         <w:rPr>
@@ -4601,31 +5232,7 @@
           <w:highlight w:val="white"/>
           <w:lang w:val="en-US"/>
         </w:rPr>
-        <w:t xml:space="preserve"> (p)&lt;-[</w:t>
-      </w:r>
-      <w:proofErr w:type="spellStart"/>
-      <w:r>
-        <w:rPr>
-          <w:rFonts w:ascii="Courier New" w:hAnsi="Courier New" w:cs="Courier New"/>
-          <w:color w:val="000000"/>
-          <w:sz w:val="20"/>
-          <w:szCs w:val="20"/>
-          <w:highlight w:val="white"/>
-          <w:lang w:val="en-US"/>
-        </w:rPr>
-        <w:t>l:links_to</w:t>
-      </w:r>
-      <w:proofErr w:type="spellEnd"/>
-      <w:r>
-        <w:rPr>
-          <w:rFonts w:ascii="Courier New" w:hAnsi="Courier New" w:cs="Courier New"/>
-          <w:color w:val="000000"/>
-          <w:sz w:val="20"/>
-          <w:szCs w:val="20"/>
-          <w:highlight w:val="white"/>
-          <w:lang w:val="en-US"/>
-        </w:rPr>
-        <w:t>*1..3]-(</w:t>
+        <w:t xml:space="preserve"> (p)&lt;-[l:links_to*1..3]-(</w:t>
       </w:r>
       <w:r>
         <w:rPr>
@@ -4749,56 +5356,7 @@
           <w:highlight w:val="white"/>
           <w:lang w:val="en-US"/>
         </w:rPr>
-        <w:t xml:space="preserve"> (</w:t>
-      </w:r>
-      <w:proofErr w:type="spellStart"/>
-      <w:r>
-        <w:rPr>
-          <w:rFonts w:ascii="Courier New" w:hAnsi="Courier New" w:cs="Courier New"/>
-          <w:color w:val="000000"/>
-          <w:sz w:val="20"/>
-          <w:szCs w:val="20"/>
-          <w:highlight w:val="white"/>
-          <w:lang w:val="en-US"/>
-        </w:rPr>
-        <w:t>p</w:t>
-      </w:r>
-      <w:proofErr w:type="gramStart"/>
-      <w:r>
-        <w:rPr>
-          <w:rFonts w:ascii="Courier New" w:hAnsi="Courier New" w:cs="Courier New"/>
-          <w:color w:val="000000"/>
-          <w:sz w:val="20"/>
-          <w:szCs w:val="20"/>
-          <w:highlight w:val="white"/>
-          <w:lang w:val="en-US"/>
-        </w:rPr>
-        <w:t>:Page</w:t>
-      </w:r>
-      <w:proofErr w:type="spellEnd"/>
-      <w:proofErr w:type="gramEnd"/>
-      <w:r>
-        <w:rPr>
-          <w:rFonts w:ascii="Courier New" w:hAnsi="Courier New" w:cs="Courier New"/>
-          <w:color w:val="000000"/>
-          <w:sz w:val="20"/>
-          <w:szCs w:val="20"/>
-          <w:highlight w:val="white"/>
-          <w:lang w:val="en-US"/>
-        </w:rPr>
-        <w:t xml:space="preserve"> {</w:t>
-      </w:r>
-      <w:proofErr w:type="spellStart"/>
-      <w:r>
-        <w:rPr>
-          <w:rFonts w:ascii="Courier New" w:hAnsi="Courier New" w:cs="Courier New"/>
-          <w:color w:val="000000"/>
-          <w:sz w:val="20"/>
-          <w:szCs w:val="20"/>
-          <w:highlight w:val="white"/>
-          <w:lang w:val="en-US"/>
-        </w:rPr>
-        <w:t>title:</w:t>
+        <w:t xml:space="preserve"> (p:Page {title:</w:t>
       </w:r>
       <w:r>
         <w:rPr>
@@ -4809,19 +5367,7 @@
           <w:highlight w:val="white"/>
           <w:lang w:val="en-US"/>
         </w:rPr>
-        <w:t>"Philosophy</w:t>
-      </w:r>
-      <w:proofErr w:type="spellEnd"/>
-      <w:r>
-        <w:rPr>
-          <w:rFonts w:ascii="Courier New" w:hAnsi="Courier New" w:cs="Courier New"/>
-          <w:color w:val="0000FF"/>
-          <w:sz w:val="20"/>
-          <w:szCs w:val="20"/>
-          <w:highlight w:val="white"/>
-          <w:lang w:val="en-US"/>
-        </w:rPr>
-        <w:t>"</w:t>
+        <w:t>"Philosophy"</w:t>
       </w:r>
       <w:r>
         <w:rPr>
@@ -4867,31 +5413,7 @@
           <w:highlight w:val="white"/>
           <w:lang w:val="en-US"/>
         </w:rPr>
-        <w:t xml:space="preserve"> (p)&lt;-[:</w:t>
-      </w:r>
-      <w:proofErr w:type="spellStart"/>
-      <w:r>
-        <w:rPr>
-          <w:rFonts w:ascii="Courier New" w:hAnsi="Courier New" w:cs="Courier New"/>
-          <w:color w:val="000000"/>
-          <w:sz w:val="20"/>
-          <w:szCs w:val="20"/>
-          <w:highlight w:val="white"/>
-          <w:lang w:val="en-US"/>
-        </w:rPr>
-        <w:t>links_to</w:t>
-      </w:r>
-      <w:proofErr w:type="spellEnd"/>
-      <w:r>
-        <w:rPr>
-          <w:rFonts w:ascii="Courier New" w:hAnsi="Courier New" w:cs="Courier New"/>
-          <w:color w:val="000000"/>
-          <w:sz w:val="20"/>
-          <w:szCs w:val="20"/>
-          <w:highlight w:val="white"/>
-          <w:lang w:val="en-US"/>
-        </w:rPr>
-        <w:t>*]-(</w:t>
+        <w:t xml:space="preserve"> (p)&lt;-[:links_to*]-(</w:t>
       </w:r>
       <w:r>
         <w:rPr>
@@ -4993,56 +5515,7 @@
           <w:highlight w:val="white"/>
           <w:lang w:val="en-US"/>
         </w:rPr>
-        <w:t xml:space="preserve"> (</w:t>
-      </w:r>
-      <w:proofErr w:type="spellStart"/>
-      <w:r>
-        <w:rPr>
-          <w:rFonts w:ascii="Courier New" w:hAnsi="Courier New" w:cs="Courier New"/>
-          <w:color w:val="000000"/>
-          <w:sz w:val="20"/>
-          <w:szCs w:val="20"/>
-          <w:highlight w:val="white"/>
-          <w:lang w:val="en-US"/>
-        </w:rPr>
-        <w:t>p</w:t>
-      </w:r>
-      <w:proofErr w:type="gramStart"/>
-      <w:r>
-        <w:rPr>
-          <w:rFonts w:ascii="Courier New" w:hAnsi="Courier New" w:cs="Courier New"/>
-          <w:color w:val="000000"/>
-          <w:sz w:val="20"/>
-          <w:szCs w:val="20"/>
-          <w:highlight w:val="white"/>
-          <w:lang w:val="en-US"/>
-        </w:rPr>
-        <w:t>:Page</w:t>
-      </w:r>
-      <w:proofErr w:type="spellEnd"/>
-      <w:proofErr w:type="gramEnd"/>
-      <w:r>
-        <w:rPr>
-          <w:rFonts w:ascii="Courier New" w:hAnsi="Courier New" w:cs="Courier New"/>
-          <w:color w:val="000000"/>
-          <w:sz w:val="20"/>
-          <w:szCs w:val="20"/>
-          <w:highlight w:val="white"/>
-          <w:lang w:val="en-US"/>
-        </w:rPr>
-        <w:t xml:space="preserve"> {</w:t>
-      </w:r>
-      <w:proofErr w:type="spellStart"/>
-      <w:r>
-        <w:rPr>
-          <w:rFonts w:ascii="Courier New" w:hAnsi="Courier New" w:cs="Courier New"/>
-          <w:color w:val="000000"/>
-          <w:sz w:val="20"/>
-          <w:szCs w:val="20"/>
-          <w:highlight w:val="white"/>
-          <w:lang w:val="en-US"/>
-        </w:rPr>
-        <w:t>title:</w:t>
+        <w:t xml:space="preserve"> (p:Page {title:</w:t>
       </w:r>
       <w:r>
         <w:rPr>
@@ -5053,19 +5526,7 @@
           <w:highlight w:val="white"/>
           <w:lang w:val="en-US"/>
         </w:rPr>
-        <w:t>"Philosophy</w:t>
-      </w:r>
-      <w:proofErr w:type="spellEnd"/>
-      <w:r>
-        <w:rPr>
-          <w:rFonts w:ascii="Courier New" w:hAnsi="Courier New" w:cs="Courier New"/>
-          <w:color w:val="0000FF"/>
-          <w:sz w:val="20"/>
-          <w:szCs w:val="20"/>
-          <w:highlight w:val="white"/>
-          <w:lang w:val="en-US"/>
-        </w:rPr>
-        <w:t>"</w:t>
+        <w:t>"Philosophy"</w:t>
       </w:r>
       <w:r>
         <w:rPr>
@@ -5111,31 +5572,7 @@
           <w:highlight w:val="white"/>
           <w:lang w:val="en-US"/>
         </w:rPr>
-        <w:t xml:space="preserve"> (p)&lt;-[:</w:t>
-      </w:r>
-      <w:proofErr w:type="spellStart"/>
-      <w:r>
-        <w:rPr>
-          <w:rFonts w:ascii="Courier New" w:hAnsi="Courier New" w:cs="Courier New"/>
-          <w:color w:val="000000"/>
-          <w:sz w:val="20"/>
-          <w:szCs w:val="20"/>
-          <w:highlight w:val="white"/>
-          <w:lang w:val="en-US"/>
-        </w:rPr>
-        <w:t>links_to</w:t>
-      </w:r>
-      <w:proofErr w:type="spellEnd"/>
-      <w:r>
-        <w:rPr>
-          <w:rFonts w:ascii="Courier New" w:hAnsi="Courier New" w:cs="Courier New"/>
-          <w:color w:val="000000"/>
-          <w:sz w:val="20"/>
-          <w:szCs w:val="20"/>
-          <w:highlight w:val="white"/>
-          <w:lang w:val="en-US"/>
-        </w:rPr>
-        <w:t>]-(a)</w:t>
+        <w:t xml:space="preserve"> (p)&lt;-[:links_to]-(a)</w:t>
       </w:r>
       <w:r>
         <w:rPr>
@@ -5345,8 +5782,6 @@
         </w:rPr>
         <w:t xml:space="preserve"> path=</w:t>
       </w:r>
-      <w:proofErr w:type="spellStart"/>
-      <w:proofErr w:type="gramStart"/>
       <w:r>
         <w:rPr>
           <w:rFonts w:ascii="Courier New" w:hAnsi="Courier New" w:cs="Courier New"/>
@@ -5358,7 +5793,6 @@
         </w:rPr>
         <w:t>shortestPath</w:t>
       </w:r>
-      <w:proofErr w:type="spellEnd"/>
       <w:r>
         <w:rPr>
           <w:rFonts w:ascii="Courier New" w:hAnsi="Courier New" w:cs="Courier New"/>
@@ -5370,7 +5804,6 @@
         </w:rPr>
         <w:t>(</w:t>
       </w:r>
-      <w:proofErr w:type="gramEnd"/>
       <w:r>
         <w:rPr>
           <w:rFonts w:ascii="Courier New" w:hAnsi="Courier New" w:cs="Courier New"/>
@@ -5391,43 +5824,7 @@
           <w:highlight w:val="white"/>
           <w:lang w:val="en-US"/>
         </w:rPr>
-        <w:t xml:space="preserve">  (</w:t>
-      </w:r>
-      <w:proofErr w:type="spellStart"/>
-      <w:r>
-        <w:rPr>
-          <w:rFonts w:ascii="Courier New" w:hAnsi="Courier New" w:cs="Courier New"/>
-          <w:color w:val="000000"/>
-          <w:sz w:val="20"/>
-          <w:szCs w:val="20"/>
-          <w:highlight w:val="white"/>
-          <w:lang w:val="en-US"/>
-        </w:rPr>
-        <w:t>p:Page</w:t>
-      </w:r>
-      <w:proofErr w:type="spellEnd"/>
-      <w:r>
-        <w:rPr>
-          <w:rFonts w:ascii="Courier New" w:hAnsi="Courier New" w:cs="Courier New"/>
-          <w:color w:val="000000"/>
-          <w:sz w:val="20"/>
-          <w:szCs w:val="20"/>
-          <w:highlight w:val="white"/>
-          <w:lang w:val="en-US"/>
-        </w:rPr>
-        <w:t xml:space="preserve"> {</w:t>
-      </w:r>
-      <w:proofErr w:type="spellStart"/>
-      <w:r>
-        <w:rPr>
-          <w:rFonts w:ascii="Courier New" w:hAnsi="Courier New" w:cs="Courier New"/>
-          <w:color w:val="000000"/>
-          <w:sz w:val="20"/>
-          <w:szCs w:val="20"/>
-          <w:highlight w:val="white"/>
-          <w:lang w:val="en-US"/>
-        </w:rPr>
-        <w:t>title:</w:t>
+        <w:t xml:space="preserve">  (p:Page {title:</w:t>
       </w:r>
       <w:r>
         <w:rPr>
@@ -5438,9 +5835,63 @@
           <w:highlight w:val="white"/>
           <w:lang w:val="en-US"/>
         </w:rPr>
-        <w:t>"Philosophy</w:t>
-      </w:r>
-      <w:proofErr w:type="spellEnd"/>
+        <w:t>"Philosophy"</w:t>
+      </w:r>
+      <w:r>
+        <w:rPr>
+          <w:rFonts w:ascii="Courier New" w:hAnsi="Courier New" w:cs="Courier New"/>
+          <w:color w:val="000000"/>
+          <w:sz w:val="20"/>
+          <w:szCs w:val="20"/>
+          <w:highlight w:val="white"/>
+          <w:lang w:val="en-US"/>
+        </w:rPr>
+        <w:t>})</w:t>
+      </w:r>
+      <w:r>
+        <w:rPr>
+          <w:rFonts w:ascii="Courier New" w:hAnsi="Courier New" w:cs="Courier New"/>
+          <w:color w:val="000000"/>
+          <w:sz w:val="20"/>
+          <w:szCs w:val="20"/>
+          <w:highlight w:val="white"/>
+          <w:lang w:val="en-US"/>
+        </w:rPr>
+        <w:br/>
+      </w:r>
+      <w:r>
+        <w:rPr>
+          <w:rFonts w:ascii="Courier New" w:hAnsi="Courier New" w:cs="Courier New"/>
+          <w:color w:val="000000"/>
+          <w:sz w:val="20"/>
+          <w:szCs w:val="20"/>
+          <w:highlight w:val="white"/>
+          <w:lang w:val="en-US"/>
+        </w:rPr>
+        <w:t xml:space="preserve">  &lt;-[:first_links_to*]-</w:t>
+      </w:r>
+      <w:r>
+        <w:rPr>
+          <w:rFonts w:ascii="Courier New" w:hAnsi="Courier New" w:cs="Courier New"/>
+          <w:color w:val="000000"/>
+          <w:sz w:val="20"/>
+          <w:szCs w:val="20"/>
+          <w:highlight w:val="white"/>
+          <w:lang w:val="en-US"/>
+        </w:rPr>
+        <w:br/>
+      </w:r>
+      <w:r>
+        <w:rPr>
+          <w:rFonts w:ascii="Courier New" w:hAnsi="Courier New" w:cs="Courier New"/>
+          <w:color w:val="000000"/>
+          <w:sz w:val="20"/>
+          <w:szCs w:val="20"/>
+          <w:highlight w:val="white"/>
+          <w:lang w:val="en-US"/>
+        </w:rPr>
+        <w:t xml:space="preserve">  (g:Page {title:</w:t>
+      </w:r>
       <w:r>
         <w:rPr>
           <w:rFonts w:ascii="Courier New" w:hAnsi="Courier New" w:cs="Courier New"/>
@@ -5450,145 +5901,7 @@
           <w:highlight w:val="white"/>
           <w:lang w:val="en-US"/>
         </w:rPr>
-        <w:t>"</w:t>
-      </w:r>
-      <w:r>
-        <w:rPr>
-          <w:rFonts w:ascii="Courier New" w:hAnsi="Courier New" w:cs="Courier New"/>
-          <w:color w:val="000000"/>
-          <w:sz w:val="20"/>
-          <w:szCs w:val="20"/>
-          <w:highlight w:val="white"/>
-          <w:lang w:val="en-US"/>
-        </w:rPr>
-        <w:t>})</w:t>
-      </w:r>
-      <w:r>
-        <w:rPr>
-          <w:rFonts w:ascii="Courier New" w:hAnsi="Courier New" w:cs="Courier New"/>
-          <w:color w:val="000000"/>
-          <w:sz w:val="20"/>
-          <w:szCs w:val="20"/>
-          <w:highlight w:val="white"/>
-          <w:lang w:val="en-US"/>
-        </w:rPr>
-        <w:br/>
-      </w:r>
-      <w:r>
-        <w:rPr>
-          <w:rFonts w:ascii="Courier New" w:hAnsi="Courier New" w:cs="Courier New"/>
-          <w:color w:val="000000"/>
-          <w:sz w:val="20"/>
-          <w:szCs w:val="20"/>
-          <w:highlight w:val="white"/>
-          <w:lang w:val="en-US"/>
-        </w:rPr>
-        <w:t xml:space="preserve">  &lt;-[:</w:t>
-      </w:r>
-      <w:proofErr w:type="spellStart"/>
-      <w:r>
-        <w:rPr>
-          <w:rFonts w:ascii="Courier New" w:hAnsi="Courier New" w:cs="Courier New"/>
-          <w:color w:val="000000"/>
-          <w:sz w:val="20"/>
-          <w:szCs w:val="20"/>
-          <w:highlight w:val="white"/>
-          <w:lang w:val="en-US"/>
-        </w:rPr>
-        <w:t>first_links_to</w:t>
-      </w:r>
-      <w:proofErr w:type="spellEnd"/>
-      <w:r>
-        <w:rPr>
-          <w:rFonts w:ascii="Courier New" w:hAnsi="Courier New" w:cs="Courier New"/>
-          <w:color w:val="000000"/>
-          <w:sz w:val="20"/>
-          <w:szCs w:val="20"/>
-          <w:highlight w:val="white"/>
-          <w:lang w:val="en-US"/>
-        </w:rPr>
-        <w:t>*]-</w:t>
-      </w:r>
-      <w:r>
-        <w:rPr>
-          <w:rFonts w:ascii="Courier New" w:hAnsi="Courier New" w:cs="Courier New"/>
-          <w:color w:val="000000"/>
-          <w:sz w:val="20"/>
-          <w:szCs w:val="20"/>
-          <w:highlight w:val="white"/>
-          <w:lang w:val="en-US"/>
-        </w:rPr>
-        <w:br/>
-      </w:r>
-      <w:r>
-        <w:rPr>
-          <w:rFonts w:ascii="Courier New" w:hAnsi="Courier New" w:cs="Courier New"/>
-          <w:color w:val="000000"/>
-          <w:sz w:val="20"/>
-          <w:szCs w:val="20"/>
-          <w:highlight w:val="white"/>
-          <w:lang w:val="en-US"/>
-        </w:rPr>
-        <w:t xml:space="preserve">  (</w:t>
-      </w:r>
-      <w:proofErr w:type="spellStart"/>
-      <w:r>
-        <w:rPr>
-          <w:rFonts w:ascii="Courier New" w:hAnsi="Courier New" w:cs="Courier New"/>
-          <w:color w:val="000000"/>
-          <w:sz w:val="20"/>
-          <w:szCs w:val="20"/>
-          <w:highlight w:val="white"/>
-          <w:lang w:val="en-US"/>
-        </w:rPr>
-        <w:t>g:Page</w:t>
-      </w:r>
-      <w:proofErr w:type="spellEnd"/>
-      <w:r>
-        <w:rPr>
-          <w:rFonts w:ascii="Courier New" w:hAnsi="Courier New" w:cs="Courier New"/>
-          <w:color w:val="000000"/>
-          <w:sz w:val="20"/>
-          <w:szCs w:val="20"/>
-          <w:highlight w:val="white"/>
-          <w:lang w:val="en-US"/>
-        </w:rPr>
-        <w:t xml:space="preserve"> {</w:t>
-      </w:r>
-      <w:proofErr w:type="spellStart"/>
-      <w:r>
-        <w:rPr>
-          <w:rFonts w:ascii="Courier New" w:hAnsi="Courier New" w:cs="Courier New"/>
-          <w:color w:val="000000"/>
-          <w:sz w:val="20"/>
-          <w:szCs w:val="20"/>
-          <w:highlight w:val="white"/>
-          <w:lang w:val="en-US"/>
-        </w:rPr>
-        <w:t>title:</w:t>
-      </w:r>
-      <w:r>
-        <w:rPr>
-          <w:rFonts w:ascii="Courier New" w:hAnsi="Courier New" w:cs="Courier New"/>
-          <w:color w:val="0000FF"/>
-          <w:sz w:val="20"/>
-          <w:szCs w:val="20"/>
-          <w:highlight w:val="white"/>
-          <w:lang w:val="en-US"/>
-        </w:rPr>
-        <w:t>"Graph</w:t>
-      </w:r>
-      <w:proofErr w:type="spellEnd"/>
-      <w:r>
-        <w:rPr>
-          <w:rFonts w:ascii="Courier New" w:hAnsi="Courier New" w:cs="Courier New"/>
-          <w:color w:val="0000FF"/>
-          <w:sz w:val="20"/>
-          <w:szCs w:val="20"/>
-          <w:highlight w:val="white"/>
-          <w:lang w:val="en-US"/>
-        </w:rPr>
-        <w:t>"</w:t>
+        <w:t>"Graph"</w:t>
       </w:r>
       <w:r>
         <w:rPr>
@@ -5660,99 +5973,75 @@
           <w:highlight w:val="white"/>
           <w:lang w:val="en-US"/>
         </w:rPr>
+        <w:t>The Dijkstra and A* algorithm requires additional information, like the “costs-property”. In a RDBMS, these graph algorithms would be very hard or impossible to write.</w:t>
+      </w:r>
+    </w:p>
+    <w:p>
+      <w:pPr>
+        <w:rPr>
+          <w:lang w:val="en-US"/>
+        </w:rPr>
+      </w:pPr>
+    </w:p>
+    <w:p>
+      <w:pPr>
+        <w:rPr>
+          <w:lang w:val="en-US"/>
+        </w:rPr>
+      </w:pPr>
+    </w:p>
+    <w:p>
+      <w:pPr>
+        <w:rPr>
+          <w:lang w:val="en-US"/>
+        </w:rPr>
+      </w:pPr>
+    </w:p>
+    <w:p>
+      <w:pPr>
+        <w:rPr>
+          <w:lang w:val="en-US"/>
+        </w:rPr>
+      </w:pPr>
+    </w:p>
+    <w:p>
+      <w:pPr>
+        <w:pStyle w:val="Heading1"/>
+        <w:rPr>
+          <w:lang w:val="en-US"/>
+        </w:rPr>
+      </w:pPr>
+      <w:r>
+        <w:rPr>
+          <w:lang w:val="en-US"/>
+        </w:rPr>
+        <w:t>Benchmarked queries</w:t>
+      </w:r>
+    </w:p>
+    <w:p>
+      <w:pPr>
+        <w:rPr>
+          <w:lang w:val="en-US"/>
+        </w:rPr>
+      </w:pPr>
+      <w:r>
+        <w:rPr>
+          <w:lang w:val="en-US"/>
+        </w:rPr>
+        <w:t>Insert script took  (eng)</w:t>
+      </w:r>
+    </w:p>
+    <w:p>
+      <w:pPr>
+        <w:rPr>
+          <w:lang w:val="en-US"/>
+        </w:rPr>
+      </w:pPr>
+      <w:r>
+        <w:rPr>
+          <w:lang w:val="en-US"/>
+        </w:rPr>
         <w:lastRenderedPageBreak/>
-        <w:t>The Dijkstra and A* algorithm requires additional information, like the “costs-property”. In a RDBMS, these graph algorithms would be very hard or impossible to write.</w:t>
-      </w:r>
-    </w:p>
-    <w:p>
-      <w:pPr>
-        <w:rPr>
-          <w:lang w:val="en-US"/>
-        </w:rPr>
-      </w:pPr>
-    </w:p>
-    <w:p>
-      <w:pPr>
-        <w:rPr>
-          <w:lang w:val="en-US"/>
-        </w:rPr>
-      </w:pPr>
-      <w:bookmarkStart w:id="0" w:name="_GoBack"/>
-      <w:bookmarkEnd w:id="0"/>
-    </w:p>
-    <w:p>
-      <w:pPr>
-        <w:rPr>
-          <w:lang w:val="en-US"/>
-        </w:rPr>
-      </w:pPr>
-    </w:p>
-    <w:p>
-      <w:pPr>
-        <w:rPr>
-          <w:lang w:val="en-US"/>
-        </w:rPr>
-      </w:pPr>
-    </w:p>
-    <w:p>
-      <w:pPr>
-        <w:pStyle w:val="Heading1"/>
-        <w:rPr>
-          <w:lang w:val="en-US"/>
-        </w:rPr>
-      </w:pPr>
-      <w:r>
-        <w:rPr>
-          <w:lang w:val="en-US"/>
-        </w:rPr>
-        <w:t>Benchmarked queries</w:t>
-      </w:r>
-    </w:p>
-    <w:p>
-      <w:pPr>
-        <w:rPr>
-          <w:lang w:val="en-US"/>
-        </w:rPr>
-      </w:pPr>
-      <w:r>
-        <w:rPr>
-          <w:lang w:val="en-US"/>
-        </w:rPr>
-        <w:t xml:space="preserve">Insert script </w:t>
-      </w:r>
-      <w:proofErr w:type="gramStart"/>
-      <w:r>
-        <w:rPr>
-          <w:lang w:val="en-US"/>
-        </w:rPr>
-        <w:t>took  (</w:t>
-      </w:r>
-      <w:proofErr w:type="spellStart"/>
-      <w:proofErr w:type="gramEnd"/>
-      <w:r>
-        <w:rPr>
-          <w:lang w:val="en-US"/>
-        </w:rPr>
-        <w:t>eng</w:t>
-      </w:r>
-      <w:proofErr w:type="spellEnd"/>
-      <w:r>
-        <w:rPr>
-          <w:lang w:val="en-US"/>
-        </w:rPr>
-        <w:t>)</w:t>
-      </w:r>
-    </w:p>
-    <w:p>
-      <w:pPr>
-        <w:rPr>
-          <w:lang w:val="en-US"/>
-        </w:rPr>
-      </w:pPr>
-      <w:r>
-        <w:rPr>
-          <w:lang w:val="en-US"/>
-        </w:rPr>
         <w:t>00:46:00.1983008</w:t>
       </w:r>
       <w:r>
@@ -6077,16 +6366,16 @@
     </w:lvl>
   </w:abstractNum>
   <w:abstractNum w:abstractNumId="2">
-    <w:nsid w:val="3A591641"/>
+    <w:nsid w:val="34AB3702"/>
     <w:multiLevelType w:val="hybridMultilevel"/>
-    <w:tmpl w:val="04269F22"/>
+    <w:tmpl w:val="F9E68EF8"/>
     <w:lvl w:ilvl="0" w:tplc="0C070001">
       <w:start w:val="1"/>
       <w:numFmt w:val="bullet"/>
       <w:lvlText w:val=""/>
       <w:lvlJc w:val="left"/>
       <w:pPr>
-        <w:ind w:left="360" w:hanging="360"/>
+        <w:ind w:left="720" w:hanging="360"/>
       </w:pPr>
       <w:rPr>
         <w:rFonts w:ascii="Symbol" w:hAnsi="Symbol" w:hint="default"/>
@@ -6098,7 +6387,7 @@
       <w:lvlText w:val="o"/>
       <w:lvlJc w:val="left"/>
       <w:pPr>
-        <w:ind w:left="1080" w:hanging="360"/>
+        <w:ind w:left="1440" w:hanging="360"/>
       </w:pPr>
       <w:rPr>
         <w:rFonts w:ascii="Courier New" w:hAnsi="Courier New" w:cs="Courier New" w:hint="default"/>
@@ -6110,7 +6399,7 @@
       <w:lvlText w:val=""/>
       <w:lvlJc w:val="left"/>
       <w:pPr>
-        <w:ind w:left="1800" w:hanging="360"/>
+        <w:ind w:left="2160" w:hanging="360"/>
       </w:pPr>
       <w:rPr>
         <w:rFonts w:ascii="Wingdings" w:hAnsi="Wingdings" w:hint="default"/>
@@ -6122,7 +6411,7 @@
       <w:lvlText w:val=""/>
       <w:lvlJc w:val="left"/>
       <w:pPr>
-        <w:ind w:left="2520" w:hanging="360"/>
+        <w:ind w:left="2880" w:hanging="360"/>
       </w:pPr>
       <w:rPr>
         <w:rFonts w:ascii="Symbol" w:hAnsi="Symbol" w:hint="default"/>
@@ -6134,7 +6423,7 @@
       <w:lvlText w:val="o"/>
       <w:lvlJc w:val="left"/>
       <w:pPr>
-        <w:ind w:left="3240" w:hanging="360"/>
+        <w:ind w:left="3600" w:hanging="360"/>
       </w:pPr>
       <w:rPr>
         <w:rFonts w:ascii="Courier New" w:hAnsi="Courier New" w:cs="Courier New" w:hint="default"/>
@@ -6146,7 +6435,7 @@
       <w:lvlText w:val=""/>
       <w:lvlJc w:val="left"/>
       <w:pPr>
-        <w:ind w:left="3960" w:hanging="360"/>
+        <w:ind w:left="4320" w:hanging="360"/>
       </w:pPr>
       <w:rPr>
         <w:rFonts w:ascii="Wingdings" w:hAnsi="Wingdings" w:hint="default"/>
@@ -6158,7 +6447,7 @@
       <w:lvlText w:val=""/>
       <w:lvlJc w:val="left"/>
       <w:pPr>
-        <w:ind w:left="4680" w:hanging="360"/>
+        <w:ind w:left="5040" w:hanging="360"/>
       </w:pPr>
       <w:rPr>
         <w:rFonts w:ascii="Symbol" w:hAnsi="Symbol" w:hint="default"/>
@@ -6170,7 +6459,7 @@
       <w:lvlText w:val="o"/>
       <w:lvlJc w:val="left"/>
       <w:pPr>
-        <w:ind w:left="5400" w:hanging="360"/>
+        <w:ind w:left="5760" w:hanging="360"/>
       </w:pPr>
       <w:rPr>
         <w:rFonts w:ascii="Courier New" w:hAnsi="Courier New" w:cs="Courier New" w:hint="default"/>
@@ -6182,7 +6471,7 @@
       <w:lvlText w:val=""/>
       <w:lvlJc w:val="left"/>
       <w:pPr>
-        <w:ind w:left="6120" w:hanging="360"/>
+        <w:ind w:left="6480" w:hanging="360"/>
       </w:pPr>
       <w:rPr>
         <w:rFonts w:ascii="Wingdings" w:hAnsi="Wingdings" w:hint="default"/>
@@ -6190,6 +6479,119 @@
     </w:lvl>
   </w:abstractNum>
   <w:abstractNum w:abstractNumId="3">
+    <w:nsid w:val="3A591641"/>
+    <w:multiLevelType w:val="hybridMultilevel"/>
+    <w:tmpl w:val="04269F22"/>
+    <w:lvl w:ilvl="0" w:tplc="0C070001">
+      <w:start w:val="1"/>
+      <w:numFmt w:val="bullet"/>
+      <w:lvlText w:val=""/>
+      <w:lvlJc w:val="left"/>
+      <w:pPr>
+        <w:ind w:left="360" w:hanging="360"/>
+      </w:pPr>
+      <w:rPr>
+        <w:rFonts w:ascii="Symbol" w:hAnsi="Symbol" w:hint="default"/>
+      </w:rPr>
+    </w:lvl>
+    <w:lvl w:ilvl="1" w:tplc="0C070003" w:tentative="1">
+      <w:start w:val="1"/>
+      <w:numFmt w:val="bullet"/>
+      <w:lvlText w:val="o"/>
+      <w:lvlJc w:val="left"/>
+      <w:pPr>
+        <w:ind w:left="1080" w:hanging="360"/>
+      </w:pPr>
+      <w:rPr>
+        <w:rFonts w:ascii="Courier New" w:hAnsi="Courier New" w:cs="Courier New" w:hint="default"/>
+      </w:rPr>
+    </w:lvl>
+    <w:lvl w:ilvl="2" w:tplc="0C070005" w:tentative="1">
+      <w:start w:val="1"/>
+      <w:numFmt w:val="bullet"/>
+      <w:lvlText w:val=""/>
+      <w:lvlJc w:val="left"/>
+      <w:pPr>
+        <w:ind w:left="1800" w:hanging="360"/>
+      </w:pPr>
+      <w:rPr>
+        <w:rFonts w:ascii="Wingdings" w:hAnsi="Wingdings" w:hint="default"/>
+      </w:rPr>
+    </w:lvl>
+    <w:lvl w:ilvl="3" w:tplc="0C070001" w:tentative="1">
+      <w:start w:val="1"/>
+      <w:numFmt w:val="bullet"/>
+      <w:lvlText w:val=""/>
+      <w:lvlJc w:val="left"/>
+      <w:pPr>
+        <w:ind w:left="2520" w:hanging="360"/>
+      </w:pPr>
+      <w:rPr>
+        <w:rFonts w:ascii="Symbol" w:hAnsi="Symbol" w:hint="default"/>
+      </w:rPr>
+    </w:lvl>
+    <w:lvl w:ilvl="4" w:tplc="0C070003" w:tentative="1">
+      <w:start w:val="1"/>
+      <w:numFmt w:val="bullet"/>
+      <w:lvlText w:val="o"/>
+      <w:lvlJc w:val="left"/>
+      <w:pPr>
+        <w:ind w:left="3240" w:hanging="360"/>
+      </w:pPr>
+      <w:rPr>
+        <w:rFonts w:ascii="Courier New" w:hAnsi="Courier New" w:cs="Courier New" w:hint="default"/>
+      </w:rPr>
+    </w:lvl>
+    <w:lvl w:ilvl="5" w:tplc="0C070005" w:tentative="1">
+      <w:start w:val="1"/>
+      <w:numFmt w:val="bullet"/>
+      <w:lvlText w:val=""/>
+      <w:lvlJc w:val="left"/>
+      <w:pPr>
+        <w:ind w:left="3960" w:hanging="360"/>
+      </w:pPr>
+      <w:rPr>
+        <w:rFonts w:ascii="Wingdings" w:hAnsi="Wingdings" w:hint="default"/>
+      </w:rPr>
+    </w:lvl>
+    <w:lvl w:ilvl="6" w:tplc="0C070001" w:tentative="1">
+      <w:start w:val="1"/>
+      <w:numFmt w:val="bullet"/>
+      <w:lvlText w:val=""/>
+      <w:lvlJc w:val="left"/>
+      <w:pPr>
+        <w:ind w:left="4680" w:hanging="360"/>
+      </w:pPr>
+      <w:rPr>
+        <w:rFonts w:ascii="Symbol" w:hAnsi="Symbol" w:hint="default"/>
+      </w:rPr>
+    </w:lvl>
+    <w:lvl w:ilvl="7" w:tplc="0C070003" w:tentative="1">
+      <w:start w:val="1"/>
+      <w:numFmt w:val="bullet"/>
+      <w:lvlText w:val="o"/>
+      <w:lvlJc w:val="left"/>
+      <w:pPr>
+        <w:ind w:left="5400" w:hanging="360"/>
+      </w:pPr>
+      <w:rPr>
+        <w:rFonts w:ascii="Courier New" w:hAnsi="Courier New" w:cs="Courier New" w:hint="default"/>
+      </w:rPr>
+    </w:lvl>
+    <w:lvl w:ilvl="8" w:tplc="0C070005" w:tentative="1">
+      <w:start w:val="1"/>
+      <w:numFmt w:val="bullet"/>
+      <w:lvlText w:val=""/>
+      <w:lvlJc w:val="left"/>
+      <w:pPr>
+        <w:ind w:left="6120" w:hanging="360"/>
+      </w:pPr>
+      <w:rPr>
+        <w:rFonts w:ascii="Wingdings" w:hAnsi="Wingdings" w:hint="default"/>
+      </w:rPr>
+    </w:lvl>
+  </w:abstractNum>
+  <w:abstractNum w:abstractNumId="4">
     <w:nsid w:val="4EB07E33"/>
     <w:multiLevelType w:val="hybridMultilevel"/>
     <w:tmpl w:val="5D48008A"/>
@@ -6275,7 +6677,7 @@
       </w:pPr>
     </w:lvl>
   </w:abstractNum>
-  <w:abstractNum w:abstractNumId="4">
+  <w:abstractNum w:abstractNumId="5">
     <w:nsid w:val="5B2B4726"/>
     <w:multiLevelType w:val="multilevel"/>
     <w:tmpl w:val="0C070025"/>
@@ -6370,7 +6772,7 @@
       </w:pPr>
     </w:lvl>
   </w:abstractNum>
-  <w:abstractNum w:abstractNumId="5">
+  <w:abstractNum w:abstractNumId="6">
     <w:nsid w:val="73015095"/>
     <w:multiLevelType w:val="hybridMultilevel"/>
     <w:tmpl w:val="521A1C76"/>
@@ -6487,19 +6889,22 @@
     <w:abstractNumId w:val="1"/>
   </w:num>
   <w:num w:numId="2">
+    <w:abstractNumId w:val="4"/>
+  </w:num>
+  <w:num w:numId="3">
     <w:abstractNumId w:val="3"/>
   </w:num>
-  <w:num w:numId="3">
-    <w:abstractNumId w:val="2"/>
-  </w:num>
   <w:num w:numId="4">
-    <w:abstractNumId w:val="4"/>
+    <w:abstractNumId w:val="5"/>
   </w:num>
   <w:num w:numId="5">
-    <w:abstractNumId w:val="5"/>
+    <w:abstractNumId w:val="6"/>
   </w:num>
   <w:num w:numId="6">
     <w:abstractNumId w:val="0"/>
+  </w:num>
+  <w:num w:numId="7">
+    <w:abstractNumId w:val="2"/>
   </w:num>
 </w:numbering>
 </file>
@@ -7138,7 +7543,6 @@
   <w:style w:type="character" w:default="1" w:styleId="DefaultParagraphFont">
     <w:name w:val="Default Paragraph Font"/>
     <w:uiPriority w:val="1"/>
-    <w:semiHidden/>
     <w:unhideWhenUsed/>
   </w:style>
   <w:style w:type="table" w:default="1" w:styleId="TableNormal">
@@ -7555,6 +7959,97 @@
       <w:lang w:eastAsia="de-AT"/>
     </w:rPr>
   </w:style>
+  <w:style w:type="table" w:styleId="TableGridLight">
+    <w:name w:val="Grid Table Light"/>
+    <w:basedOn w:val="TableNormal"/>
+    <w:uiPriority w:val="40"/>
+    <w:rsid w:val="009B6308"/>
+    <w:pPr>
+      <w:spacing w:after="0" w:line="240" w:lineRule="auto"/>
+    </w:pPr>
+    <w:tblPr>
+      <w:tblBorders>
+        <w:top w:val="single" w:sz="4" w:space="0" w:color="BFBFBF" w:themeColor="background1" w:themeShade="BF"/>
+        <w:left w:val="single" w:sz="4" w:space="0" w:color="BFBFBF" w:themeColor="background1" w:themeShade="BF"/>
+        <w:bottom w:val="single" w:sz="4" w:space="0" w:color="BFBFBF" w:themeColor="background1" w:themeShade="BF"/>
+        <w:right w:val="single" w:sz="4" w:space="0" w:color="BFBFBF" w:themeColor="background1" w:themeShade="BF"/>
+        <w:insideH w:val="single" w:sz="4" w:space="0" w:color="BFBFBF" w:themeColor="background1" w:themeShade="BF"/>
+        <w:insideV w:val="single" w:sz="4" w:space="0" w:color="BFBFBF" w:themeColor="background1" w:themeShade="BF"/>
+      </w:tblBorders>
+    </w:tblPr>
+  </w:style>
+  <w:style w:type="table" w:styleId="GridTable6Colorful-Accent3">
+    <w:name w:val="Grid Table 6 Colorful Accent 3"/>
+    <w:basedOn w:val="TableNormal"/>
+    <w:uiPriority w:val="51"/>
+    <w:rsid w:val="0012120A"/>
+    <w:pPr>
+      <w:spacing w:after="0" w:line="240" w:lineRule="auto"/>
+    </w:pPr>
+    <w:rPr>
+      <w:color w:val="7B7B7B" w:themeColor="accent3" w:themeShade="BF"/>
+    </w:rPr>
+    <w:tblPr>
+      <w:tblStyleRowBandSize w:val="1"/>
+      <w:tblStyleColBandSize w:val="1"/>
+      <w:tblBorders>
+        <w:top w:val="single" w:sz="4" w:space="0" w:color="C9C9C9" w:themeColor="accent3" w:themeTint="99"/>
+        <w:left w:val="single" w:sz="4" w:space="0" w:color="C9C9C9" w:themeColor="accent3" w:themeTint="99"/>
+        <w:bottom w:val="single" w:sz="4" w:space="0" w:color="C9C9C9" w:themeColor="accent3" w:themeTint="99"/>
+        <w:right w:val="single" w:sz="4" w:space="0" w:color="C9C9C9" w:themeColor="accent3" w:themeTint="99"/>
+        <w:insideH w:val="single" w:sz="4" w:space="0" w:color="C9C9C9" w:themeColor="accent3" w:themeTint="99"/>
+        <w:insideV w:val="single" w:sz="4" w:space="0" w:color="C9C9C9" w:themeColor="accent3" w:themeTint="99"/>
+      </w:tblBorders>
+    </w:tblPr>
+    <w:tblStylePr w:type="firstRow">
+      <w:rPr>
+        <w:b/>
+        <w:bCs/>
+      </w:rPr>
+      <w:tblPr/>
+      <w:tcPr>
+        <w:tcBorders>
+          <w:bottom w:val="single" w:sz="12" w:space="0" w:color="C9C9C9" w:themeColor="accent3" w:themeTint="99"/>
+        </w:tcBorders>
+      </w:tcPr>
+    </w:tblStylePr>
+    <w:tblStylePr w:type="lastRow">
+      <w:rPr>
+        <w:b/>
+        <w:bCs/>
+      </w:rPr>
+      <w:tblPr/>
+      <w:tcPr>
+        <w:tcBorders>
+          <w:top w:val="double" w:sz="4" w:space="0" w:color="C9C9C9" w:themeColor="accent3" w:themeTint="99"/>
+        </w:tcBorders>
+      </w:tcPr>
+    </w:tblStylePr>
+    <w:tblStylePr w:type="firstCol">
+      <w:rPr>
+        <w:b/>
+        <w:bCs/>
+      </w:rPr>
+    </w:tblStylePr>
+    <w:tblStylePr w:type="lastCol">
+      <w:rPr>
+        <w:b/>
+        <w:bCs/>
+      </w:rPr>
+    </w:tblStylePr>
+    <w:tblStylePr w:type="band1Vert">
+      <w:tblPr/>
+      <w:tcPr>
+        <w:shd w:val="clear" w:color="auto" w:fill="EDEDED" w:themeFill="accent3" w:themeFillTint="33"/>
+      </w:tcPr>
+    </w:tblStylePr>
+    <w:tblStylePr w:type="band1Horz">
+      <w:tblPr/>
+      <w:tcPr>
+        <w:shd w:val="clear" w:color="auto" w:fill="EDEDED" w:themeFill="accent3" w:themeFillTint="33"/>
+      </w:tcPr>
+    </w:tblStylePr>
+  </w:style>
 </w:styles>
 </file>
 
@@ -7824,7 +8319,7 @@
 </file>
 
 <file path=customXml/itemProps1.xml><?xml version="1.0" encoding="utf-8"?>
-<ds:datastoreItem xmlns:ds="http://schemas.openxmlformats.org/officeDocument/2006/customXml" ds:itemID="{2FB70BC9-E987-4C63-B1C7-00BC6BE60168}">
+<ds:datastoreItem xmlns:ds="http://schemas.openxmlformats.org/officeDocument/2006/customXml" ds:itemID="{3DD14405-6B21-467D-9400-C5DCEB476F87}">
   <ds:schemaRefs>
     <ds:schemaRef ds:uri="http://schemas.openxmlformats.org/officeDocument/2006/bibliography"/>
   </ds:schemaRefs>

</xml_diff>

<commit_message>
added benchmarks and code adaptions for benchmark
</commit_message>
<xml_diff>
--- a/doc/doc.docx
+++ b/doc/doc.docx
@@ -728,12 +728,14 @@
                 <w:lang w:val="en-US"/>
               </w:rPr>
             </w:pPr>
+            <w:proofErr w:type="spellStart"/>
             <w:r>
               <w:rPr>
                 <w:lang w:val="en-US"/>
               </w:rPr>
               <w:t>Plattdütsch</w:t>
             </w:r>
+            <w:proofErr w:type="spellEnd"/>
           </w:p>
         </w:tc>
         <w:tc>
@@ -1002,13 +1004,55 @@
         <w:rPr>
           <w:lang w:val="en-US"/>
         </w:rPr>
-        <w:t>While inserting all links, we discovered that our SQL database (LocalDb) has a limit of 10 GiB per table. Thus also the Russian Wikipedia was too large for our experiment.</w:t>
-      </w:r>
-      <w:r>
-        <w:rPr>
-          <w:lang w:val="en-US"/>
-        </w:rPr>
-        <w:t xml:space="preserve"> Finally, we have chosen a quite small Wikipedia which can still somehow be understood, the Plattdüütsch Wikipedia.</w:t>
+        <w:t>While inserting all links, we discovered that our SQL database (</w:t>
+      </w:r>
+      <w:proofErr w:type="spellStart"/>
+      <w:r>
+        <w:rPr>
+          <w:lang w:val="en-US"/>
+        </w:rPr>
+        <w:t>LocalDb</w:t>
+      </w:r>
+      <w:proofErr w:type="spellEnd"/>
+      <w:r>
+        <w:rPr>
+          <w:lang w:val="en-US"/>
+        </w:rPr>
+        <w:t xml:space="preserve">) has a limit of 10 </w:t>
+      </w:r>
+      <w:proofErr w:type="spellStart"/>
+      <w:r>
+        <w:rPr>
+          <w:lang w:val="en-US"/>
+        </w:rPr>
+        <w:t>GiB</w:t>
+      </w:r>
+      <w:proofErr w:type="spellEnd"/>
+      <w:r>
+        <w:rPr>
+          <w:lang w:val="en-US"/>
+        </w:rPr>
+        <w:t xml:space="preserve"> per table. Thus also the Russian Wikipedia was too large for our experiment.</w:t>
+      </w:r>
+      <w:r>
+        <w:rPr>
+          <w:lang w:val="en-US"/>
+        </w:rPr>
+        <w:t xml:space="preserve"> Finally, we have chosen a quite small Wikipedia which can still somehow be understood, the </w:t>
+      </w:r>
+      <w:proofErr w:type="spellStart"/>
+      <w:r>
+        <w:rPr>
+          <w:lang w:val="en-US"/>
+        </w:rPr>
+        <w:t>Plattdüütsch</w:t>
+      </w:r>
+      <w:proofErr w:type="spellEnd"/>
+      <w:r>
+        <w:rPr>
+          <w:lang w:val="en-US"/>
+        </w:rPr>
+        <w:t xml:space="preserve"> Wikipedia.</w:t>
       </w:r>
     </w:p>
     <w:p>
@@ -1065,7 +1109,21 @@
         <w:rPr>
           <w:lang w:val="en-US"/>
         </w:rPr>
-        <w:t xml:space="preserve"> GiB) was quite hard to handle.</w:t>
+        <w:t xml:space="preserve"> </w:t>
+      </w:r>
+      <w:proofErr w:type="spellStart"/>
+      <w:r>
+        <w:rPr>
+          <w:lang w:val="en-US"/>
+        </w:rPr>
+        <w:t>GiB</w:t>
+      </w:r>
+      <w:proofErr w:type="spellEnd"/>
+      <w:r>
+        <w:rPr>
+          <w:lang w:val="en-US"/>
+        </w:rPr>
+        <w:t>) was quite hard to handle.</w:t>
       </w:r>
       <w:r>
         <w:rPr>
@@ -1089,8 +1147,16 @@
         <w:rPr>
           <w:lang w:val="en-US"/>
         </w:rPr>
-        <w:t>The file size of ~ 49 GiB</w:t>
-      </w:r>
+        <w:t xml:space="preserve">The file size of ~ 49 </w:t>
+      </w:r>
+      <w:proofErr w:type="spellStart"/>
+      <w:r>
+        <w:rPr>
+          <w:lang w:val="en-US"/>
+        </w:rPr>
+        <w:t>GiB</w:t>
+      </w:r>
+      <w:proofErr w:type="spellEnd"/>
       <w:r>
         <w:rPr>
           <w:lang w:val="en-US"/>
@@ -1114,13 +1180,41 @@
         <w:rPr>
           <w:lang w:val="en-US"/>
         </w:rPr>
-        <w:t xml:space="preserve"> the file, none was capable of performing operations like search&amp;replace or regular expressions at reasonable speeds</w:t>
-      </w:r>
-      <w:r>
-        <w:rPr>
-          <w:lang w:val="en-US"/>
-        </w:rPr>
-        <w:t xml:space="preserve"> (e.g. search&amp;replace at 27 lines/s on a </w:t>
+        <w:t xml:space="preserve"> the file, none was capable of performing operations like </w:t>
+      </w:r>
+      <w:proofErr w:type="spellStart"/>
+      <w:r>
+        <w:rPr>
+          <w:lang w:val="en-US"/>
+        </w:rPr>
+        <w:t>search&amp;replace</w:t>
+      </w:r>
+      <w:proofErr w:type="spellEnd"/>
+      <w:r>
+        <w:rPr>
+          <w:lang w:val="en-US"/>
+        </w:rPr>
+        <w:t xml:space="preserve"> or regular expressions at reasonable speeds</w:t>
+      </w:r>
+      <w:r>
+        <w:rPr>
+          <w:lang w:val="en-US"/>
+        </w:rPr>
+        <w:t xml:space="preserve"> (e.g. </w:t>
+      </w:r>
+      <w:proofErr w:type="spellStart"/>
+      <w:r>
+        <w:rPr>
+          <w:lang w:val="en-US"/>
+        </w:rPr>
+        <w:t>search&amp;replace</w:t>
+      </w:r>
+      <w:proofErr w:type="spellEnd"/>
+      <w:r>
+        <w:rPr>
+          <w:lang w:val="en-US"/>
+        </w:rPr>
+        <w:t xml:space="preserve"> at 27 lines/s on a </w:t>
       </w:r>
       <w:r>
         <w:rPr>
@@ -1138,7 +1232,21 @@
         <w:rPr>
           <w:lang w:val="en-US"/>
         </w:rPr>
-        <w:t xml:space="preserve"> We therefore used a tool to split the first e.g. 10 MiB form the file to analyze the data layout and try some transformations. If they worked out, we coded them using C# and processed the file line-by-line.</w:t>
+        <w:t xml:space="preserve"> We therefore used a tool to split the first e.g. 10 </w:t>
+      </w:r>
+      <w:proofErr w:type="spellStart"/>
+      <w:r>
+        <w:rPr>
+          <w:lang w:val="en-US"/>
+        </w:rPr>
+        <w:t>MiB</w:t>
+      </w:r>
+      <w:proofErr w:type="spellEnd"/>
+      <w:r>
+        <w:rPr>
+          <w:lang w:val="en-US"/>
+        </w:rPr>
+        <w:t xml:space="preserve"> form the file to analyze the data layout and try some transformations. If they worked out, we coded them using C# and processed the file line-by-line.</w:t>
       </w:r>
     </w:p>
     <w:p>
@@ -1163,7 +1271,20 @@
           <w:lang w:val="en-US"/>
         </w:rPr>
         <w:br/>
-        <w:t xml:space="preserve">Initially, all destination links of a page where parsed from the wiki markup of each page. </w:t>
+      </w:r>
+      <w:proofErr w:type="gramStart"/>
+      <w:r>
+        <w:rPr>
+          <w:lang w:val="en-US"/>
+        </w:rPr>
+        <w:t>Initially</w:t>
+      </w:r>
+      <w:proofErr w:type="gramEnd"/>
+      <w:r>
+        <w:rPr>
+          <w:lang w:val="en-US"/>
+        </w:rPr>
+        <w:t xml:space="preserve">, all destination links of a page where parsed from the wiki markup of each page. </w:t>
       </w:r>
       <w:r>
         <w:rPr>
@@ -1189,18 +1310,48 @@
           <w:lang w:val="en-US"/>
         </w:rPr>
       </w:pPr>
-      <w:r>
-        <w:rPr>
-          <w:lang w:val="en-US"/>
-        </w:rPr>
-        <w:t>String.Split() fails to allocate memory</w:t>
+      <w:proofErr w:type="spellStart"/>
+      <w:proofErr w:type="gramStart"/>
+      <w:r>
+        <w:rPr>
+          <w:lang w:val="en-US"/>
+        </w:rPr>
+        <w:t>String.Split</w:t>
+      </w:r>
+      <w:proofErr w:type="spellEnd"/>
+      <w:r>
+        <w:rPr>
+          <w:lang w:val="en-US"/>
+        </w:rPr>
+        <w:t>(</w:t>
+      </w:r>
+      <w:proofErr w:type="gramEnd"/>
+      <w:r>
+        <w:rPr>
+          <w:lang w:val="en-US"/>
+        </w:rPr>
+        <w:t>) fails to allocate memory</w:t>
       </w:r>
       <w:r>
         <w:rPr>
           <w:lang w:val="en-US"/>
         </w:rPr>
         <w:br/>
-        <w:t xml:space="preserve">The implementation of String.Split() inside the .NET framework returns an array of all substrings split from the original one. From reading through the source code we also found out that quite some temporal data is </w:t>
+        <w:t xml:space="preserve">The implementation of </w:t>
+      </w:r>
+      <w:proofErr w:type="spellStart"/>
+      <w:r>
+        <w:rPr>
+          <w:lang w:val="en-US"/>
+        </w:rPr>
+        <w:t>String.Split</w:t>
+      </w:r>
+      <w:proofErr w:type="spellEnd"/>
+      <w:r>
+        <w:rPr>
+          <w:lang w:val="en-US"/>
+        </w:rPr>
+        <w:t xml:space="preserve">() inside the .NET framework returns an array of all substrings split from the original one. From reading through the source code we also found out that quite some temporal data is </w:t>
       </w:r>
       <w:r>
         <w:rPr>
@@ -1212,7 +1363,43 @@
         <w:rPr>
           <w:lang w:val="en-US"/>
         </w:rPr>
-        <w:t xml:space="preserve"> This caused String.Split() to fail when splitting larger lines approaching e.g. half a GiB. We therefore implemented a lazy version of splitting strings.</w:t>
+        <w:t xml:space="preserve"> This caused </w:t>
+      </w:r>
+      <w:proofErr w:type="spellStart"/>
+      <w:proofErr w:type="gramStart"/>
+      <w:r>
+        <w:rPr>
+          <w:lang w:val="en-US"/>
+        </w:rPr>
+        <w:t>String.Split</w:t>
+      </w:r>
+      <w:proofErr w:type="spellEnd"/>
+      <w:r>
+        <w:rPr>
+          <w:lang w:val="en-US"/>
+        </w:rPr>
+        <w:t>(</w:t>
+      </w:r>
+      <w:proofErr w:type="gramEnd"/>
+      <w:r>
+        <w:rPr>
+          <w:lang w:val="en-US"/>
+        </w:rPr>
+        <w:t xml:space="preserve">) to fail when splitting larger lines approaching e.g. half a </w:t>
+      </w:r>
+      <w:proofErr w:type="spellStart"/>
+      <w:r>
+        <w:rPr>
+          <w:lang w:val="en-US"/>
+        </w:rPr>
+        <w:t>GiB.</w:t>
+      </w:r>
+      <w:proofErr w:type="spellEnd"/>
+      <w:r>
+        <w:rPr>
+          <w:lang w:val="en-US"/>
+        </w:rPr>
+        <w:t xml:space="preserve"> We therefore implemented a lazy version of splitting strings.</w:t>
       </w:r>
     </w:p>
     <w:p>
@@ -1292,7 +1479,20 @@
           <w:lang w:val="en-US"/>
         </w:rPr>
         <w:br/>
-        <w:t>Initially, our preprocessor generated SQL scripts with millions of SQL INSERT statements</w:t>
+      </w:r>
+      <w:proofErr w:type="gramStart"/>
+      <w:r>
+        <w:rPr>
+          <w:lang w:val="en-US"/>
+        </w:rPr>
+        <w:t>Initially</w:t>
+      </w:r>
+      <w:proofErr w:type="gramEnd"/>
+      <w:r>
+        <w:rPr>
+          <w:lang w:val="en-US"/>
+        </w:rPr>
+        <w:t>, our preprocessor generated SQL scripts with millions of SQL INSERT statements</w:t>
       </w:r>
       <w:r>
         <w:rPr>
@@ -1384,13 +1584,41 @@
         <w:rPr>
           <w:lang w:val="en-US"/>
         </w:rPr>
-        <w:t xml:space="preserve"> Furthermore, SQL databases require special column types to support Unicode (e.g. nvarchar). </w:t>
-      </w:r>
-      <w:r>
-        <w:rPr>
-          <w:lang w:val="en-US"/>
-        </w:rPr>
-        <w:t>Finally, also the various encodings were a little annoying as MS SQL Server (and LocalDb) does not support UTF-8 whereas our graph database of choice (Neo4j) requires input files in UTF-8.</w:t>
+        <w:t xml:space="preserve"> Furthermore, SQL databases require special column types to support Unicode (e.g. </w:t>
+      </w:r>
+      <w:proofErr w:type="spellStart"/>
+      <w:r>
+        <w:rPr>
+          <w:lang w:val="en-US"/>
+        </w:rPr>
+        <w:t>nvarchar</w:t>
+      </w:r>
+      <w:proofErr w:type="spellEnd"/>
+      <w:r>
+        <w:rPr>
+          <w:lang w:val="en-US"/>
+        </w:rPr>
+        <w:t xml:space="preserve">). </w:t>
+      </w:r>
+      <w:r>
+        <w:rPr>
+          <w:lang w:val="en-US"/>
+        </w:rPr>
+        <w:t xml:space="preserve">Finally, also the various encodings were a little annoying as MS SQL Server (and </w:t>
+      </w:r>
+      <w:proofErr w:type="spellStart"/>
+      <w:r>
+        <w:rPr>
+          <w:lang w:val="en-US"/>
+        </w:rPr>
+        <w:t>LocalDb</w:t>
+      </w:r>
+      <w:proofErr w:type="spellEnd"/>
+      <w:r>
+        <w:rPr>
+          <w:lang w:val="en-US"/>
+        </w:rPr>
+        <w:t>) does not support UTF-8 whereas our graph database of choice (Neo4j) requires input files in UTF-8.</w:t>
       </w:r>
     </w:p>
     <w:p>
@@ -1427,28 +1655,26 @@
         </w:rPr>
         <w:t xml:space="preserve">Method and </w:t>
       </w:r>
-      <w:r>
-        <w:rPr>
-          <w:lang w:val="en-US"/>
-        </w:rPr>
-        <w:t>Datam</w:t>
-      </w:r>
-      <w:bookmarkStart w:id="0" w:name="_GoBack"/>
-      <w:bookmarkEnd w:id="0"/>
-      <w:r>
-        <w:rPr>
-          <w:lang w:val="en-US"/>
-        </w:rPr>
-        <w:t>odel</w:t>
-      </w:r>
-    </w:p>
-    <w:p>
-      <w:pPr>
-        <w:rPr>
-          <w:lang w:val="en-US"/>
-        </w:rPr>
-      </w:pPr>
-      <w:r>
+      <w:proofErr w:type="spellStart"/>
+      <w:r>
+        <w:rPr>
+          <w:lang w:val="en-US"/>
+        </w:rPr>
+        <w:t>Datamodel</w:t>
+      </w:r>
+      <w:proofErr w:type="spellEnd"/>
+    </w:p>
+    <w:p>
+      <w:pPr>
+        <w:rPr>
+          <w:lang w:val="en-US"/>
+        </w:rPr>
+      </w:pPr>
+      <w:r>
+        <w:rPr>
+          <w:noProof/>
+          <w:lang w:eastAsia="de-AT"/>
+        </w:rPr>
         <mc:AlternateContent>
           <mc:Choice Requires="wps">
             <w:drawing>
@@ -1521,6 +1747,10 @@
         </mc:AlternateContent>
       </w:r>
       <w:r>
+        <w:rPr>
+          <w:noProof/>
+          <w:lang w:eastAsia="de-AT"/>
+        </w:rPr>
         <w:drawing>
           <wp:anchor distT="0" distB="0" distL="114300" distR="114300" simplePos="0" relativeHeight="251664384" behindDoc="0" locked="0" layoutInCell="1" allowOverlap="1" wp14:anchorId="276A72CE" wp14:editId="39C30A79">
             <wp:simplePos x="0" y="0"/>
@@ -1589,13 +1819,7 @@
         <w:rPr>
           <w:lang w:val="en-US"/>
         </w:rPr>
-        <w:t xml:space="preserve"> </w:t>
-      </w:r>
-      <w:r>
-        <w:rPr>
-          <w:lang w:val="en-US"/>
-        </w:rPr>
-        <w:t>From the same data a graph representation containing nodes and relationships, as well as a relational schema based on tables and rows are created.</w:t>
+        <w:t xml:space="preserve"> From the same data a graph representation containing nodes and relationships, as well as a relational schema based on tables and rows are created.</w:t>
       </w:r>
       <w:r>
         <w:rPr>
@@ -1613,6 +1837,10 @@
         </w:rPr>
       </w:pPr>
       <w:r>
+        <w:rPr>
+          <w:noProof/>
+          <w:lang w:eastAsia="de-AT"/>
+        </w:rPr>
         <mc:AlternateContent>
           <mc:Choice Requires="wps">
             <w:drawing>
@@ -1720,6 +1948,10 @@
         </mc:AlternateContent>
       </w:r>
       <w:r>
+        <w:rPr>
+          <w:noProof/>
+          <w:lang w:eastAsia="de-AT"/>
+        </w:rPr>
         <mc:AlternateContent>
           <mc:Choice Requires="wps">
             <w:drawing>
@@ -1823,6 +2055,10 @@
         </mc:AlternateContent>
       </w:r>
       <w:r>
+        <w:rPr>
+          <w:noProof/>
+          <w:lang w:eastAsia="de-AT"/>
+        </w:rPr>
         <mc:AlternateContent>
           <mc:Choice Requires="wps">
             <w:drawing>
@@ -1908,7 +2144,21 @@
         <w:rPr>
           <w:lang w:val="en-US"/>
         </w:rPr>
-        <w:t>(Wikipedia-)pages and links within the pages. Also the very first link from a page is stored.</w:t>
+        <w:t>(Wikipedia-</w:t>
+      </w:r>
+      <w:proofErr w:type="gramStart"/>
+      <w:r>
+        <w:rPr>
+          <w:lang w:val="en-US"/>
+        </w:rPr>
+        <w:t>)pages</w:t>
+      </w:r>
+      <w:proofErr w:type="gramEnd"/>
+      <w:r>
+        <w:rPr>
+          <w:lang w:val="en-US"/>
+        </w:rPr>
+        <w:t xml:space="preserve"> and links within the pages. Also the very first link from a page is stored.</w:t>
       </w:r>
       <w:r>
         <w:rPr>
@@ -1937,6 +2187,10 @@
         </w:rPr>
       </w:pPr>
       <w:r>
+        <w:rPr>
+          <w:noProof/>
+          <w:lang w:eastAsia="de-AT"/>
+        </w:rPr>
         <mc:AlternateContent>
           <mc:Choice Requires="wps">
             <w:drawing>
@@ -2027,6 +2281,10 @@
         </w:rPr>
       </w:pPr>
       <w:r>
+        <w:rPr>
+          <w:noProof/>
+          <w:lang w:eastAsia="de-AT"/>
+        </w:rPr>
         <mc:AlternateContent>
           <mc:Choice Requires="wps">
             <w:drawing>
@@ -2099,6 +2357,10 @@
         </mc:AlternateContent>
       </w:r>
       <w:r>
+        <w:rPr>
+          <w:noProof/>
+          <w:lang w:eastAsia="de-AT"/>
+        </w:rPr>
         <mc:AlternateContent>
           <mc:Choice Requires="wps">
             <w:drawing>
@@ -2171,6 +2433,10 @@
         </mc:AlternateContent>
       </w:r>
       <w:r>
+        <w:rPr>
+          <w:noProof/>
+          <w:lang w:eastAsia="de-AT"/>
+        </w:rPr>
         <mc:AlternateContent>
           <mc:Choice Requires="wps">
             <w:drawing>
@@ -2346,6 +2612,10 @@
         </mc:AlternateContent>
       </w:r>
       <w:r>
+        <w:rPr>
+          <w:noProof/>
+          <w:lang w:eastAsia="de-AT"/>
+        </w:rPr>
         <mc:AlternateContent>
           <mc:Choice Requires="wps">
             <w:drawing>
@@ -2418,6 +2688,10 @@
         </mc:AlternateContent>
       </w:r>
       <w:r>
+        <w:rPr>
+          <w:noProof/>
+          <w:lang w:eastAsia="de-AT"/>
+        </w:rPr>
         <mc:AlternateContent>
           <mc:Choice Requires="wps">
             <w:drawing>
@@ -2583,11 +2857,19 @@
           <w:lang w:val="en-US"/>
         </w:rPr>
       </w:pPr>
-      <w:r>
-        <w:rPr>
-          <w:lang w:val="en-US"/>
-        </w:rPr>
-        <w:t>the length of the text.</w:t>
+      <w:proofErr w:type="gramStart"/>
+      <w:r>
+        <w:rPr>
+          <w:lang w:val="en-US"/>
+        </w:rPr>
+        <w:t>the</w:t>
+      </w:r>
+      <w:proofErr w:type="gramEnd"/>
+      <w:r>
+        <w:rPr>
+          <w:lang w:val="en-US"/>
+        </w:rPr>
+        <w:t xml:space="preserve"> length of the text.</w:t>
       </w:r>
     </w:p>
     <w:p>
@@ -2686,8 +2968,36 @@
                 <w:lang w:val="en-US"/>
               </w:rPr>
               <w:br/>
-              <w:t>page-[links_to]-&gt;other_page</w:t>
+              <w:t>page-[</w:t>
             </w:r>
+            <w:proofErr w:type="spellStart"/>
+            <w:r>
+              <w:rPr>
+                <w:rFonts w:ascii="Courier New" w:hAnsi="Courier New" w:cs="Courier New"/>
+                <w:sz w:val="20"/>
+                <w:lang w:val="en-US"/>
+              </w:rPr>
+              <w:t>links_to</w:t>
+            </w:r>
+            <w:proofErr w:type="spellEnd"/>
+            <w:r>
+              <w:rPr>
+                <w:rFonts w:ascii="Courier New" w:hAnsi="Courier New" w:cs="Courier New"/>
+                <w:sz w:val="20"/>
+                <w:lang w:val="en-US"/>
+              </w:rPr>
+              <w:t>]-&gt;</w:t>
+            </w:r>
+            <w:proofErr w:type="spellStart"/>
+            <w:r>
+              <w:rPr>
+                <w:rFonts w:ascii="Courier New" w:hAnsi="Courier New" w:cs="Courier New"/>
+                <w:sz w:val="20"/>
+                <w:lang w:val="en-US"/>
+              </w:rPr>
+              <w:t>other_page</w:t>
+            </w:r>
+            <w:proofErr w:type="spellEnd"/>
           </w:p>
           <w:p>
             <w:pPr>
@@ -2704,22 +3014,34 @@
               </w:rPr>
               <w:t>page-[</w:t>
             </w:r>
+            <w:proofErr w:type="spellStart"/>
             <w:r>
               <w:rPr>
                 <w:rFonts w:ascii="Courier New" w:hAnsi="Courier New" w:cs="Courier New"/>
                 <w:sz w:val="20"/>
                 <w:lang w:val="en-US"/>
               </w:rPr>
-              <w:t>first_</w:t>
+              <w:t>first_links_to</w:t>
             </w:r>
+            <w:proofErr w:type="spellEnd"/>
             <w:r>
               <w:rPr>
                 <w:rFonts w:ascii="Courier New" w:hAnsi="Courier New" w:cs="Courier New"/>
                 <w:sz w:val="20"/>
                 <w:lang w:val="en-US"/>
               </w:rPr>
-              <w:t>links_to]-&gt;other_page</w:t>
+              <w:t>]-&gt;</w:t>
             </w:r>
+            <w:proofErr w:type="spellStart"/>
+            <w:r>
+              <w:rPr>
+                <w:rFonts w:ascii="Courier New" w:hAnsi="Courier New" w:cs="Courier New"/>
+                <w:sz w:val="20"/>
+                <w:lang w:val="en-US"/>
+              </w:rPr>
+              <w:t>other_page</w:t>
+            </w:r>
+            <w:proofErr w:type="spellEnd"/>
           </w:p>
         </w:tc>
         <w:tc>
@@ -2757,7 +3079,43 @@
                 <w:sz w:val="20"/>
                 <w:lang w:val="en-US"/>
               </w:rPr>
-              <w:t>Link(src, dst)</w:t>
+              <w:t>Link(</w:t>
+            </w:r>
+            <w:proofErr w:type="spellStart"/>
+            <w:r>
+              <w:rPr>
+                <w:rFonts w:ascii="Courier New" w:hAnsi="Courier New" w:cs="Courier New"/>
+                <w:sz w:val="20"/>
+                <w:lang w:val="en-US"/>
+              </w:rPr>
+              <w:t>src</w:t>
+            </w:r>
+            <w:proofErr w:type="spellEnd"/>
+            <w:r>
+              <w:rPr>
+                <w:rFonts w:ascii="Courier New" w:hAnsi="Courier New" w:cs="Courier New"/>
+                <w:sz w:val="20"/>
+                <w:lang w:val="en-US"/>
+              </w:rPr>
+              <w:t xml:space="preserve">, </w:t>
+            </w:r>
+            <w:proofErr w:type="spellStart"/>
+            <w:r>
+              <w:rPr>
+                <w:rFonts w:ascii="Courier New" w:hAnsi="Courier New" w:cs="Courier New"/>
+                <w:sz w:val="20"/>
+                <w:lang w:val="en-US"/>
+              </w:rPr>
+              <w:t>dst</w:t>
+            </w:r>
+            <w:proofErr w:type="spellEnd"/>
+            <w:r>
+              <w:rPr>
+                <w:rFonts w:ascii="Courier New" w:hAnsi="Courier New" w:cs="Courier New"/>
+                <w:sz w:val="20"/>
+                <w:lang w:val="en-US"/>
+              </w:rPr>
+              <w:t>)</w:t>
             </w:r>
           </w:p>
           <w:p>
@@ -2766,13 +3124,59 @@
                 <w:lang w:val="en-US"/>
               </w:rPr>
             </w:pPr>
+            <w:proofErr w:type="spellStart"/>
             <w:r>
               <w:rPr>
                 <w:rFonts w:ascii="Courier New" w:hAnsi="Courier New" w:cs="Courier New"/>
                 <w:sz w:val="20"/>
                 <w:lang w:val="en-US"/>
               </w:rPr>
-              <w:t>FirstLink(src, dst)</w:t>
+              <w:t>FirstLink</w:t>
+            </w:r>
+            <w:proofErr w:type="spellEnd"/>
+            <w:r>
+              <w:rPr>
+                <w:rFonts w:ascii="Courier New" w:hAnsi="Courier New" w:cs="Courier New"/>
+                <w:sz w:val="20"/>
+                <w:lang w:val="en-US"/>
+              </w:rPr>
+              <w:t>(</w:t>
+            </w:r>
+            <w:proofErr w:type="spellStart"/>
+            <w:r>
+              <w:rPr>
+                <w:rFonts w:ascii="Courier New" w:hAnsi="Courier New" w:cs="Courier New"/>
+                <w:sz w:val="20"/>
+                <w:lang w:val="en-US"/>
+              </w:rPr>
+              <w:t>src</w:t>
+            </w:r>
+            <w:proofErr w:type="spellEnd"/>
+            <w:r>
+              <w:rPr>
+                <w:rFonts w:ascii="Courier New" w:hAnsi="Courier New" w:cs="Courier New"/>
+                <w:sz w:val="20"/>
+                <w:lang w:val="en-US"/>
+              </w:rPr>
+              <w:t xml:space="preserve">, </w:t>
+            </w:r>
+            <w:proofErr w:type="spellStart"/>
+            <w:r>
+              <w:rPr>
+                <w:rFonts w:ascii="Courier New" w:hAnsi="Courier New" w:cs="Courier New"/>
+                <w:sz w:val="20"/>
+                <w:lang w:val="en-US"/>
+              </w:rPr>
+              <w:t>dst</w:t>
+            </w:r>
+            <w:proofErr w:type="spellEnd"/>
+            <w:r>
+              <w:rPr>
+                <w:rFonts w:ascii="Courier New" w:hAnsi="Courier New" w:cs="Courier New"/>
+                <w:sz w:val="20"/>
+                <w:lang w:val="en-US"/>
+              </w:rPr>
+              <w:t>)</w:t>
             </w:r>
           </w:p>
         </w:tc>
@@ -3262,7 +3666,21 @@
         <w:rPr>
           <w:lang w:val="en-US"/>
         </w:rPr>
-        <w:t xml:space="preserve"> are the foundations of a graph database. This allows graph databases to fully integrate and optimized graph algorithms like the shortest path, spanning tree and Dijkstra algorithm.</w:t>
+        <w:t xml:space="preserve"> are the foundations of a graph database. This allows graph databases to fully integrate and optimized graph algorithms like the shortest path, spanning tree and </w:t>
+      </w:r>
+      <w:proofErr w:type="spellStart"/>
+      <w:r>
+        <w:rPr>
+          <w:lang w:val="en-US"/>
+        </w:rPr>
+        <w:t>Dijkstra</w:t>
+      </w:r>
+      <w:proofErr w:type="spellEnd"/>
+      <w:r>
+        <w:rPr>
+          <w:lang w:val="en-US"/>
+        </w:rPr>
+        <w:t xml:space="preserve"> algorithm.</w:t>
       </w:r>
     </w:p>
     <w:p>
@@ -3289,7 +3707,21 @@
         <w:rPr>
           <w:lang w:val="en-US"/>
         </w:rPr>
-        <w:t>Neo4j is an implementation of a graph database used by big companies like Ebay, HP, Cisco, Walmart, etc. For our evaluation purposes we used the Neo4j Community edition, which runs local on a single machine. For use in production the Neo4j Enterprise edition offers enterprise-grade availability, management and scale-up &amp; scale-out capabilities.</w:t>
+        <w:t xml:space="preserve">Neo4j is an implementation of a graph database used by big companies like </w:t>
+      </w:r>
+      <w:proofErr w:type="spellStart"/>
+      <w:r>
+        <w:rPr>
+          <w:lang w:val="en-US"/>
+        </w:rPr>
+        <w:t>Ebay</w:t>
+      </w:r>
+      <w:proofErr w:type="spellEnd"/>
+      <w:r>
+        <w:rPr>
+          <w:lang w:val="en-US"/>
+        </w:rPr>
+        <w:t>, HP, Cisco, Walmart, etc. For our evaluation purposes we used the Neo4j Community edition, which runs local on a single machine. For use in production the Neo4j Enterprise edition offers enterprise-grade availability, management and scale-up &amp; scale-out capabilities.</w:t>
       </w:r>
     </w:p>
     <w:p>
@@ -3406,7 +3838,21 @@
         <w:rPr>
           <w:lang w:val="en-US"/>
         </w:rPr>
-        <w:t xml:space="preserve">Even for less common languages like Clojure and Haskell, a Neo4j driver is offered. </w:t>
+        <w:t xml:space="preserve">Even for less common languages like </w:t>
+      </w:r>
+      <w:proofErr w:type="spellStart"/>
+      <w:r>
+        <w:rPr>
+          <w:lang w:val="en-US"/>
+        </w:rPr>
+        <w:t>Clojure</w:t>
+      </w:r>
+      <w:proofErr w:type="spellEnd"/>
+      <w:r>
+        <w:rPr>
+          <w:lang w:val="en-US"/>
+        </w:rPr>
+        <w:t xml:space="preserve"> and Haskell, a Neo4j driver is offered. </w:t>
       </w:r>
     </w:p>
     <w:p>
@@ -3498,7 +3944,35 @@
         <w:rPr>
           <w:lang w:val="en-US"/>
         </w:rPr>
-        <w:t xml:space="preserve"> where primitive values (Boolean, int, float, …), arrays and strings can be stored.</w:t>
+        <w:t xml:space="preserve"> where primitive values (Boolean, </w:t>
+      </w:r>
+      <w:proofErr w:type="spellStart"/>
+      <w:r>
+        <w:rPr>
+          <w:lang w:val="en-US"/>
+        </w:rPr>
+        <w:t>int</w:t>
+      </w:r>
+      <w:proofErr w:type="spellEnd"/>
+      <w:r>
+        <w:rPr>
+          <w:lang w:val="en-US"/>
+        </w:rPr>
+        <w:t xml:space="preserve">, </w:t>
+      </w:r>
+      <w:proofErr w:type="gramStart"/>
+      <w:r>
+        <w:rPr>
+          <w:lang w:val="en-US"/>
+        </w:rPr>
+        <w:t>float, …)</w:t>
+      </w:r>
+      <w:proofErr w:type="gramEnd"/>
+      <w:r>
+        <w:rPr>
+          <w:lang w:val="en-US"/>
+        </w:rPr>
+        <w:t>, arrays and strings can be stored.</w:t>
       </w:r>
     </w:p>
     <w:p>
@@ -4105,7 +4579,56 @@
           <w:highlight w:val="white"/>
           <w:lang w:val="en-US"/>
         </w:rPr>
-        <w:t xml:space="preserve"> (p:Page {id:1, title:</w:t>
+        <w:t xml:space="preserve"> (</w:t>
+      </w:r>
+      <w:proofErr w:type="spellStart"/>
+      <w:r>
+        <w:rPr>
+          <w:rFonts w:ascii="Courier New" w:hAnsi="Courier New" w:cs="Courier New"/>
+          <w:color w:val="000000"/>
+          <w:sz w:val="20"/>
+          <w:szCs w:val="20"/>
+          <w:highlight w:val="white"/>
+          <w:lang w:val="en-US"/>
+        </w:rPr>
+        <w:t>p</w:t>
+      </w:r>
+      <w:proofErr w:type="gramStart"/>
+      <w:r>
+        <w:rPr>
+          <w:rFonts w:ascii="Courier New" w:hAnsi="Courier New" w:cs="Courier New"/>
+          <w:color w:val="000000"/>
+          <w:sz w:val="20"/>
+          <w:szCs w:val="20"/>
+          <w:highlight w:val="white"/>
+          <w:lang w:val="en-US"/>
+        </w:rPr>
+        <w:t>:Page</w:t>
+      </w:r>
+      <w:proofErr w:type="spellEnd"/>
+      <w:proofErr w:type="gramEnd"/>
+      <w:r>
+        <w:rPr>
+          <w:rFonts w:ascii="Courier New" w:hAnsi="Courier New" w:cs="Courier New"/>
+          <w:color w:val="000000"/>
+          <w:sz w:val="20"/>
+          <w:szCs w:val="20"/>
+          <w:highlight w:val="white"/>
+          <w:lang w:val="en-US"/>
+        </w:rPr>
+        <w:t xml:space="preserve"> {id:1, </w:t>
+      </w:r>
+      <w:proofErr w:type="spellStart"/>
+      <w:r>
+        <w:rPr>
+          <w:rFonts w:ascii="Courier New" w:hAnsi="Courier New" w:cs="Courier New"/>
+          <w:color w:val="000000"/>
+          <w:sz w:val="20"/>
+          <w:szCs w:val="20"/>
+          <w:highlight w:val="white"/>
+          <w:lang w:val="en-US"/>
+        </w:rPr>
+        <w:t>title:</w:t>
       </w:r>
       <w:r>
         <w:rPr>
@@ -4116,7 +4639,19 @@
           <w:highlight w:val="white"/>
           <w:lang w:val="en-US"/>
         </w:rPr>
-        <w:t>"Philosophy"</w:t>
+        <w:t>"Philosophy</w:t>
+      </w:r>
+      <w:proofErr w:type="spellEnd"/>
+      <w:r>
+        <w:rPr>
+          <w:rFonts w:ascii="Courier New" w:hAnsi="Courier New" w:cs="Courier New"/>
+          <w:color w:val="0000FF"/>
+          <w:sz w:val="20"/>
+          <w:szCs w:val="20"/>
+          <w:highlight w:val="white"/>
+          <w:lang w:val="en-US"/>
+        </w:rPr>
+        <w:t>"</w:t>
       </w:r>
       <w:r>
         <w:rPr>
@@ -4162,7 +4697,43 @@
           <w:highlight w:val="white"/>
           <w:lang w:val="en-US"/>
         </w:rPr>
-        <w:t xml:space="preserve"> (l:Page {id:2, title:</w:t>
+        <w:t xml:space="preserve"> (</w:t>
+      </w:r>
+      <w:proofErr w:type="spellStart"/>
+      <w:r>
+        <w:rPr>
+          <w:rFonts w:ascii="Courier New" w:hAnsi="Courier New" w:cs="Courier New"/>
+          <w:color w:val="000000"/>
+          <w:sz w:val="20"/>
+          <w:szCs w:val="20"/>
+          <w:highlight w:val="white"/>
+          <w:lang w:val="en-US"/>
+        </w:rPr>
+        <w:t>l:Page</w:t>
+      </w:r>
+      <w:proofErr w:type="spellEnd"/>
+      <w:r>
+        <w:rPr>
+          <w:rFonts w:ascii="Courier New" w:hAnsi="Courier New" w:cs="Courier New"/>
+          <w:color w:val="000000"/>
+          <w:sz w:val="20"/>
+          <w:szCs w:val="20"/>
+          <w:highlight w:val="white"/>
+          <w:lang w:val="en-US"/>
+        </w:rPr>
+        <w:t xml:space="preserve"> {id:2, </w:t>
+      </w:r>
+      <w:proofErr w:type="spellStart"/>
+      <w:r>
+        <w:rPr>
+          <w:rFonts w:ascii="Courier New" w:hAnsi="Courier New" w:cs="Courier New"/>
+          <w:color w:val="000000"/>
+          <w:sz w:val="20"/>
+          <w:szCs w:val="20"/>
+          <w:highlight w:val="white"/>
+          <w:lang w:val="en-US"/>
+        </w:rPr>
+        <w:t>title:</w:t>
       </w:r>
       <w:r>
         <w:rPr>
@@ -4173,7 +4744,19 @@
           <w:highlight w:val="white"/>
           <w:lang w:val="en-US"/>
         </w:rPr>
-        <w:t>"Logic"</w:t>
+        <w:t>"Logic</w:t>
+      </w:r>
+      <w:proofErr w:type="spellEnd"/>
+      <w:r>
+        <w:rPr>
+          <w:rFonts w:ascii="Courier New" w:hAnsi="Courier New" w:cs="Courier New"/>
+          <w:color w:val="0000FF"/>
+          <w:sz w:val="20"/>
+          <w:szCs w:val="20"/>
+          <w:highlight w:val="white"/>
+          <w:lang w:val="en-US"/>
+        </w:rPr>
+        <w:t>"</w:t>
       </w:r>
       <w:r>
         <w:rPr>
@@ -4219,7 +4802,31 @@
           <w:highlight w:val="white"/>
           <w:lang w:val="en-US"/>
         </w:rPr>
-        <w:t xml:space="preserve"> (l)-[:links_to]-&gt;(p);</w:t>
+        <w:t xml:space="preserve"> (l)-[:</w:t>
+      </w:r>
+      <w:proofErr w:type="spellStart"/>
+      <w:r>
+        <w:rPr>
+          <w:rFonts w:ascii="Courier New" w:hAnsi="Courier New" w:cs="Courier New"/>
+          <w:color w:val="000000"/>
+          <w:sz w:val="20"/>
+          <w:szCs w:val="20"/>
+          <w:highlight w:val="white"/>
+          <w:lang w:val="en-US"/>
+        </w:rPr>
+        <w:t>links_to</w:t>
+      </w:r>
+      <w:proofErr w:type="spellEnd"/>
+      <w:r>
+        <w:rPr>
+          <w:rFonts w:ascii="Courier New" w:hAnsi="Courier New" w:cs="Courier New"/>
+          <w:color w:val="000000"/>
+          <w:sz w:val="20"/>
+          <w:szCs w:val="20"/>
+          <w:highlight w:val="white"/>
+          <w:lang w:val="en-US"/>
+        </w:rPr>
+        <w:t>]-&gt;(p);</w:t>
       </w:r>
     </w:p>
     <w:p>
@@ -4273,7 +4880,60 @@
           <w:highlight w:val="white"/>
           <w:lang w:val="en-US"/>
         </w:rPr>
-        <w:t xml:space="preserve"> (p:Page {title:</w:t>
+        <w:t xml:space="preserve"> (</w:t>
+      </w:r>
+      <w:proofErr w:type="spellStart"/>
+      <w:r>
+        <w:rPr>
+          <w:rFonts w:ascii="Courier New" w:eastAsia="+mn-ea" w:hAnsi="Courier New" w:cs="Courier New"/>
+          <w:color w:val="000000"/>
+          <w:kern w:val="24"/>
+          <w:sz w:val="22"/>
+          <w:szCs w:val="32"/>
+          <w:highlight w:val="white"/>
+          <w:lang w:val="en-US"/>
+        </w:rPr>
+        <w:t>p</w:t>
+      </w:r>
+      <w:proofErr w:type="gramStart"/>
+      <w:r>
+        <w:rPr>
+          <w:rFonts w:ascii="Courier New" w:eastAsia="+mn-ea" w:hAnsi="Courier New" w:cs="Courier New"/>
+          <w:color w:val="000000"/>
+          <w:kern w:val="24"/>
+          <w:sz w:val="22"/>
+          <w:szCs w:val="32"/>
+          <w:highlight w:val="white"/>
+          <w:lang w:val="en-US"/>
+        </w:rPr>
+        <w:t>:Page</w:t>
+      </w:r>
+      <w:proofErr w:type="spellEnd"/>
+      <w:proofErr w:type="gramEnd"/>
+      <w:r>
+        <w:rPr>
+          <w:rFonts w:ascii="Courier New" w:eastAsia="+mn-ea" w:hAnsi="Courier New" w:cs="Courier New"/>
+          <w:color w:val="000000"/>
+          <w:kern w:val="24"/>
+          <w:sz w:val="22"/>
+          <w:szCs w:val="32"/>
+          <w:highlight w:val="white"/>
+          <w:lang w:val="en-US"/>
+        </w:rPr>
+        <w:t xml:space="preserve"> {</w:t>
+      </w:r>
+      <w:proofErr w:type="spellStart"/>
+      <w:r>
+        <w:rPr>
+          <w:rFonts w:ascii="Courier New" w:eastAsia="+mn-ea" w:hAnsi="Courier New" w:cs="Courier New"/>
+          <w:color w:val="000000"/>
+          <w:kern w:val="24"/>
+          <w:sz w:val="22"/>
+          <w:szCs w:val="32"/>
+          <w:highlight w:val="white"/>
+          <w:lang w:val="en-US"/>
+        </w:rPr>
+        <w:t>title:</w:t>
       </w:r>
       <w:r>
         <w:rPr>
@@ -4285,7 +4945,20 @@
           <w:highlight w:val="white"/>
           <w:lang w:val="en-US"/>
         </w:rPr>
-        <w:t>"Philosophy"</w:t>
+        <w:t>"Philosophy</w:t>
+      </w:r>
+      <w:proofErr w:type="spellEnd"/>
+      <w:r>
+        <w:rPr>
+          <w:rFonts w:ascii="Courier New" w:eastAsia="+mn-ea" w:hAnsi="Courier New" w:cs="Courier New"/>
+          <w:color w:val="0000FF"/>
+          <w:kern w:val="24"/>
+          <w:sz w:val="22"/>
+          <w:szCs w:val="32"/>
+          <w:highlight w:val="white"/>
+          <w:lang w:val="en-US"/>
+        </w:rPr>
+        <w:t>"</w:t>
       </w:r>
       <w:r>
         <w:rPr>
@@ -4390,7 +5063,56 @@
           <w:highlight w:val="white"/>
           <w:lang w:val="en-US"/>
         </w:rPr>
-        <w:t xml:space="preserve"> (p:Page {title:</w:t>
+        <w:t xml:space="preserve"> (</w:t>
+      </w:r>
+      <w:proofErr w:type="spellStart"/>
+      <w:r>
+        <w:rPr>
+          <w:rFonts w:ascii="Courier New" w:hAnsi="Courier New" w:cs="Courier New"/>
+          <w:color w:val="000000"/>
+          <w:sz w:val="20"/>
+          <w:szCs w:val="20"/>
+          <w:highlight w:val="white"/>
+          <w:lang w:val="en-US"/>
+        </w:rPr>
+        <w:t>p</w:t>
+      </w:r>
+      <w:proofErr w:type="gramStart"/>
+      <w:r>
+        <w:rPr>
+          <w:rFonts w:ascii="Courier New" w:hAnsi="Courier New" w:cs="Courier New"/>
+          <w:color w:val="000000"/>
+          <w:sz w:val="20"/>
+          <w:szCs w:val="20"/>
+          <w:highlight w:val="white"/>
+          <w:lang w:val="en-US"/>
+        </w:rPr>
+        <w:t>:Page</w:t>
+      </w:r>
+      <w:proofErr w:type="spellEnd"/>
+      <w:proofErr w:type="gramEnd"/>
+      <w:r>
+        <w:rPr>
+          <w:rFonts w:ascii="Courier New" w:hAnsi="Courier New" w:cs="Courier New"/>
+          <w:color w:val="000000"/>
+          <w:sz w:val="20"/>
+          <w:szCs w:val="20"/>
+          <w:highlight w:val="white"/>
+          <w:lang w:val="en-US"/>
+        </w:rPr>
+        <w:t xml:space="preserve"> {</w:t>
+      </w:r>
+      <w:proofErr w:type="spellStart"/>
+      <w:r>
+        <w:rPr>
+          <w:rFonts w:ascii="Courier New" w:hAnsi="Courier New" w:cs="Courier New"/>
+          <w:color w:val="000000"/>
+          <w:sz w:val="20"/>
+          <w:szCs w:val="20"/>
+          <w:highlight w:val="white"/>
+          <w:lang w:val="en-US"/>
+        </w:rPr>
+        <w:t>title:</w:t>
       </w:r>
       <w:r>
         <w:rPr>
@@ -4401,7 +5123,19 @@
           <w:highlight w:val="white"/>
           <w:lang w:val="en-US"/>
         </w:rPr>
-        <w:t>"Philosophy"</w:t>
+        <w:t>"Philosophy</w:t>
+      </w:r>
+      <w:proofErr w:type="spellEnd"/>
+      <w:r>
+        <w:rPr>
+          <w:rFonts w:ascii="Courier New" w:hAnsi="Courier New" w:cs="Courier New"/>
+          <w:color w:val="0000FF"/>
+          <w:sz w:val="20"/>
+          <w:szCs w:val="20"/>
+          <w:highlight w:val="white"/>
+          <w:lang w:val="en-US"/>
+        </w:rPr>
+        <w:t>"</w:t>
       </w:r>
       <w:r>
         <w:rPr>
@@ -4447,7 +5181,31 @@
           <w:highlight w:val="white"/>
           <w:lang w:val="en-US"/>
         </w:rPr>
-        <w:t xml:space="preserve"> p.test=</w:t>
+        <w:t xml:space="preserve"> </w:t>
+      </w:r>
+      <w:proofErr w:type="spellStart"/>
+      <w:r>
+        <w:rPr>
+          <w:rFonts w:ascii="Courier New" w:hAnsi="Courier New" w:cs="Courier New"/>
+          <w:color w:val="000000"/>
+          <w:sz w:val="20"/>
+          <w:szCs w:val="20"/>
+          <w:highlight w:val="white"/>
+          <w:lang w:val="en-US"/>
+        </w:rPr>
+        <w:t>p.test</w:t>
+      </w:r>
+      <w:proofErr w:type="spellEnd"/>
+      <w:r>
+        <w:rPr>
+          <w:rFonts w:ascii="Courier New" w:hAnsi="Courier New" w:cs="Courier New"/>
+          <w:color w:val="000000"/>
+          <w:sz w:val="20"/>
+          <w:szCs w:val="20"/>
+          <w:highlight w:val="white"/>
+          <w:lang w:val="en-US"/>
+        </w:rPr>
+        <w:t>=</w:t>
       </w:r>
       <w:r>
         <w:rPr>
@@ -4493,7 +5251,31 @@
           <w:highlight w:val="white"/>
           <w:lang w:val="en-US"/>
         </w:rPr>
-        <w:t xml:space="preserve"> p.length;</w:t>
+        <w:t xml:space="preserve"> </w:t>
+      </w:r>
+      <w:proofErr w:type="spellStart"/>
+      <w:r>
+        <w:rPr>
+          <w:rFonts w:ascii="Courier New" w:hAnsi="Courier New" w:cs="Courier New"/>
+          <w:color w:val="000000"/>
+          <w:sz w:val="20"/>
+          <w:szCs w:val="20"/>
+          <w:highlight w:val="white"/>
+          <w:lang w:val="en-US"/>
+        </w:rPr>
+        <w:t>p.length</w:t>
+      </w:r>
+      <w:proofErr w:type="spellEnd"/>
+      <w:r>
+        <w:rPr>
+          <w:rFonts w:ascii="Courier New" w:hAnsi="Courier New" w:cs="Courier New"/>
+          <w:color w:val="000000"/>
+          <w:sz w:val="20"/>
+          <w:szCs w:val="20"/>
+          <w:highlight w:val="white"/>
+          <w:lang w:val="en-US"/>
+        </w:rPr>
+        <w:t>;</w:t>
       </w:r>
     </w:p>
     <w:p>
@@ -4547,7 +5329,56 @@
           <w:highlight w:val="white"/>
           <w:lang w:val="en-US"/>
         </w:rPr>
-        <w:t xml:space="preserve"> (p:Page {title:</w:t>
+        <w:t xml:space="preserve"> (</w:t>
+      </w:r>
+      <w:proofErr w:type="spellStart"/>
+      <w:r>
+        <w:rPr>
+          <w:rFonts w:ascii="Courier New" w:hAnsi="Courier New" w:cs="Courier New"/>
+          <w:color w:val="000000"/>
+          <w:sz w:val="20"/>
+          <w:szCs w:val="20"/>
+          <w:highlight w:val="white"/>
+          <w:lang w:val="en-US"/>
+        </w:rPr>
+        <w:t>p</w:t>
+      </w:r>
+      <w:proofErr w:type="gramStart"/>
+      <w:r>
+        <w:rPr>
+          <w:rFonts w:ascii="Courier New" w:hAnsi="Courier New" w:cs="Courier New"/>
+          <w:color w:val="000000"/>
+          <w:sz w:val="20"/>
+          <w:szCs w:val="20"/>
+          <w:highlight w:val="white"/>
+          <w:lang w:val="en-US"/>
+        </w:rPr>
+        <w:t>:Page</w:t>
+      </w:r>
+      <w:proofErr w:type="spellEnd"/>
+      <w:proofErr w:type="gramEnd"/>
+      <w:r>
+        <w:rPr>
+          <w:rFonts w:ascii="Courier New" w:hAnsi="Courier New" w:cs="Courier New"/>
+          <w:color w:val="000000"/>
+          <w:sz w:val="20"/>
+          <w:szCs w:val="20"/>
+          <w:highlight w:val="white"/>
+          <w:lang w:val="en-US"/>
+        </w:rPr>
+        <w:t xml:space="preserve"> {</w:t>
+      </w:r>
+      <w:proofErr w:type="spellStart"/>
+      <w:r>
+        <w:rPr>
+          <w:rFonts w:ascii="Courier New" w:hAnsi="Courier New" w:cs="Courier New"/>
+          <w:color w:val="000000"/>
+          <w:sz w:val="20"/>
+          <w:szCs w:val="20"/>
+          <w:highlight w:val="white"/>
+          <w:lang w:val="en-US"/>
+        </w:rPr>
+        <w:t>title:</w:t>
       </w:r>
       <w:r>
         <w:rPr>
@@ -4558,7 +5389,19 @@
           <w:highlight w:val="white"/>
           <w:lang w:val="en-US"/>
         </w:rPr>
-        <w:t>"Philosophy"</w:t>
+        <w:t>"Philosophy</w:t>
+      </w:r>
+      <w:proofErr w:type="spellEnd"/>
+      <w:r>
+        <w:rPr>
+          <w:rFonts w:ascii="Courier New" w:hAnsi="Courier New" w:cs="Courier New"/>
+          <w:color w:val="0000FF"/>
+          <w:sz w:val="20"/>
+          <w:szCs w:val="20"/>
+          <w:highlight w:val="white"/>
+          <w:lang w:val="en-US"/>
+        </w:rPr>
+        <w:t>"</w:t>
       </w:r>
       <w:r>
         <w:rPr>
@@ -4656,7 +5499,44 @@
           <w:highlight w:val="white"/>
           <w:lang w:val="en-US"/>
         </w:rPr>
-        <w:t xml:space="preserve"> (p:Page)</w:t>
+        <w:t xml:space="preserve"> (</w:t>
+      </w:r>
+      <w:proofErr w:type="spellStart"/>
+      <w:r>
+        <w:rPr>
+          <w:rFonts w:ascii="Courier New" w:hAnsi="Courier New" w:cs="Courier New"/>
+          <w:color w:val="000000"/>
+          <w:sz w:val="20"/>
+          <w:szCs w:val="20"/>
+          <w:highlight w:val="white"/>
+          <w:lang w:val="en-US"/>
+        </w:rPr>
+        <w:t>p</w:t>
+      </w:r>
+      <w:proofErr w:type="gramStart"/>
+      <w:r>
+        <w:rPr>
+          <w:rFonts w:ascii="Courier New" w:hAnsi="Courier New" w:cs="Courier New"/>
+          <w:color w:val="000000"/>
+          <w:sz w:val="20"/>
+          <w:szCs w:val="20"/>
+          <w:highlight w:val="white"/>
+          <w:lang w:val="en-US"/>
+        </w:rPr>
+        <w:t>:Page</w:t>
+      </w:r>
+      <w:proofErr w:type="spellEnd"/>
+      <w:proofErr w:type="gramEnd"/>
+      <w:r>
+        <w:rPr>
+          <w:rFonts w:ascii="Courier New" w:hAnsi="Courier New" w:cs="Courier New"/>
+          <w:color w:val="000000"/>
+          <w:sz w:val="20"/>
+          <w:szCs w:val="20"/>
+          <w:highlight w:val="white"/>
+          <w:lang w:val="en-US"/>
+        </w:rPr>
+        <w:t>)</w:t>
       </w:r>
       <w:r>
         <w:rPr>
@@ -4691,7 +5571,31 @@
           <w:highlight w:val="white"/>
           <w:lang w:val="en-US"/>
         </w:rPr>
-        <w:t xml:space="preserve"> p.length </w:t>
+        <w:t xml:space="preserve"> </w:t>
+      </w:r>
+      <w:proofErr w:type="spellStart"/>
+      <w:r>
+        <w:rPr>
+          <w:rFonts w:ascii="Courier New" w:hAnsi="Courier New" w:cs="Courier New"/>
+          <w:color w:val="000000"/>
+          <w:sz w:val="20"/>
+          <w:szCs w:val="20"/>
+          <w:highlight w:val="white"/>
+          <w:lang w:val="en-US"/>
+        </w:rPr>
+        <w:t>p.length</w:t>
+      </w:r>
+      <w:proofErr w:type="spellEnd"/>
+      <w:r>
+        <w:rPr>
+          <w:rFonts w:ascii="Courier New" w:hAnsi="Courier New" w:cs="Courier New"/>
+          <w:color w:val="000000"/>
+          <w:sz w:val="20"/>
+          <w:szCs w:val="20"/>
+          <w:highlight w:val="white"/>
+          <w:lang w:val="en-US"/>
+        </w:rPr>
+        <w:t xml:space="preserve"> </w:t>
       </w:r>
       <w:r>
         <w:rPr>
@@ -4820,7 +5724,56 @@
           <w:highlight w:val="white"/>
           <w:lang w:val="en-US"/>
         </w:rPr>
-        <w:t xml:space="preserve"> (p:Page {title:</w:t>
+        <w:t xml:space="preserve"> (</w:t>
+      </w:r>
+      <w:proofErr w:type="spellStart"/>
+      <w:r>
+        <w:rPr>
+          <w:rFonts w:ascii="Courier New" w:hAnsi="Courier New" w:cs="Courier New"/>
+          <w:color w:val="000000"/>
+          <w:sz w:val="20"/>
+          <w:szCs w:val="20"/>
+          <w:highlight w:val="white"/>
+          <w:lang w:val="en-US"/>
+        </w:rPr>
+        <w:t>p</w:t>
+      </w:r>
+      <w:proofErr w:type="gramStart"/>
+      <w:r>
+        <w:rPr>
+          <w:rFonts w:ascii="Courier New" w:hAnsi="Courier New" w:cs="Courier New"/>
+          <w:color w:val="000000"/>
+          <w:sz w:val="20"/>
+          <w:szCs w:val="20"/>
+          <w:highlight w:val="white"/>
+          <w:lang w:val="en-US"/>
+        </w:rPr>
+        <w:t>:Page</w:t>
+      </w:r>
+      <w:proofErr w:type="spellEnd"/>
+      <w:proofErr w:type="gramEnd"/>
+      <w:r>
+        <w:rPr>
+          <w:rFonts w:ascii="Courier New" w:hAnsi="Courier New" w:cs="Courier New"/>
+          <w:color w:val="000000"/>
+          <w:sz w:val="20"/>
+          <w:szCs w:val="20"/>
+          <w:highlight w:val="white"/>
+          <w:lang w:val="en-US"/>
+        </w:rPr>
+        <w:t xml:space="preserve"> {</w:t>
+      </w:r>
+      <w:proofErr w:type="spellStart"/>
+      <w:r>
+        <w:rPr>
+          <w:rFonts w:ascii="Courier New" w:hAnsi="Courier New" w:cs="Courier New"/>
+          <w:color w:val="000000"/>
+          <w:sz w:val="20"/>
+          <w:szCs w:val="20"/>
+          <w:highlight w:val="white"/>
+          <w:lang w:val="en-US"/>
+        </w:rPr>
+        <w:t>title:</w:t>
       </w:r>
       <w:r>
         <w:rPr>
@@ -4831,7 +5784,19 @@
           <w:highlight w:val="white"/>
           <w:lang w:val="en-US"/>
         </w:rPr>
-        <w:t>"Philosophy"</w:t>
+        <w:t>"Philosophy</w:t>
+      </w:r>
+      <w:proofErr w:type="spellEnd"/>
+      <w:r>
+        <w:rPr>
+          <w:rFonts w:ascii="Courier New" w:hAnsi="Courier New" w:cs="Courier New"/>
+          <w:color w:val="0000FF"/>
+          <w:sz w:val="20"/>
+          <w:szCs w:val="20"/>
+          <w:highlight w:val="white"/>
+          <w:lang w:val="en-US"/>
+        </w:rPr>
+        <w:t>"</w:t>
       </w:r>
       <w:r>
         <w:rPr>
@@ -4994,7 +5959,56 @@
           <w:highlight w:val="white"/>
           <w:lang w:val="en-US"/>
         </w:rPr>
-        <w:t xml:space="preserve"> (p:Page {title:</w:t>
+        <w:t xml:space="preserve"> (</w:t>
+      </w:r>
+      <w:proofErr w:type="spellStart"/>
+      <w:r>
+        <w:rPr>
+          <w:rFonts w:ascii="Courier New" w:hAnsi="Courier New" w:cs="Courier New"/>
+          <w:color w:val="000000"/>
+          <w:sz w:val="20"/>
+          <w:szCs w:val="20"/>
+          <w:highlight w:val="white"/>
+          <w:lang w:val="en-US"/>
+        </w:rPr>
+        <w:t>p</w:t>
+      </w:r>
+      <w:proofErr w:type="gramStart"/>
+      <w:r>
+        <w:rPr>
+          <w:rFonts w:ascii="Courier New" w:hAnsi="Courier New" w:cs="Courier New"/>
+          <w:color w:val="000000"/>
+          <w:sz w:val="20"/>
+          <w:szCs w:val="20"/>
+          <w:highlight w:val="white"/>
+          <w:lang w:val="en-US"/>
+        </w:rPr>
+        <w:t>:Page</w:t>
+      </w:r>
+      <w:proofErr w:type="spellEnd"/>
+      <w:proofErr w:type="gramEnd"/>
+      <w:r>
+        <w:rPr>
+          <w:rFonts w:ascii="Courier New" w:hAnsi="Courier New" w:cs="Courier New"/>
+          <w:color w:val="000000"/>
+          <w:sz w:val="20"/>
+          <w:szCs w:val="20"/>
+          <w:highlight w:val="white"/>
+          <w:lang w:val="en-US"/>
+        </w:rPr>
+        <w:t xml:space="preserve"> {</w:t>
+      </w:r>
+      <w:proofErr w:type="spellStart"/>
+      <w:r>
+        <w:rPr>
+          <w:rFonts w:ascii="Courier New" w:hAnsi="Courier New" w:cs="Courier New"/>
+          <w:color w:val="000000"/>
+          <w:sz w:val="20"/>
+          <w:szCs w:val="20"/>
+          <w:highlight w:val="white"/>
+          <w:lang w:val="en-US"/>
+        </w:rPr>
+        <w:t>title:</w:t>
       </w:r>
       <w:r>
         <w:rPr>
@@ -5005,7 +6019,19 @@
           <w:highlight w:val="white"/>
           <w:lang w:val="en-US"/>
         </w:rPr>
-        <w:t>"Philosophy"</w:t>
+        <w:t>"Philosophy</w:t>
+      </w:r>
+      <w:proofErr w:type="spellEnd"/>
+      <w:r>
+        <w:rPr>
+          <w:rFonts w:ascii="Courier New" w:hAnsi="Courier New" w:cs="Courier New"/>
+          <w:color w:val="0000FF"/>
+          <w:sz w:val="20"/>
+          <w:szCs w:val="20"/>
+          <w:highlight w:val="white"/>
+          <w:lang w:val="en-US"/>
+        </w:rPr>
+        <w:t>"</w:t>
       </w:r>
       <w:r>
         <w:rPr>
@@ -5051,7 +6077,31 @@
           <w:highlight w:val="white"/>
           <w:lang w:val="en-US"/>
         </w:rPr>
-        <w:t xml:space="preserve"> (p)&lt;-[l:links_to]-(</w:t>
+        <w:t xml:space="preserve"> (p)&lt;-[</w:t>
+      </w:r>
+      <w:proofErr w:type="spellStart"/>
+      <w:r>
+        <w:rPr>
+          <w:rFonts w:ascii="Courier New" w:hAnsi="Courier New" w:cs="Courier New"/>
+          <w:color w:val="000000"/>
+          <w:sz w:val="20"/>
+          <w:szCs w:val="20"/>
+          <w:highlight w:val="white"/>
+          <w:lang w:val="en-US"/>
+        </w:rPr>
+        <w:t>l:links_to</w:t>
+      </w:r>
+      <w:proofErr w:type="spellEnd"/>
+      <w:r>
+        <w:rPr>
+          <w:rFonts w:ascii="Courier New" w:hAnsi="Courier New" w:cs="Courier New"/>
+          <w:color w:val="000000"/>
+          <w:sz w:val="20"/>
+          <w:szCs w:val="20"/>
+          <w:highlight w:val="white"/>
+          <w:lang w:val="en-US"/>
+        </w:rPr>
+        <w:t>]-(</w:t>
       </w:r>
       <w:r>
         <w:rPr>
@@ -5175,7 +6225,56 @@
           <w:highlight w:val="white"/>
           <w:lang w:val="en-US"/>
         </w:rPr>
-        <w:t xml:space="preserve"> (p:Page {title:</w:t>
+        <w:t xml:space="preserve"> (</w:t>
+      </w:r>
+      <w:proofErr w:type="spellStart"/>
+      <w:r>
+        <w:rPr>
+          <w:rFonts w:ascii="Courier New" w:hAnsi="Courier New" w:cs="Courier New"/>
+          <w:color w:val="000000"/>
+          <w:sz w:val="20"/>
+          <w:szCs w:val="20"/>
+          <w:highlight w:val="white"/>
+          <w:lang w:val="en-US"/>
+        </w:rPr>
+        <w:t>p</w:t>
+      </w:r>
+      <w:proofErr w:type="gramStart"/>
+      <w:r>
+        <w:rPr>
+          <w:rFonts w:ascii="Courier New" w:hAnsi="Courier New" w:cs="Courier New"/>
+          <w:color w:val="000000"/>
+          <w:sz w:val="20"/>
+          <w:szCs w:val="20"/>
+          <w:highlight w:val="white"/>
+          <w:lang w:val="en-US"/>
+        </w:rPr>
+        <w:t>:Page</w:t>
+      </w:r>
+      <w:proofErr w:type="spellEnd"/>
+      <w:proofErr w:type="gramEnd"/>
+      <w:r>
+        <w:rPr>
+          <w:rFonts w:ascii="Courier New" w:hAnsi="Courier New" w:cs="Courier New"/>
+          <w:color w:val="000000"/>
+          <w:sz w:val="20"/>
+          <w:szCs w:val="20"/>
+          <w:highlight w:val="white"/>
+          <w:lang w:val="en-US"/>
+        </w:rPr>
+        <w:t xml:space="preserve"> {</w:t>
+      </w:r>
+      <w:proofErr w:type="spellStart"/>
+      <w:r>
+        <w:rPr>
+          <w:rFonts w:ascii="Courier New" w:hAnsi="Courier New" w:cs="Courier New"/>
+          <w:color w:val="000000"/>
+          <w:sz w:val="20"/>
+          <w:szCs w:val="20"/>
+          <w:highlight w:val="white"/>
+          <w:lang w:val="en-US"/>
+        </w:rPr>
+        <w:t>title:</w:t>
       </w:r>
       <w:r>
         <w:rPr>
@@ -5186,7 +6285,19 @@
           <w:highlight w:val="white"/>
           <w:lang w:val="en-US"/>
         </w:rPr>
-        <w:t>"Philosophy"</w:t>
+        <w:t>"Philosophy</w:t>
+      </w:r>
+      <w:proofErr w:type="spellEnd"/>
+      <w:r>
+        <w:rPr>
+          <w:rFonts w:ascii="Courier New" w:hAnsi="Courier New" w:cs="Courier New"/>
+          <w:color w:val="0000FF"/>
+          <w:sz w:val="20"/>
+          <w:szCs w:val="20"/>
+          <w:highlight w:val="white"/>
+          <w:lang w:val="en-US"/>
+        </w:rPr>
+        <w:t>"</w:t>
       </w:r>
       <w:r>
         <w:rPr>
@@ -5232,7 +6343,31 @@
           <w:highlight w:val="white"/>
           <w:lang w:val="en-US"/>
         </w:rPr>
-        <w:t xml:space="preserve"> (p)&lt;-[l:links_to*1..3]-(</w:t>
+        <w:t xml:space="preserve"> (p)&lt;-[</w:t>
+      </w:r>
+      <w:proofErr w:type="spellStart"/>
+      <w:r>
+        <w:rPr>
+          <w:rFonts w:ascii="Courier New" w:hAnsi="Courier New" w:cs="Courier New"/>
+          <w:color w:val="000000"/>
+          <w:sz w:val="20"/>
+          <w:szCs w:val="20"/>
+          <w:highlight w:val="white"/>
+          <w:lang w:val="en-US"/>
+        </w:rPr>
+        <w:t>l:links_to</w:t>
+      </w:r>
+      <w:proofErr w:type="spellEnd"/>
+      <w:r>
+        <w:rPr>
+          <w:rFonts w:ascii="Courier New" w:hAnsi="Courier New" w:cs="Courier New"/>
+          <w:color w:val="000000"/>
+          <w:sz w:val="20"/>
+          <w:szCs w:val="20"/>
+          <w:highlight w:val="white"/>
+          <w:lang w:val="en-US"/>
+        </w:rPr>
+        <w:t>*1..3]-(</w:t>
       </w:r>
       <w:r>
         <w:rPr>
@@ -5356,7 +6491,56 @@
           <w:highlight w:val="white"/>
           <w:lang w:val="en-US"/>
         </w:rPr>
-        <w:t xml:space="preserve"> (p:Page {title:</w:t>
+        <w:t xml:space="preserve"> (</w:t>
+      </w:r>
+      <w:proofErr w:type="spellStart"/>
+      <w:r>
+        <w:rPr>
+          <w:rFonts w:ascii="Courier New" w:hAnsi="Courier New" w:cs="Courier New"/>
+          <w:color w:val="000000"/>
+          <w:sz w:val="20"/>
+          <w:szCs w:val="20"/>
+          <w:highlight w:val="white"/>
+          <w:lang w:val="en-US"/>
+        </w:rPr>
+        <w:t>p</w:t>
+      </w:r>
+      <w:proofErr w:type="gramStart"/>
+      <w:r>
+        <w:rPr>
+          <w:rFonts w:ascii="Courier New" w:hAnsi="Courier New" w:cs="Courier New"/>
+          <w:color w:val="000000"/>
+          <w:sz w:val="20"/>
+          <w:szCs w:val="20"/>
+          <w:highlight w:val="white"/>
+          <w:lang w:val="en-US"/>
+        </w:rPr>
+        <w:t>:Page</w:t>
+      </w:r>
+      <w:proofErr w:type="spellEnd"/>
+      <w:proofErr w:type="gramEnd"/>
+      <w:r>
+        <w:rPr>
+          <w:rFonts w:ascii="Courier New" w:hAnsi="Courier New" w:cs="Courier New"/>
+          <w:color w:val="000000"/>
+          <w:sz w:val="20"/>
+          <w:szCs w:val="20"/>
+          <w:highlight w:val="white"/>
+          <w:lang w:val="en-US"/>
+        </w:rPr>
+        <w:t xml:space="preserve"> {</w:t>
+      </w:r>
+      <w:proofErr w:type="spellStart"/>
+      <w:r>
+        <w:rPr>
+          <w:rFonts w:ascii="Courier New" w:hAnsi="Courier New" w:cs="Courier New"/>
+          <w:color w:val="000000"/>
+          <w:sz w:val="20"/>
+          <w:szCs w:val="20"/>
+          <w:highlight w:val="white"/>
+          <w:lang w:val="en-US"/>
+        </w:rPr>
+        <w:t>title:</w:t>
       </w:r>
       <w:r>
         <w:rPr>
@@ -5367,7 +6551,19 @@
           <w:highlight w:val="white"/>
           <w:lang w:val="en-US"/>
         </w:rPr>
-        <w:t>"Philosophy"</w:t>
+        <w:t>"Philosophy</w:t>
+      </w:r>
+      <w:proofErr w:type="spellEnd"/>
+      <w:r>
+        <w:rPr>
+          <w:rFonts w:ascii="Courier New" w:hAnsi="Courier New" w:cs="Courier New"/>
+          <w:color w:val="0000FF"/>
+          <w:sz w:val="20"/>
+          <w:szCs w:val="20"/>
+          <w:highlight w:val="white"/>
+          <w:lang w:val="en-US"/>
+        </w:rPr>
+        <w:t>"</w:t>
       </w:r>
       <w:r>
         <w:rPr>
@@ -5413,7 +6609,31 @@
           <w:highlight w:val="white"/>
           <w:lang w:val="en-US"/>
         </w:rPr>
-        <w:t xml:space="preserve"> (p)&lt;-[:links_to*]-(</w:t>
+        <w:t xml:space="preserve"> (p)&lt;-[:</w:t>
+      </w:r>
+      <w:proofErr w:type="spellStart"/>
+      <w:r>
+        <w:rPr>
+          <w:rFonts w:ascii="Courier New" w:hAnsi="Courier New" w:cs="Courier New"/>
+          <w:color w:val="000000"/>
+          <w:sz w:val="20"/>
+          <w:szCs w:val="20"/>
+          <w:highlight w:val="white"/>
+          <w:lang w:val="en-US"/>
+        </w:rPr>
+        <w:t>links_to</w:t>
+      </w:r>
+      <w:proofErr w:type="spellEnd"/>
+      <w:r>
+        <w:rPr>
+          <w:rFonts w:ascii="Courier New" w:hAnsi="Courier New" w:cs="Courier New"/>
+          <w:color w:val="000000"/>
+          <w:sz w:val="20"/>
+          <w:szCs w:val="20"/>
+          <w:highlight w:val="white"/>
+          <w:lang w:val="en-US"/>
+        </w:rPr>
+        <w:t>*]-(</w:t>
       </w:r>
       <w:r>
         <w:rPr>
@@ -5515,7 +6735,56 @@
           <w:highlight w:val="white"/>
           <w:lang w:val="en-US"/>
         </w:rPr>
-        <w:t xml:space="preserve"> (p:Page {title:</w:t>
+        <w:t xml:space="preserve"> (</w:t>
+      </w:r>
+      <w:proofErr w:type="spellStart"/>
+      <w:r>
+        <w:rPr>
+          <w:rFonts w:ascii="Courier New" w:hAnsi="Courier New" w:cs="Courier New"/>
+          <w:color w:val="000000"/>
+          <w:sz w:val="20"/>
+          <w:szCs w:val="20"/>
+          <w:highlight w:val="white"/>
+          <w:lang w:val="en-US"/>
+        </w:rPr>
+        <w:t>p</w:t>
+      </w:r>
+      <w:proofErr w:type="gramStart"/>
+      <w:r>
+        <w:rPr>
+          <w:rFonts w:ascii="Courier New" w:hAnsi="Courier New" w:cs="Courier New"/>
+          <w:color w:val="000000"/>
+          <w:sz w:val="20"/>
+          <w:szCs w:val="20"/>
+          <w:highlight w:val="white"/>
+          <w:lang w:val="en-US"/>
+        </w:rPr>
+        <w:t>:Page</w:t>
+      </w:r>
+      <w:proofErr w:type="spellEnd"/>
+      <w:proofErr w:type="gramEnd"/>
+      <w:r>
+        <w:rPr>
+          <w:rFonts w:ascii="Courier New" w:hAnsi="Courier New" w:cs="Courier New"/>
+          <w:color w:val="000000"/>
+          <w:sz w:val="20"/>
+          <w:szCs w:val="20"/>
+          <w:highlight w:val="white"/>
+          <w:lang w:val="en-US"/>
+        </w:rPr>
+        <w:t xml:space="preserve"> {</w:t>
+      </w:r>
+      <w:proofErr w:type="spellStart"/>
+      <w:r>
+        <w:rPr>
+          <w:rFonts w:ascii="Courier New" w:hAnsi="Courier New" w:cs="Courier New"/>
+          <w:color w:val="000000"/>
+          <w:sz w:val="20"/>
+          <w:szCs w:val="20"/>
+          <w:highlight w:val="white"/>
+          <w:lang w:val="en-US"/>
+        </w:rPr>
+        <w:t>title:</w:t>
       </w:r>
       <w:r>
         <w:rPr>
@@ -5526,7 +6795,19 @@
           <w:highlight w:val="white"/>
           <w:lang w:val="en-US"/>
         </w:rPr>
-        <w:t>"Philosophy"</w:t>
+        <w:t>"Philosophy</w:t>
+      </w:r>
+      <w:proofErr w:type="spellEnd"/>
+      <w:r>
+        <w:rPr>
+          <w:rFonts w:ascii="Courier New" w:hAnsi="Courier New" w:cs="Courier New"/>
+          <w:color w:val="0000FF"/>
+          <w:sz w:val="20"/>
+          <w:szCs w:val="20"/>
+          <w:highlight w:val="white"/>
+          <w:lang w:val="en-US"/>
+        </w:rPr>
+        <w:t>"</w:t>
       </w:r>
       <w:r>
         <w:rPr>
@@ -5572,7 +6853,31 @@
           <w:highlight w:val="white"/>
           <w:lang w:val="en-US"/>
         </w:rPr>
-        <w:t xml:space="preserve"> (p)&lt;-[:links_to]-(a)</w:t>
+        <w:t xml:space="preserve"> (p)&lt;-[:</w:t>
+      </w:r>
+      <w:proofErr w:type="spellStart"/>
+      <w:r>
+        <w:rPr>
+          <w:rFonts w:ascii="Courier New" w:hAnsi="Courier New" w:cs="Courier New"/>
+          <w:color w:val="000000"/>
+          <w:sz w:val="20"/>
+          <w:szCs w:val="20"/>
+          <w:highlight w:val="white"/>
+          <w:lang w:val="en-US"/>
+        </w:rPr>
+        <w:t>links_to</w:t>
+      </w:r>
+      <w:proofErr w:type="spellEnd"/>
+      <w:r>
+        <w:rPr>
+          <w:rFonts w:ascii="Courier New" w:hAnsi="Courier New" w:cs="Courier New"/>
+          <w:color w:val="000000"/>
+          <w:sz w:val="20"/>
+          <w:szCs w:val="20"/>
+          <w:highlight w:val="white"/>
+          <w:lang w:val="en-US"/>
+        </w:rPr>
+        <w:t>]-(a)</w:t>
       </w:r>
       <w:r>
         <w:rPr>
@@ -5703,12 +7008,21 @@
           <w:lang w:val="en-US"/>
         </w:rPr>
       </w:pPr>
-      <w:r>
-        <w:rPr>
-          <w:highlight w:val="white"/>
-          <w:lang w:val="en-US"/>
-        </w:rPr>
-        <w:t>Dijkstra and</w:t>
+      <w:proofErr w:type="spellStart"/>
+      <w:r>
+        <w:rPr>
+          <w:highlight w:val="white"/>
+          <w:lang w:val="en-US"/>
+        </w:rPr>
+        <w:t>Dijkstra</w:t>
+      </w:r>
+      <w:proofErr w:type="spellEnd"/>
+      <w:r>
+        <w:rPr>
+          <w:highlight w:val="white"/>
+          <w:lang w:val="en-US"/>
+        </w:rPr>
+        <w:t xml:space="preserve"> and</w:t>
       </w:r>
     </w:p>
     <w:p>
@@ -5782,6 +7096,8 @@
         </w:rPr>
         <w:t xml:space="preserve"> path=</w:t>
       </w:r>
+      <w:proofErr w:type="spellStart"/>
+      <w:proofErr w:type="gramStart"/>
       <w:r>
         <w:rPr>
           <w:rFonts w:ascii="Courier New" w:hAnsi="Courier New" w:cs="Courier New"/>
@@ -5793,6 +7109,7 @@
         </w:rPr>
         <w:t>shortestPath</w:t>
       </w:r>
+      <w:proofErr w:type="spellEnd"/>
       <w:r>
         <w:rPr>
           <w:rFonts w:ascii="Courier New" w:hAnsi="Courier New" w:cs="Courier New"/>
@@ -5804,6 +7121,7 @@
         </w:rPr>
         <w:t>(</w:t>
       </w:r>
+      <w:proofErr w:type="gramEnd"/>
       <w:r>
         <w:rPr>
           <w:rFonts w:ascii="Courier New" w:hAnsi="Courier New" w:cs="Courier New"/>
@@ -5824,7 +7142,43 @@
           <w:highlight w:val="white"/>
           <w:lang w:val="en-US"/>
         </w:rPr>
-        <w:t xml:space="preserve">  (p:Page {title:</w:t>
+        <w:t xml:space="preserve">  (</w:t>
+      </w:r>
+      <w:proofErr w:type="spellStart"/>
+      <w:r>
+        <w:rPr>
+          <w:rFonts w:ascii="Courier New" w:hAnsi="Courier New" w:cs="Courier New"/>
+          <w:color w:val="000000"/>
+          <w:sz w:val="20"/>
+          <w:szCs w:val="20"/>
+          <w:highlight w:val="white"/>
+          <w:lang w:val="en-US"/>
+        </w:rPr>
+        <w:t>p:Page</w:t>
+      </w:r>
+      <w:proofErr w:type="spellEnd"/>
+      <w:r>
+        <w:rPr>
+          <w:rFonts w:ascii="Courier New" w:hAnsi="Courier New" w:cs="Courier New"/>
+          <w:color w:val="000000"/>
+          <w:sz w:val="20"/>
+          <w:szCs w:val="20"/>
+          <w:highlight w:val="white"/>
+          <w:lang w:val="en-US"/>
+        </w:rPr>
+        <w:t xml:space="preserve"> {</w:t>
+      </w:r>
+      <w:proofErr w:type="spellStart"/>
+      <w:r>
+        <w:rPr>
+          <w:rFonts w:ascii="Courier New" w:hAnsi="Courier New" w:cs="Courier New"/>
+          <w:color w:val="000000"/>
+          <w:sz w:val="20"/>
+          <w:szCs w:val="20"/>
+          <w:highlight w:val="white"/>
+          <w:lang w:val="en-US"/>
+        </w:rPr>
+        <w:t>title:</w:t>
       </w:r>
       <w:r>
         <w:rPr>
@@ -5835,7 +7189,19 @@
           <w:highlight w:val="white"/>
           <w:lang w:val="en-US"/>
         </w:rPr>
-        <w:t>"Philosophy"</w:t>
+        <w:t>"Philosophy</w:t>
+      </w:r>
+      <w:proofErr w:type="spellEnd"/>
+      <w:r>
+        <w:rPr>
+          <w:rFonts w:ascii="Courier New" w:hAnsi="Courier New" w:cs="Courier New"/>
+          <w:color w:val="0000FF"/>
+          <w:sz w:val="20"/>
+          <w:szCs w:val="20"/>
+          <w:highlight w:val="white"/>
+          <w:lang w:val="en-US"/>
+        </w:rPr>
+        <w:t>"</w:t>
       </w:r>
       <w:r>
         <w:rPr>
@@ -5868,7 +7234,31 @@
           <w:highlight w:val="white"/>
           <w:lang w:val="en-US"/>
         </w:rPr>
-        <w:t xml:space="preserve">  &lt;-[:first_links_to*]-</w:t>
+        <w:t xml:space="preserve">  &lt;-[:</w:t>
+      </w:r>
+      <w:proofErr w:type="spellStart"/>
+      <w:r>
+        <w:rPr>
+          <w:rFonts w:ascii="Courier New" w:hAnsi="Courier New" w:cs="Courier New"/>
+          <w:color w:val="000000"/>
+          <w:sz w:val="20"/>
+          <w:szCs w:val="20"/>
+          <w:highlight w:val="white"/>
+          <w:lang w:val="en-US"/>
+        </w:rPr>
+        <w:t>first_links_to</w:t>
+      </w:r>
+      <w:proofErr w:type="spellEnd"/>
+      <w:r>
+        <w:rPr>
+          <w:rFonts w:ascii="Courier New" w:hAnsi="Courier New" w:cs="Courier New"/>
+          <w:color w:val="000000"/>
+          <w:sz w:val="20"/>
+          <w:szCs w:val="20"/>
+          <w:highlight w:val="white"/>
+          <w:lang w:val="en-US"/>
+        </w:rPr>
+        <w:t>*]-</w:t>
       </w:r>
       <w:r>
         <w:rPr>
@@ -5890,7 +7280,43 @@
           <w:highlight w:val="white"/>
           <w:lang w:val="en-US"/>
         </w:rPr>
-        <w:t xml:space="preserve">  (g:Page {title:</w:t>
+        <w:t xml:space="preserve">  (</w:t>
+      </w:r>
+      <w:proofErr w:type="spellStart"/>
+      <w:r>
+        <w:rPr>
+          <w:rFonts w:ascii="Courier New" w:hAnsi="Courier New" w:cs="Courier New"/>
+          <w:color w:val="000000"/>
+          <w:sz w:val="20"/>
+          <w:szCs w:val="20"/>
+          <w:highlight w:val="white"/>
+          <w:lang w:val="en-US"/>
+        </w:rPr>
+        <w:t>g:Page</w:t>
+      </w:r>
+      <w:proofErr w:type="spellEnd"/>
+      <w:r>
+        <w:rPr>
+          <w:rFonts w:ascii="Courier New" w:hAnsi="Courier New" w:cs="Courier New"/>
+          <w:color w:val="000000"/>
+          <w:sz w:val="20"/>
+          <w:szCs w:val="20"/>
+          <w:highlight w:val="white"/>
+          <w:lang w:val="en-US"/>
+        </w:rPr>
+        <w:t xml:space="preserve"> {</w:t>
+      </w:r>
+      <w:proofErr w:type="spellStart"/>
+      <w:r>
+        <w:rPr>
+          <w:rFonts w:ascii="Courier New" w:hAnsi="Courier New" w:cs="Courier New"/>
+          <w:color w:val="000000"/>
+          <w:sz w:val="20"/>
+          <w:szCs w:val="20"/>
+          <w:highlight w:val="white"/>
+          <w:lang w:val="en-US"/>
+        </w:rPr>
+        <w:t>title:</w:t>
       </w:r>
       <w:r>
         <w:rPr>
@@ -5901,7 +7327,19 @@
           <w:highlight w:val="white"/>
           <w:lang w:val="en-US"/>
         </w:rPr>
-        <w:t>"Graph"</w:t>
+        <w:t>"Graph</w:t>
+      </w:r>
+      <w:proofErr w:type="spellEnd"/>
+      <w:r>
+        <w:rPr>
+          <w:rFonts w:ascii="Courier New" w:hAnsi="Courier New" w:cs="Courier New"/>
+          <w:color w:val="0000FF"/>
+          <w:sz w:val="20"/>
+          <w:szCs w:val="20"/>
+          <w:highlight w:val="white"/>
+          <w:lang w:val="en-US"/>
+        </w:rPr>
+        <w:t>"</w:t>
       </w:r>
       <w:r>
         <w:rPr>
@@ -5973,36 +7411,24 @@
           <w:highlight w:val="white"/>
           <w:lang w:val="en-US"/>
         </w:rPr>
-        <w:t>The Dijkstra and A* algorithm requires additional information, like the “costs-property”. In a RDBMS, these graph algorithms would be very hard or impossible to write.</w:t>
-      </w:r>
-    </w:p>
-    <w:p>
-      <w:pPr>
-        <w:rPr>
-          <w:lang w:val="en-US"/>
-        </w:rPr>
-      </w:pPr>
-    </w:p>
-    <w:p>
-      <w:pPr>
-        <w:rPr>
-          <w:lang w:val="en-US"/>
-        </w:rPr>
-      </w:pPr>
-    </w:p>
-    <w:p>
-      <w:pPr>
-        <w:rPr>
-          <w:lang w:val="en-US"/>
-        </w:rPr>
-      </w:pPr>
-    </w:p>
-    <w:p>
-      <w:pPr>
-        <w:rPr>
-          <w:lang w:val="en-US"/>
-        </w:rPr>
-      </w:pPr>
+        <w:t xml:space="preserve">The </w:t>
+      </w:r>
+      <w:proofErr w:type="spellStart"/>
+      <w:r>
+        <w:rPr>
+          <w:highlight w:val="white"/>
+          <w:lang w:val="en-US"/>
+        </w:rPr>
+        <w:t>Dijkstra</w:t>
+      </w:r>
+      <w:proofErr w:type="spellEnd"/>
+      <w:r>
+        <w:rPr>
+          <w:highlight w:val="white"/>
+          <w:lang w:val="en-US"/>
+        </w:rPr>
+        <w:t xml:space="preserve"> and A* algorithm requires additional information, like the “costs-property”. In a RDBMS, these graph algorithms would be very hard or impossible to write.</w:t>
+      </w:r>
     </w:p>
     <w:p>
       <w:pPr>
@@ -6028,11 +7454,66 @@
         <w:rPr>
           <w:lang w:val="en-US"/>
         </w:rPr>
-        <w:t>Insert script took  (eng)</w:t>
-      </w:r>
-    </w:p>
-    <w:p>
-      <w:pPr>
+        <w:t>The number of articles that link to “Jesus” within 1, 2, 3, 4, 5:</w:t>
+      </w:r>
+    </w:p>
+    <w:p>
+      <w:pPr>
+        <w:rPr>
+          <w:lang w:val="en-US"/>
+        </w:rPr>
+      </w:pPr>
+      <w:r>
+        <w:rPr>
+          <w:lang w:val="en-US"/>
+        </w:rPr>
+        <w:t>SQL</w:t>
+      </w:r>
+    </w:p>
+    <w:p>
+      <w:pPr>
+        <w:rPr>
+          <w:lang w:val="en-US"/>
+        </w:rPr>
+      </w:pPr>
+      <w:r>
+        <w:rPr>
+          <w:lang w:val="en-US"/>
+        </w:rPr>
+        <w:t>00:46:00.1983008</w:t>
+      </w:r>
+      <w:r>
+        <w:rPr>
+          <w:lang w:val="en-US"/>
+        </w:rPr>
+        <w:t xml:space="preserve"> (b)</w:t>
+      </w:r>
+      <w:bookmarkStart w:id="0" w:name="_GoBack"/>
+      <w:bookmarkEnd w:id="0"/>
+    </w:p>
+    <w:p>
+      <w:pPr>
+        <w:rPr>
+          <w:lang w:val="en-US"/>
+        </w:rPr>
+      </w:pPr>
+      <w:r>
+        <w:rPr>
+          <w:lang w:val="en-US"/>
+        </w:rPr>
+        <w:t>00:41:19.1609778 (p)</w:t>
+      </w:r>
+    </w:p>
+    <w:p>
+      <w:pPr>
+        <w:rPr>
+          <w:lang w:val="en-US"/>
+        </w:rPr>
+      </w:pPr>
+    </w:p>
+    <w:p>
+      <w:pPr>
+        <w:pStyle w:val="Heading1"/>
         <w:rPr>
           <w:lang w:val="en-US"/>
         </w:rPr>
@@ -6042,46 +7523,6 @@
           <w:lang w:val="en-US"/>
         </w:rPr>
         <w:lastRenderedPageBreak/>
-        <w:t>00:46:00.1983008</w:t>
-      </w:r>
-      <w:r>
-        <w:rPr>
-          <w:lang w:val="en-US"/>
-        </w:rPr>
-        <w:t xml:space="preserve"> (b)</w:t>
-      </w:r>
-    </w:p>
-    <w:p>
-      <w:pPr>
-        <w:rPr>
-          <w:lang w:val="en-US"/>
-        </w:rPr>
-      </w:pPr>
-      <w:r>
-        <w:rPr>
-          <w:lang w:val="en-US"/>
-        </w:rPr>
-        <w:t>00:41:19.1609778 (p)</w:t>
-      </w:r>
-    </w:p>
-    <w:p>
-      <w:pPr>
-        <w:rPr>
-          <w:lang w:val="en-US"/>
-        </w:rPr>
-      </w:pPr>
-    </w:p>
-    <w:p>
-      <w:pPr>
-        <w:pStyle w:val="Heading1"/>
-        <w:rPr>
-          <w:lang w:val="en-US"/>
-        </w:rPr>
-      </w:pPr>
-      <w:r>
-        <w:rPr>
-          <w:lang w:val="en-US"/>
-        </w:rPr>
         <w:t>Conclusion</w:t>
       </w:r>
     </w:p>
@@ -7543,6 +8984,7 @@
   <w:style w:type="character" w:default="1" w:styleId="DefaultParagraphFont">
     <w:name w:val="Default Paragraph Font"/>
     <w:uiPriority w:val="1"/>
+    <w:semiHidden/>
     <w:unhideWhenUsed/>
   </w:style>
   <w:style w:type="table" w:default="1" w:styleId="TableNormal">
@@ -8319,7 +9761,7 @@
 </file>
 
 <file path=customXml/itemProps1.xml><?xml version="1.0" encoding="utf-8"?>
-<ds:datastoreItem xmlns:ds="http://schemas.openxmlformats.org/officeDocument/2006/customXml" ds:itemID="{3DD14405-6B21-467D-9400-C5DCEB476F87}">
+<ds:datastoreItem xmlns:ds="http://schemas.openxmlformats.org/officeDocument/2006/customXml" ds:itemID="{FE34AC1C-1F6C-490C-838E-EC01930B74DE}">
   <ds:schemaRefs>
     <ds:schemaRef ds:uri="http://schemas.openxmlformats.org/officeDocument/2006/bibliography"/>
   </ds:schemaRefs>

</xml_diff>

<commit_message>
final touches to presentation exported doc and presentation
</commit_message>
<xml_diff>
--- a/doc/doc.docx
+++ b/doc/doc.docx
@@ -9,6 +9,8 @@
           <w:lang w:val="en-US"/>
         </w:rPr>
       </w:pPr>
+      <w:bookmarkStart w:id="0" w:name="_GoBack"/>
+      <w:bookmarkEnd w:id="0"/>
       <w:r>
         <w:rPr>
           <w:lang w:val="en-US"/>
@@ -20341,13 +20343,7 @@
         <w:rPr>
           <w:lang w:val="en-US"/>
         </w:rPr>
-        <w:t>query optimizer</w:t>
-      </w:r>
-      <w:r>
-        <w:rPr>
-          <w:lang w:val="en-US"/>
-        </w:rPr>
-        <w:t xml:space="preserve"> of Neo4j’s community version is not </w:t>
+        <w:t xml:space="preserve">query optimizer of Neo4j’s community version is not </w:t>
       </w:r>
       <w:r>
         <w:rPr>
@@ -20452,8 +20448,6 @@
         </w:rPr>
         <w:t>no further investigations have been done on this subject.</w:t>
       </w:r>
-      <w:bookmarkStart w:id="0" w:name="_GoBack"/>
-      <w:bookmarkEnd w:id="0"/>
     </w:p>
     <w:sectPr>
       <w:pgSz w:w="11906" w:h="16838"/>
@@ -20538,7 +20532,7 @@
         <w:noProof/>
         <w:lang w:val="en-US"/>
       </w:rPr>
-      <w:t>9</w:t>
+      <w:t>1</w:t>
     </w:r>
     <w:r>
       <w:rPr>
@@ -23951,7 +23945,7 @@
 </file>
 
 <file path=customXml/itemProps1.xml><?xml version="1.0" encoding="utf-8"?>
-<ds:datastoreItem xmlns:ds="http://schemas.openxmlformats.org/officeDocument/2006/customXml" ds:itemID="{F71C7771-F6D3-4B5C-B937-2F9EF5BFF7EA}">
+<ds:datastoreItem xmlns:ds="http://schemas.openxmlformats.org/officeDocument/2006/customXml" ds:itemID="{284A7FB7-E538-4A66-83B5-114F1DE187C3}">
   <ds:schemaRefs>
     <ds:schemaRef ds:uri="http://schemas.openxmlformats.org/officeDocument/2006/bibliography"/>
   </ds:schemaRefs>

</xml_diff>